<commit_message>
liniux activemq and 2broker
</commit_message>
<xml_diff>
--- a/11、activeMq/1、 ActiveMQ 安装.docx
+++ b/11、activeMq/1、 ActiveMQ 安装.docx
@@ -1,7 +1,2271 @@
 
 <file path=word/document.xml><?xml version="1.0" encoding="utf-8"?>
-<w:document xmlns:wpc="http://schemas.microsoft.com/office/word/2010/wordprocessingCanvas" xmlns:mc="http://schemas.openxmlformats.org/markup-compatibility/2006" xmlns:o="urn:schemas-microsoft-com:office:office" xmlns:r="http://schemas.openxmlformats.org/officeDocument/2006/relationships" xmlns:m="http://schemas.openxmlformats.org/officeDocument/2006/math" xmlns:v="urn:schemas-microsoft-com:vml" xmlns:wp14="http://schemas.microsoft.com/office/word/2010/wordprocessingDrawing" xmlns:wp="http://schemas.openxmlformats.org/drawingml/2006/wordprocessingDrawing" xmlns:w10="urn:schemas-microsoft-com:office:word" xmlns:w="http://schemas.openxmlformats.org/wordprocessingml/2006/main" xmlns:w14="http://schemas.microsoft.com/office/word/2010/wordml" xmlns:w15="http://schemas.microsoft.com/office/word/2012/wordml" xmlns:wpg="http://schemas.microsoft.com/office/word/2010/wordprocessingGroup" xmlns:wpi="http://schemas.microsoft.com/office/word/2010/wordprocessingInk" xmlns:wne="http://schemas.microsoft.com/office/word/2006/wordml" xmlns:wps="http://schemas.microsoft.com/office/word/2010/wordprocessingShape" mc:Ignorable="w14 w15 wp14">
+<w:document xmlns:wpc="http://schemas.microsoft.com/office/word/2010/wordprocessingCanvas" xmlns:mc="http://schemas.openxmlformats.org/markup-compatibility/2006" xmlns:o="urn:schemas-microsoft-com:office:office" xmlns:r="http://schemas.openxmlformats.org/officeDocument/2006/relationships" xmlns:m="http://schemas.openxmlformats.org/officeDocument/2006/math" xmlns:v="urn:schemas-microsoft-com:vml" xmlns:wp14="http://schemas.microsoft.com/office/word/2010/wordprocessingDrawing" xmlns:wp="http://schemas.openxmlformats.org/drawingml/2006/wordprocessingDrawing" xmlns:w10="urn:schemas-microsoft-com:office:word" xmlns:w="http://schemas.openxmlformats.org/wordprocessingml/2006/main" xmlns:w14="http://schemas.microsoft.com/office/word/2010/wordml" xmlns:wpg="http://schemas.microsoft.com/office/word/2010/wordprocessingGroup" xmlns:wpi="http://schemas.microsoft.com/office/word/2010/wordprocessingInk" xmlns:wne="http://schemas.microsoft.com/office/word/2006/wordml" xmlns:wps="http://schemas.microsoft.com/office/word/2010/wordprocessingShape" mc:Ignorable="w14 wp14">
   <w:body>
+    <w:p>
+      <w:pPr>
+        <w:widowControl/>
+        <w:shd w:val="clear" w:color="auto" w:fill="FFFFFF"/>
+        <w:spacing w:before="192" w:after="192"/>
+        <w:jc w:val="left"/>
+        <w:outlineLvl w:val="2"/>
+        <w:rPr>
+          <w:rFonts w:ascii="microsoft yahei" w:eastAsia="宋体" w:hAnsi="microsoft yahei" w:cs="宋体"/>
+          <w:color w:val="3F3F3F"/>
+          <w:kern w:val="0"/>
+          <w:sz w:val="41"/>
+          <w:szCs w:val="41"/>
+        </w:rPr>
+      </w:pPr>
+      <w:r>
+        <w:rPr>
+          <w:rFonts w:ascii="microsoft yahei" w:eastAsia="宋体" w:hAnsi="microsoft yahei" w:cs="宋体"/>
+          <w:color w:val="3F3F3F"/>
+          <w:kern w:val="0"/>
+          <w:sz w:val="41"/>
+          <w:szCs w:val="41"/>
+        </w:rPr>
+        <w:t xml:space="preserve">ActiveMQ </w:t>
+      </w:r>
+      <w:r>
+        <w:rPr>
+          <w:rFonts w:ascii="microsoft yahei" w:eastAsia="宋体" w:hAnsi="microsoft yahei" w:cs="宋体"/>
+          <w:color w:val="3F3F3F"/>
+          <w:kern w:val="0"/>
+          <w:sz w:val="41"/>
+          <w:szCs w:val="41"/>
+        </w:rPr>
+        <w:t>依赖</w:t>
+      </w:r>
+      <w:r>
+        <w:rPr>
+          <w:rFonts w:ascii="microsoft yahei" w:eastAsia="宋体" w:hAnsi="microsoft yahei" w:cs="宋体"/>
+          <w:color w:val="3F3F3F"/>
+          <w:kern w:val="0"/>
+          <w:sz w:val="41"/>
+          <w:szCs w:val="41"/>
+        </w:rPr>
+        <w:t>JDK</w:t>
+      </w:r>
+      <w:r>
+        <w:rPr>
+          <w:rFonts w:ascii="microsoft yahei" w:eastAsia="宋体" w:hAnsi="microsoft yahei" w:cs="宋体"/>
+          <w:color w:val="3F3F3F"/>
+          <w:kern w:val="0"/>
+          <w:sz w:val="41"/>
+          <w:szCs w:val="41"/>
+        </w:rPr>
+        <w:t>版本</w:t>
+      </w:r>
+    </w:p>
+    <w:tbl>
+      <w:tblPr>
+        <w:tblW w:w="12614" w:type="dxa"/>
+        <w:tblBorders>
+          <w:top w:val="single" w:sz="6" w:space="0" w:color="EEEEEE"/>
+          <w:left w:val="single" w:sz="6" w:space="0" w:color="EEEEEE"/>
+          <w:bottom w:val="single" w:sz="6" w:space="0" w:color="EEEEEE"/>
+          <w:right w:val="single" w:sz="6" w:space="0" w:color="EEEEEE"/>
+        </w:tblBorders>
+        <w:shd w:val="clear" w:color="auto" w:fill="FFFFFF"/>
+        <w:tblCellMar>
+          <w:top w:w="15" w:type="dxa"/>
+          <w:left w:w="15" w:type="dxa"/>
+          <w:bottom w:w="15" w:type="dxa"/>
+          <w:right w:w="15" w:type="dxa"/>
+        </w:tblCellMar>
+        <w:tblLook w:val="04A0" w:firstRow="1" w:lastRow="0" w:firstColumn="1" w:lastColumn="0" w:noHBand="0" w:noVBand="1"/>
+      </w:tblPr>
+      <w:tblGrid>
+        <w:gridCol w:w="4231"/>
+        <w:gridCol w:w="2268"/>
+        <w:gridCol w:w="142"/>
+        <w:gridCol w:w="5973"/>
+      </w:tblGrid>
+      <w:tr>
+        <w:trPr>
+          <w:tblHeader/>
+        </w:trPr>
+        <w:tc>
+          <w:tcPr>
+            <w:tcW w:w="4231" w:type="dxa"/>
+            <w:tcBorders>
+              <w:top w:val="single" w:sz="6" w:space="0" w:color="EEEEEE"/>
+              <w:left w:val="single" w:sz="6" w:space="0" w:color="EEEEEE"/>
+              <w:bottom w:val="single" w:sz="6" w:space="0" w:color="EEEEEE"/>
+              <w:right w:val="single" w:sz="6" w:space="0" w:color="EEEEEE"/>
+            </w:tcBorders>
+            <w:shd w:val="clear" w:color="auto" w:fill="FFFFFF"/>
+            <w:tcMar>
+              <w:top w:w="120" w:type="dxa"/>
+              <w:left w:w="120" w:type="dxa"/>
+              <w:bottom w:w="120" w:type="dxa"/>
+              <w:right w:w="120" w:type="dxa"/>
+            </w:tcMar>
+            <w:hideMark/>
+          </w:tcPr>
+          <w:p>
+            <w:pPr>
+              <w:widowControl/>
+              <w:spacing w:line="300" w:lineRule="atLeast"/>
+              <w:jc w:val="center"/>
+              <w:rPr>
+                <w:rFonts w:ascii="microsoft yahei" w:eastAsia="宋体" w:hAnsi="microsoft yahei" w:cs="宋体"/>
+                <w:b/>
+                <w:bCs/>
+                <w:color w:val="3F3F3F"/>
+                <w:kern w:val="0"/>
+                <w:szCs w:val="23"/>
+              </w:rPr>
+            </w:pPr>
+            <w:r>
+              <w:rPr>
+                <w:rFonts w:ascii="microsoft yahei" w:eastAsia="宋体" w:hAnsi="microsoft yahei" w:cs="宋体"/>
+                <w:b/>
+                <w:bCs/>
+                <w:color w:val="3F3F3F"/>
+                <w:kern w:val="0"/>
+                <w:szCs w:val="23"/>
+              </w:rPr>
+              <w:t>MQ</w:t>
+            </w:r>
+            <w:r>
+              <w:rPr>
+                <w:rFonts w:ascii="microsoft yahei" w:eastAsia="宋体" w:hAnsi="microsoft yahei" w:cs="宋体"/>
+                <w:b/>
+                <w:bCs/>
+                <w:color w:val="3F3F3F"/>
+                <w:kern w:val="0"/>
+                <w:szCs w:val="23"/>
+              </w:rPr>
+              <w:t>版本号</w:t>
+            </w:r>
+          </w:p>
+        </w:tc>
+        <w:tc>
+          <w:tcPr>
+            <w:tcW w:w="2410" w:type="dxa"/>
+            <w:gridSpan w:val="2"/>
+            <w:tcBorders>
+              <w:top w:val="single" w:sz="6" w:space="0" w:color="EEEEEE"/>
+              <w:left w:val="single" w:sz="6" w:space="0" w:color="EEEEEE"/>
+              <w:bottom w:val="single" w:sz="6" w:space="0" w:color="EEEEEE"/>
+              <w:right w:val="single" w:sz="6" w:space="0" w:color="EEEEEE"/>
+            </w:tcBorders>
+            <w:shd w:val="clear" w:color="auto" w:fill="FFFFFF"/>
+            <w:tcMar>
+              <w:top w:w="120" w:type="dxa"/>
+              <w:left w:w="120" w:type="dxa"/>
+              <w:bottom w:w="120" w:type="dxa"/>
+              <w:right w:w="120" w:type="dxa"/>
+            </w:tcMar>
+            <w:hideMark/>
+          </w:tcPr>
+          <w:p>
+            <w:pPr>
+              <w:widowControl/>
+              <w:spacing w:line="300" w:lineRule="atLeast"/>
+              <w:jc w:val="center"/>
+              <w:rPr>
+                <w:rFonts w:ascii="microsoft yahei" w:eastAsia="宋体" w:hAnsi="microsoft yahei" w:cs="宋体"/>
+                <w:b/>
+                <w:bCs/>
+                <w:color w:val="3F3F3F"/>
+                <w:kern w:val="0"/>
+                <w:szCs w:val="23"/>
+              </w:rPr>
+            </w:pPr>
+            <w:r>
+              <w:rPr>
+                <w:rFonts w:ascii="microsoft yahei" w:eastAsia="宋体" w:hAnsi="microsoft yahei" w:cs="宋体"/>
+                <w:b/>
+                <w:bCs/>
+                <w:color w:val="3F3F3F"/>
+                <w:kern w:val="0"/>
+                <w:szCs w:val="23"/>
+              </w:rPr>
+              <w:t>Build-Jdk</w:t>
+            </w:r>
+          </w:p>
+        </w:tc>
+        <w:tc>
+          <w:tcPr>
+            <w:tcW w:w="5973" w:type="dxa"/>
+            <w:tcBorders>
+              <w:top w:val="single" w:sz="6" w:space="0" w:color="EEEEEE"/>
+              <w:left w:val="single" w:sz="6" w:space="0" w:color="EEEEEE"/>
+              <w:bottom w:val="single" w:sz="6" w:space="0" w:color="EEEEEE"/>
+              <w:right w:val="single" w:sz="6" w:space="0" w:color="EEEEEE"/>
+            </w:tcBorders>
+            <w:shd w:val="clear" w:color="auto" w:fill="FFFFFF"/>
+            <w:tcMar>
+              <w:top w:w="120" w:type="dxa"/>
+              <w:left w:w="120" w:type="dxa"/>
+              <w:bottom w:w="120" w:type="dxa"/>
+              <w:right w:w="120" w:type="dxa"/>
+            </w:tcMar>
+            <w:hideMark/>
+          </w:tcPr>
+          <w:p>
+            <w:pPr>
+              <w:widowControl/>
+              <w:spacing w:line="300" w:lineRule="atLeast"/>
+              <w:jc w:val="center"/>
+              <w:rPr>
+                <w:rFonts w:ascii="microsoft yahei" w:eastAsia="宋体" w:hAnsi="microsoft yahei" w:cs="宋体"/>
+                <w:b/>
+                <w:bCs/>
+                <w:color w:val="3F3F3F"/>
+                <w:kern w:val="0"/>
+                <w:szCs w:val="23"/>
+              </w:rPr>
+            </w:pPr>
+            <w:r>
+              <w:rPr>
+                <w:rFonts w:ascii="microsoft yahei" w:eastAsia="宋体" w:hAnsi="microsoft yahei" w:cs="宋体"/>
+                <w:b/>
+                <w:bCs/>
+                <w:color w:val="3F3F3F"/>
+                <w:kern w:val="0"/>
+                <w:szCs w:val="23"/>
+              </w:rPr>
+              <w:t>依赖</w:t>
+            </w:r>
+            <w:r>
+              <w:rPr>
+                <w:rFonts w:ascii="microsoft yahei" w:eastAsia="宋体" w:hAnsi="microsoft yahei" w:cs="宋体"/>
+                <w:b/>
+                <w:bCs/>
+                <w:color w:val="3F3F3F"/>
+                <w:kern w:val="0"/>
+                <w:szCs w:val="23"/>
+              </w:rPr>
+              <w:t>JDK</w:t>
+            </w:r>
+          </w:p>
+        </w:tc>
+      </w:tr>
+      <w:tr>
+        <w:tc>
+          <w:tcPr>
+            <w:tcW w:w="4231" w:type="dxa"/>
+            <w:tcBorders>
+              <w:top w:val="single" w:sz="6" w:space="0" w:color="EEEEEE"/>
+              <w:left w:val="single" w:sz="6" w:space="0" w:color="EEEEEE"/>
+              <w:bottom w:val="single" w:sz="6" w:space="0" w:color="EEEEEE"/>
+              <w:right w:val="single" w:sz="6" w:space="0" w:color="EEEEEE"/>
+            </w:tcBorders>
+            <w:shd w:val="clear" w:color="auto" w:fill="FFFFFF"/>
+            <w:tcMar>
+              <w:top w:w="120" w:type="dxa"/>
+              <w:left w:w="120" w:type="dxa"/>
+              <w:bottom w:w="120" w:type="dxa"/>
+              <w:right w:w="120" w:type="dxa"/>
+            </w:tcMar>
+            <w:hideMark/>
+          </w:tcPr>
+          <w:p>
+            <w:pPr>
+              <w:widowControl/>
+              <w:spacing w:line="300" w:lineRule="atLeast"/>
+              <w:jc w:val="left"/>
+              <w:rPr>
+                <w:rFonts w:ascii="microsoft yahei" w:eastAsia="宋体" w:hAnsi="microsoft yahei" w:cs="宋体"/>
+                <w:color w:val="3F3F3F"/>
+                <w:kern w:val="0"/>
+                <w:szCs w:val="23"/>
+              </w:rPr>
+            </w:pPr>
+            <w:r>
+              <w:rPr>
+                <w:rFonts w:ascii="microsoft yahei" w:eastAsia="宋体" w:hAnsi="microsoft yahei" w:cs="宋体"/>
+                <w:color w:val="3F3F3F"/>
+                <w:kern w:val="0"/>
+                <w:szCs w:val="23"/>
+              </w:rPr>
+              <w:t>apache-activemq-5.0.0</w:t>
+            </w:r>
+          </w:p>
+        </w:tc>
+        <w:tc>
+          <w:tcPr>
+            <w:tcW w:w="2410" w:type="dxa"/>
+            <w:gridSpan w:val="2"/>
+            <w:tcBorders>
+              <w:top w:val="single" w:sz="6" w:space="0" w:color="EEEEEE"/>
+              <w:left w:val="single" w:sz="6" w:space="0" w:color="EEEEEE"/>
+              <w:bottom w:val="single" w:sz="6" w:space="0" w:color="EEEEEE"/>
+              <w:right w:val="single" w:sz="6" w:space="0" w:color="EEEEEE"/>
+            </w:tcBorders>
+            <w:shd w:val="clear" w:color="auto" w:fill="FFFFFF"/>
+            <w:tcMar>
+              <w:top w:w="120" w:type="dxa"/>
+              <w:left w:w="120" w:type="dxa"/>
+              <w:bottom w:w="120" w:type="dxa"/>
+              <w:right w:w="120" w:type="dxa"/>
+            </w:tcMar>
+            <w:hideMark/>
+          </w:tcPr>
+          <w:p>
+            <w:pPr>
+              <w:widowControl/>
+              <w:spacing w:line="300" w:lineRule="atLeast"/>
+              <w:jc w:val="left"/>
+              <w:rPr>
+                <w:rFonts w:ascii="microsoft yahei" w:eastAsia="宋体" w:hAnsi="microsoft yahei" w:cs="宋体"/>
+                <w:color w:val="3F3F3F"/>
+                <w:kern w:val="0"/>
+                <w:szCs w:val="23"/>
+              </w:rPr>
+            </w:pPr>
+            <w:r>
+              <w:rPr>
+                <w:rFonts w:ascii="microsoft yahei" w:eastAsia="宋体" w:hAnsi="microsoft yahei" w:cs="宋体"/>
+                <w:color w:val="3F3F3F"/>
+                <w:kern w:val="0"/>
+                <w:szCs w:val="23"/>
+              </w:rPr>
+              <w:t>1.5.0_12</w:t>
+            </w:r>
+          </w:p>
+        </w:tc>
+        <w:tc>
+          <w:tcPr>
+            <w:tcW w:w="5973" w:type="dxa"/>
+            <w:tcBorders>
+              <w:top w:val="single" w:sz="6" w:space="0" w:color="EEEEEE"/>
+              <w:left w:val="single" w:sz="6" w:space="0" w:color="EEEEEE"/>
+              <w:bottom w:val="single" w:sz="6" w:space="0" w:color="EEEEEE"/>
+              <w:right w:val="single" w:sz="6" w:space="0" w:color="EEEEEE"/>
+            </w:tcBorders>
+            <w:shd w:val="clear" w:color="auto" w:fill="FFFFFF"/>
+            <w:tcMar>
+              <w:top w:w="120" w:type="dxa"/>
+              <w:left w:w="120" w:type="dxa"/>
+              <w:bottom w:w="120" w:type="dxa"/>
+              <w:right w:w="120" w:type="dxa"/>
+            </w:tcMar>
+            <w:hideMark/>
+          </w:tcPr>
+          <w:p>
+            <w:pPr>
+              <w:widowControl/>
+              <w:spacing w:line="300" w:lineRule="atLeast"/>
+              <w:jc w:val="left"/>
+              <w:rPr>
+                <w:rFonts w:ascii="microsoft yahei" w:eastAsia="宋体" w:hAnsi="microsoft yahei" w:cs="宋体"/>
+                <w:color w:val="3F3F3F"/>
+                <w:kern w:val="0"/>
+                <w:szCs w:val="23"/>
+              </w:rPr>
+            </w:pPr>
+            <w:r>
+              <w:rPr>
+                <w:rFonts w:ascii="microsoft yahei" w:eastAsia="宋体" w:hAnsi="microsoft yahei" w:cs="宋体"/>
+                <w:color w:val="3F3F3F"/>
+                <w:kern w:val="0"/>
+                <w:szCs w:val="23"/>
+              </w:rPr>
+              <w:t>1.5+</w:t>
+            </w:r>
+          </w:p>
+        </w:tc>
+      </w:tr>
+      <w:tr>
+        <w:tc>
+          <w:tcPr>
+            <w:tcW w:w="4231" w:type="dxa"/>
+            <w:tcBorders>
+              <w:top w:val="single" w:sz="6" w:space="0" w:color="EEEEEE"/>
+              <w:left w:val="single" w:sz="6" w:space="0" w:color="EEEEEE"/>
+              <w:bottom w:val="single" w:sz="6" w:space="0" w:color="EEEEEE"/>
+              <w:right w:val="single" w:sz="6" w:space="0" w:color="EEEEEE"/>
+            </w:tcBorders>
+            <w:shd w:val="clear" w:color="auto" w:fill="FFFFFF"/>
+            <w:tcMar>
+              <w:top w:w="120" w:type="dxa"/>
+              <w:left w:w="120" w:type="dxa"/>
+              <w:bottom w:w="120" w:type="dxa"/>
+              <w:right w:w="120" w:type="dxa"/>
+            </w:tcMar>
+            <w:hideMark/>
+          </w:tcPr>
+          <w:p>
+            <w:pPr>
+              <w:widowControl/>
+              <w:spacing w:line="300" w:lineRule="atLeast"/>
+              <w:jc w:val="left"/>
+              <w:rPr>
+                <w:rFonts w:ascii="microsoft yahei" w:eastAsia="宋体" w:hAnsi="microsoft yahei" w:cs="宋体"/>
+                <w:color w:val="3F3F3F"/>
+                <w:kern w:val="0"/>
+                <w:szCs w:val="23"/>
+              </w:rPr>
+            </w:pPr>
+            <w:r>
+              <w:rPr>
+                <w:rFonts w:ascii="microsoft yahei" w:eastAsia="宋体" w:hAnsi="microsoft yahei" w:cs="宋体"/>
+                <w:color w:val="3F3F3F"/>
+                <w:kern w:val="0"/>
+                <w:szCs w:val="23"/>
+              </w:rPr>
+              <w:t>apache-activemq-5.1.0</w:t>
+            </w:r>
+          </w:p>
+        </w:tc>
+        <w:tc>
+          <w:tcPr>
+            <w:tcW w:w="2268" w:type="dxa"/>
+            <w:tcBorders>
+              <w:top w:val="single" w:sz="6" w:space="0" w:color="EEEEEE"/>
+              <w:left w:val="single" w:sz="6" w:space="0" w:color="EEEEEE"/>
+              <w:bottom w:val="single" w:sz="6" w:space="0" w:color="EEEEEE"/>
+              <w:right w:val="single" w:sz="6" w:space="0" w:color="EEEEEE"/>
+            </w:tcBorders>
+            <w:shd w:val="clear" w:color="auto" w:fill="FFFFFF"/>
+            <w:tcMar>
+              <w:top w:w="120" w:type="dxa"/>
+              <w:left w:w="120" w:type="dxa"/>
+              <w:bottom w:w="120" w:type="dxa"/>
+              <w:right w:w="120" w:type="dxa"/>
+            </w:tcMar>
+            <w:hideMark/>
+          </w:tcPr>
+          <w:p>
+            <w:pPr>
+              <w:widowControl/>
+              <w:spacing w:line="300" w:lineRule="atLeast"/>
+              <w:jc w:val="left"/>
+              <w:rPr>
+                <w:rFonts w:ascii="microsoft yahei" w:eastAsia="宋体" w:hAnsi="microsoft yahei" w:cs="宋体"/>
+                <w:color w:val="3F3F3F"/>
+                <w:kern w:val="0"/>
+                <w:szCs w:val="23"/>
+              </w:rPr>
+            </w:pPr>
+            <w:r>
+              <w:rPr>
+                <w:rFonts w:ascii="microsoft yahei" w:eastAsia="宋体" w:hAnsi="microsoft yahei" w:cs="宋体"/>
+                <w:color w:val="3F3F3F"/>
+                <w:kern w:val="0"/>
+                <w:szCs w:val="23"/>
+              </w:rPr>
+              <w:t>1.5.0_12</w:t>
+            </w:r>
+          </w:p>
+        </w:tc>
+        <w:tc>
+          <w:tcPr>
+            <w:tcW w:w="6115" w:type="dxa"/>
+            <w:gridSpan w:val="2"/>
+            <w:tcBorders>
+              <w:top w:val="single" w:sz="6" w:space="0" w:color="EEEEEE"/>
+              <w:left w:val="single" w:sz="6" w:space="0" w:color="EEEEEE"/>
+              <w:bottom w:val="single" w:sz="6" w:space="0" w:color="EEEEEE"/>
+              <w:right w:val="single" w:sz="6" w:space="0" w:color="EEEEEE"/>
+            </w:tcBorders>
+            <w:shd w:val="clear" w:color="auto" w:fill="FFFFFF"/>
+            <w:tcMar>
+              <w:top w:w="120" w:type="dxa"/>
+              <w:left w:w="120" w:type="dxa"/>
+              <w:bottom w:w="120" w:type="dxa"/>
+              <w:right w:w="120" w:type="dxa"/>
+            </w:tcMar>
+            <w:hideMark/>
+          </w:tcPr>
+          <w:p>
+            <w:pPr>
+              <w:widowControl/>
+              <w:spacing w:line="300" w:lineRule="atLeast"/>
+              <w:jc w:val="left"/>
+              <w:rPr>
+                <w:rFonts w:ascii="microsoft yahei" w:eastAsia="宋体" w:hAnsi="microsoft yahei" w:cs="宋体"/>
+                <w:color w:val="3F3F3F"/>
+                <w:kern w:val="0"/>
+                <w:sz w:val="22"/>
+                <w:szCs w:val="23"/>
+              </w:rPr>
+            </w:pPr>
+            <w:r>
+              <w:rPr>
+                <w:rFonts w:ascii="microsoft yahei" w:eastAsia="宋体" w:hAnsi="microsoft yahei" w:cs="宋体"/>
+                <w:color w:val="3F3F3F"/>
+                <w:kern w:val="0"/>
+                <w:sz w:val="22"/>
+                <w:szCs w:val="23"/>
+              </w:rPr>
+              <w:t>1.5+</w:t>
+            </w:r>
+            <w:bookmarkStart w:id="0" w:name="_GoBack"/>
+            <w:bookmarkEnd w:id="0"/>
+          </w:p>
+        </w:tc>
+      </w:tr>
+      <w:tr>
+        <w:tc>
+          <w:tcPr>
+            <w:tcW w:w="4231" w:type="dxa"/>
+            <w:tcBorders>
+              <w:top w:val="single" w:sz="6" w:space="0" w:color="EEEEEE"/>
+              <w:left w:val="single" w:sz="6" w:space="0" w:color="EEEEEE"/>
+              <w:bottom w:val="single" w:sz="6" w:space="0" w:color="EEEEEE"/>
+              <w:right w:val="single" w:sz="6" w:space="0" w:color="EEEEEE"/>
+            </w:tcBorders>
+            <w:shd w:val="clear" w:color="auto" w:fill="FFFFFF"/>
+            <w:tcMar>
+              <w:top w:w="120" w:type="dxa"/>
+              <w:left w:w="120" w:type="dxa"/>
+              <w:bottom w:w="120" w:type="dxa"/>
+              <w:right w:w="120" w:type="dxa"/>
+            </w:tcMar>
+            <w:hideMark/>
+          </w:tcPr>
+          <w:p>
+            <w:pPr>
+              <w:widowControl/>
+              <w:spacing w:line="300" w:lineRule="atLeast"/>
+              <w:jc w:val="left"/>
+              <w:rPr>
+                <w:rFonts w:ascii="microsoft yahei" w:eastAsia="宋体" w:hAnsi="microsoft yahei" w:cs="宋体"/>
+                <w:color w:val="3F3F3F"/>
+                <w:kern w:val="0"/>
+                <w:szCs w:val="23"/>
+              </w:rPr>
+            </w:pPr>
+            <w:r>
+              <w:rPr>
+                <w:rFonts w:ascii="microsoft yahei" w:eastAsia="宋体" w:hAnsi="microsoft yahei" w:cs="宋体"/>
+                <w:color w:val="3F3F3F"/>
+                <w:kern w:val="0"/>
+                <w:szCs w:val="23"/>
+              </w:rPr>
+              <w:t>apache-activemq-5.2.0</w:t>
+            </w:r>
+          </w:p>
+        </w:tc>
+        <w:tc>
+          <w:tcPr>
+            <w:tcW w:w="2410" w:type="dxa"/>
+            <w:gridSpan w:val="2"/>
+            <w:tcBorders>
+              <w:top w:val="single" w:sz="6" w:space="0" w:color="EEEEEE"/>
+              <w:left w:val="single" w:sz="6" w:space="0" w:color="EEEEEE"/>
+              <w:bottom w:val="single" w:sz="6" w:space="0" w:color="EEEEEE"/>
+              <w:right w:val="single" w:sz="6" w:space="0" w:color="EEEEEE"/>
+            </w:tcBorders>
+            <w:shd w:val="clear" w:color="auto" w:fill="FFFFFF"/>
+            <w:tcMar>
+              <w:top w:w="120" w:type="dxa"/>
+              <w:left w:w="120" w:type="dxa"/>
+              <w:bottom w:w="120" w:type="dxa"/>
+              <w:right w:w="120" w:type="dxa"/>
+            </w:tcMar>
+            <w:hideMark/>
+          </w:tcPr>
+          <w:p>
+            <w:pPr>
+              <w:widowControl/>
+              <w:spacing w:line="300" w:lineRule="atLeast"/>
+              <w:jc w:val="left"/>
+              <w:rPr>
+                <w:rFonts w:ascii="microsoft yahei" w:eastAsia="宋体" w:hAnsi="microsoft yahei" w:cs="宋体"/>
+                <w:color w:val="3F3F3F"/>
+                <w:kern w:val="0"/>
+                <w:szCs w:val="23"/>
+              </w:rPr>
+            </w:pPr>
+            <w:r>
+              <w:rPr>
+                <w:rFonts w:ascii="microsoft yahei" w:eastAsia="宋体" w:hAnsi="microsoft yahei" w:cs="宋体"/>
+                <w:color w:val="3F3F3F"/>
+                <w:kern w:val="0"/>
+                <w:szCs w:val="23"/>
+              </w:rPr>
+              <w:t>1.5.0_15</w:t>
+            </w:r>
+          </w:p>
+        </w:tc>
+        <w:tc>
+          <w:tcPr>
+            <w:tcW w:w="5973" w:type="dxa"/>
+            <w:tcBorders>
+              <w:top w:val="single" w:sz="6" w:space="0" w:color="EEEEEE"/>
+              <w:left w:val="single" w:sz="6" w:space="0" w:color="EEEEEE"/>
+              <w:bottom w:val="single" w:sz="6" w:space="0" w:color="EEEEEE"/>
+              <w:right w:val="single" w:sz="6" w:space="0" w:color="EEEEEE"/>
+            </w:tcBorders>
+            <w:shd w:val="clear" w:color="auto" w:fill="FFFFFF"/>
+            <w:tcMar>
+              <w:top w:w="120" w:type="dxa"/>
+              <w:left w:w="120" w:type="dxa"/>
+              <w:bottom w:w="120" w:type="dxa"/>
+              <w:right w:w="120" w:type="dxa"/>
+            </w:tcMar>
+            <w:hideMark/>
+          </w:tcPr>
+          <w:p>
+            <w:pPr>
+              <w:widowControl/>
+              <w:spacing w:line="300" w:lineRule="atLeast"/>
+              <w:jc w:val="left"/>
+              <w:rPr>
+                <w:rFonts w:ascii="microsoft yahei" w:eastAsia="宋体" w:hAnsi="microsoft yahei" w:cs="宋体"/>
+                <w:color w:val="3F3F3F"/>
+                <w:kern w:val="0"/>
+                <w:szCs w:val="23"/>
+              </w:rPr>
+            </w:pPr>
+            <w:r>
+              <w:rPr>
+                <w:rFonts w:ascii="microsoft yahei" w:eastAsia="宋体" w:hAnsi="microsoft yahei" w:cs="宋体"/>
+                <w:color w:val="3F3F3F"/>
+                <w:kern w:val="0"/>
+                <w:szCs w:val="23"/>
+              </w:rPr>
+              <w:t>1.5+</w:t>
+            </w:r>
+          </w:p>
+        </w:tc>
+      </w:tr>
+      <w:tr>
+        <w:tc>
+          <w:tcPr>
+            <w:tcW w:w="4231" w:type="dxa"/>
+            <w:tcBorders>
+              <w:top w:val="single" w:sz="6" w:space="0" w:color="EEEEEE"/>
+              <w:left w:val="single" w:sz="6" w:space="0" w:color="EEEEEE"/>
+              <w:bottom w:val="single" w:sz="6" w:space="0" w:color="EEEEEE"/>
+              <w:right w:val="single" w:sz="6" w:space="0" w:color="EEEEEE"/>
+            </w:tcBorders>
+            <w:shd w:val="clear" w:color="auto" w:fill="FFFFFF"/>
+            <w:tcMar>
+              <w:top w:w="120" w:type="dxa"/>
+              <w:left w:w="120" w:type="dxa"/>
+              <w:bottom w:w="120" w:type="dxa"/>
+              <w:right w:w="120" w:type="dxa"/>
+            </w:tcMar>
+            <w:hideMark/>
+          </w:tcPr>
+          <w:p>
+            <w:pPr>
+              <w:widowControl/>
+              <w:spacing w:line="300" w:lineRule="atLeast"/>
+              <w:jc w:val="left"/>
+              <w:rPr>
+                <w:rFonts w:ascii="microsoft yahei" w:eastAsia="宋体" w:hAnsi="microsoft yahei" w:cs="宋体"/>
+                <w:color w:val="3F3F3F"/>
+                <w:kern w:val="0"/>
+                <w:szCs w:val="23"/>
+              </w:rPr>
+            </w:pPr>
+            <w:r>
+              <w:rPr>
+                <w:rFonts w:ascii="microsoft yahei" w:eastAsia="宋体" w:hAnsi="microsoft yahei" w:cs="宋体"/>
+                <w:color w:val="3F3F3F"/>
+                <w:kern w:val="0"/>
+                <w:szCs w:val="23"/>
+              </w:rPr>
+              <w:t>apache-activemq-5.3.0</w:t>
+            </w:r>
+          </w:p>
+        </w:tc>
+        <w:tc>
+          <w:tcPr>
+            <w:tcW w:w="2410" w:type="dxa"/>
+            <w:gridSpan w:val="2"/>
+            <w:tcBorders>
+              <w:top w:val="single" w:sz="6" w:space="0" w:color="EEEEEE"/>
+              <w:left w:val="single" w:sz="6" w:space="0" w:color="EEEEEE"/>
+              <w:bottom w:val="single" w:sz="6" w:space="0" w:color="EEEEEE"/>
+              <w:right w:val="single" w:sz="6" w:space="0" w:color="EEEEEE"/>
+            </w:tcBorders>
+            <w:shd w:val="clear" w:color="auto" w:fill="FFFFFF"/>
+            <w:tcMar>
+              <w:top w:w="120" w:type="dxa"/>
+              <w:left w:w="120" w:type="dxa"/>
+              <w:bottom w:w="120" w:type="dxa"/>
+              <w:right w:w="120" w:type="dxa"/>
+            </w:tcMar>
+            <w:hideMark/>
+          </w:tcPr>
+          <w:p>
+            <w:pPr>
+              <w:widowControl/>
+              <w:spacing w:line="300" w:lineRule="atLeast"/>
+              <w:jc w:val="left"/>
+              <w:rPr>
+                <w:rFonts w:ascii="microsoft yahei" w:eastAsia="宋体" w:hAnsi="microsoft yahei" w:cs="宋体"/>
+                <w:color w:val="3F3F3F"/>
+                <w:kern w:val="0"/>
+                <w:szCs w:val="23"/>
+              </w:rPr>
+            </w:pPr>
+            <w:r>
+              <w:rPr>
+                <w:rFonts w:ascii="microsoft yahei" w:eastAsia="宋体" w:hAnsi="microsoft yahei" w:cs="宋体"/>
+                <w:color w:val="3F3F3F"/>
+                <w:kern w:val="0"/>
+                <w:szCs w:val="23"/>
+              </w:rPr>
+              <w:t>1.5.0_17</w:t>
+            </w:r>
+          </w:p>
+        </w:tc>
+        <w:tc>
+          <w:tcPr>
+            <w:tcW w:w="5973" w:type="dxa"/>
+            <w:tcBorders>
+              <w:top w:val="single" w:sz="6" w:space="0" w:color="EEEEEE"/>
+              <w:left w:val="single" w:sz="6" w:space="0" w:color="EEEEEE"/>
+              <w:bottom w:val="single" w:sz="6" w:space="0" w:color="EEEEEE"/>
+              <w:right w:val="single" w:sz="6" w:space="0" w:color="EEEEEE"/>
+            </w:tcBorders>
+            <w:shd w:val="clear" w:color="auto" w:fill="FFFFFF"/>
+            <w:tcMar>
+              <w:top w:w="120" w:type="dxa"/>
+              <w:left w:w="120" w:type="dxa"/>
+              <w:bottom w:w="120" w:type="dxa"/>
+              <w:right w:w="120" w:type="dxa"/>
+            </w:tcMar>
+            <w:hideMark/>
+          </w:tcPr>
+          <w:p>
+            <w:pPr>
+              <w:widowControl/>
+              <w:spacing w:line="300" w:lineRule="atLeast"/>
+              <w:jc w:val="left"/>
+              <w:rPr>
+                <w:rFonts w:ascii="microsoft yahei" w:eastAsia="宋体" w:hAnsi="microsoft yahei" w:cs="宋体"/>
+                <w:color w:val="3F3F3F"/>
+                <w:kern w:val="0"/>
+                <w:szCs w:val="23"/>
+              </w:rPr>
+            </w:pPr>
+            <w:r>
+              <w:rPr>
+                <w:rFonts w:ascii="microsoft yahei" w:eastAsia="宋体" w:hAnsi="microsoft yahei" w:cs="宋体"/>
+                <w:color w:val="3F3F3F"/>
+                <w:kern w:val="0"/>
+                <w:szCs w:val="23"/>
+              </w:rPr>
+              <w:t>1.5+</w:t>
+            </w:r>
+          </w:p>
+        </w:tc>
+      </w:tr>
+      <w:tr>
+        <w:tc>
+          <w:tcPr>
+            <w:tcW w:w="4231" w:type="dxa"/>
+            <w:tcBorders>
+              <w:top w:val="single" w:sz="6" w:space="0" w:color="EEEEEE"/>
+              <w:left w:val="single" w:sz="6" w:space="0" w:color="EEEEEE"/>
+              <w:bottom w:val="single" w:sz="6" w:space="0" w:color="EEEEEE"/>
+              <w:right w:val="single" w:sz="6" w:space="0" w:color="EEEEEE"/>
+            </w:tcBorders>
+            <w:shd w:val="clear" w:color="auto" w:fill="FFFFFF"/>
+            <w:tcMar>
+              <w:top w:w="120" w:type="dxa"/>
+              <w:left w:w="120" w:type="dxa"/>
+              <w:bottom w:w="120" w:type="dxa"/>
+              <w:right w:w="120" w:type="dxa"/>
+            </w:tcMar>
+            <w:hideMark/>
+          </w:tcPr>
+          <w:p>
+            <w:pPr>
+              <w:widowControl/>
+              <w:spacing w:line="300" w:lineRule="atLeast"/>
+              <w:jc w:val="left"/>
+              <w:rPr>
+                <w:rFonts w:ascii="microsoft yahei" w:eastAsia="宋体" w:hAnsi="microsoft yahei" w:cs="宋体"/>
+                <w:color w:val="3F3F3F"/>
+                <w:kern w:val="0"/>
+                <w:szCs w:val="23"/>
+              </w:rPr>
+            </w:pPr>
+            <w:r>
+              <w:rPr>
+                <w:rFonts w:ascii="microsoft yahei" w:eastAsia="宋体" w:hAnsi="microsoft yahei" w:cs="宋体"/>
+                <w:color w:val="3F3F3F"/>
+                <w:kern w:val="0"/>
+                <w:szCs w:val="23"/>
+              </w:rPr>
+              <w:t>apache-activemq-5.4.0</w:t>
+            </w:r>
+          </w:p>
+        </w:tc>
+        <w:tc>
+          <w:tcPr>
+            <w:tcW w:w="2410" w:type="dxa"/>
+            <w:gridSpan w:val="2"/>
+            <w:tcBorders>
+              <w:top w:val="single" w:sz="6" w:space="0" w:color="EEEEEE"/>
+              <w:left w:val="single" w:sz="6" w:space="0" w:color="EEEEEE"/>
+              <w:bottom w:val="single" w:sz="6" w:space="0" w:color="EEEEEE"/>
+              <w:right w:val="single" w:sz="6" w:space="0" w:color="EEEEEE"/>
+            </w:tcBorders>
+            <w:shd w:val="clear" w:color="auto" w:fill="FFFFFF"/>
+            <w:tcMar>
+              <w:top w:w="120" w:type="dxa"/>
+              <w:left w:w="120" w:type="dxa"/>
+              <w:bottom w:w="120" w:type="dxa"/>
+              <w:right w:w="120" w:type="dxa"/>
+            </w:tcMar>
+            <w:hideMark/>
+          </w:tcPr>
+          <w:p>
+            <w:pPr>
+              <w:widowControl/>
+              <w:spacing w:line="300" w:lineRule="atLeast"/>
+              <w:jc w:val="left"/>
+              <w:rPr>
+                <w:rFonts w:ascii="microsoft yahei" w:eastAsia="宋体" w:hAnsi="microsoft yahei" w:cs="宋体"/>
+                <w:color w:val="3F3F3F"/>
+                <w:kern w:val="0"/>
+                <w:szCs w:val="23"/>
+              </w:rPr>
+            </w:pPr>
+            <w:r>
+              <w:rPr>
+                <w:rFonts w:ascii="microsoft yahei" w:eastAsia="宋体" w:hAnsi="microsoft yahei" w:cs="宋体"/>
+                <w:color w:val="3F3F3F"/>
+                <w:kern w:val="0"/>
+                <w:szCs w:val="23"/>
+              </w:rPr>
+              <w:t>1.5.0_19</w:t>
+            </w:r>
+          </w:p>
+        </w:tc>
+        <w:tc>
+          <w:tcPr>
+            <w:tcW w:w="5973" w:type="dxa"/>
+            <w:tcBorders>
+              <w:top w:val="single" w:sz="6" w:space="0" w:color="EEEEEE"/>
+              <w:left w:val="single" w:sz="6" w:space="0" w:color="EEEEEE"/>
+              <w:bottom w:val="single" w:sz="6" w:space="0" w:color="EEEEEE"/>
+              <w:right w:val="single" w:sz="6" w:space="0" w:color="EEEEEE"/>
+            </w:tcBorders>
+            <w:shd w:val="clear" w:color="auto" w:fill="FFFFFF"/>
+            <w:tcMar>
+              <w:top w:w="120" w:type="dxa"/>
+              <w:left w:w="120" w:type="dxa"/>
+              <w:bottom w:w="120" w:type="dxa"/>
+              <w:right w:w="120" w:type="dxa"/>
+            </w:tcMar>
+            <w:hideMark/>
+          </w:tcPr>
+          <w:p>
+            <w:pPr>
+              <w:widowControl/>
+              <w:spacing w:line="300" w:lineRule="atLeast"/>
+              <w:jc w:val="left"/>
+              <w:rPr>
+                <w:rFonts w:ascii="microsoft yahei" w:eastAsia="宋体" w:hAnsi="microsoft yahei" w:cs="宋体"/>
+                <w:color w:val="3F3F3F"/>
+                <w:kern w:val="0"/>
+                <w:szCs w:val="23"/>
+              </w:rPr>
+            </w:pPr>
+            <w:r>
+              <w:rPr>
+                <w:rFonts w:ascii="microsoft yahei" w:eastAsia="宋体" w:hAnsi="microsoft yahei" w:cs="宋体"/>
+                <w:color w:val="3F3F3F"/>
+                <w:kern w:val="0"/>
+                <w:szCs w:val="23"/>
+              </w:rPr>
+              <w:t>1.5+</w:t>
+            </w:r>
+          </w:p>
+        </w:tc>
+      </w:tr>
+      <w:tr>
+        <w:tc>
+          <w:tcPr>
+            <w:tcW w:w="4231" w:type="dxa"/>
+            <w:tcBorders>
+              <w:top w:val="single" w:sz="6" w:space="0" w:color="EEEEEE"/>
+              <w:left w:val="single" w:sz="6" w:space="0" w:color="EEEEEE"/>
+              <w:bottom w:val="single" w:sz="6" w:space="0" w:color="EEEEEE"/>
+              <w:right w:val="single" w:sz="6" w:space="0" w:color="EEEEEE"/>
+            </w:tcBorders>
+            <w:shd w:val="clear" w:color="auto" w:fill="FFFFFF"/>
+            <w:tcMar>
+              <w:top w:w="120" w:type="dxa"/>
+              <w:left w:w="120" w:type="dxa"/>
+              <w:bottom w:w="120" w:type="dxa"/>
+              <w:right w:w="120" w:type="dxa"/>
+            </w:tcMar>
+            <w:hideMark/>
+          </w:tcPr>
+          <w:p>
+            <w:pPr>
+              <w:widowControl/>
+              <w:spacing w:line="300" w:lineRule="atLeast"/>
+              <w:jc w:val="left"/>
+              <w:rPr>
+                <w:rFonts w:ascii="microsoft yahei" w:eastAsia="宋体" w:hAnsi="microsoft yahei" w:cs="宋体"/>
+                <w:color w:val="3F3F3F"/>
+                <w:kern w:val="0"/>
+                <w:szCs w:val="23"/>
+              </w:rPr>
+            </w:pPr>
+            <w:r>
+              <w:rPr>
+                <w:rFonts w:ascii="microsoft yahei" w:eastAsia="宋体" w:hAnsi="microsoft yahei" w:cs="宋体"/>
+                <w:color w:val="3F3F3F"/>
+                <w:kern w:val="0"/>
+                <w:szCs w:val="23"/>
+              </w:rPr>
+              <w:t>apache-activemq-5.5.0</w:t>
+            </w:r>
+          </w:p>
+        </w:tc>
+        <w:tc>
+          <w:tcPr>
+            <w:tcW w:w="2410" w:type="dxa"/>
+            <w:gridSpan w:val="2"/>
+            <w:tcBorders>
+              <w:top w:val="single" w:sz="6" w:space="0" w:color="EEEEEE"/>
+              <w:left w:val="single" w:sz="6" w:space="0" w:color="EEEEEE"/>
+              <w:bottom w:val="single" w:sz="6" w:space="0" w:color="EEEEEE"/>
+              <w:right w:val="single" w:sz="6" w:space="0" w:color="EEEEEE"/>
+            </w:tcBorders>
+            <w:shd w:val="clear" w:color="auto" w:fill="FFFFFF"/>
+            <w:tcMar>
+              <w:top w:w="120" w:type="dxa"/>
+              <w:left w:w="120" w:type="dxa"/>
+              <w:bottom w:w="120" w:type="dxa"/>
+              <w:right w:w="120" w:type="dxa"/>
+            </w:tcMar>
+            <w:hideMark/>
+          </w:tcPr>
+          <w:p>
+            <w:pPr>
+              <w:widowControl/>
+              <w:spacing w:line="300" w:lineRule="atLeast"/>
+              <w:jc w:val="left"/>
+              <w:rPr>
+                <w:rFonts w:ascii="microsoft yahei" w:eastAsia="宋体" w:hAnsi="microsoft yahei" w:cs="宋体"/>
+                <w:color w:val="3F3F3F"/>
+                <w:kern w:val="0"/>
+                <w:szCs w:val="23"/>
+              </w:rPr>
+            </w:pPr>
+            <w:r>
+              <w:rPr>
+                <w:rFonts w:ascii="microsoft yahei" w:eastAsia="宋体" w:hAnsi="microsoft yahei" w:cs="宋体"/>
+                <w:color w:val="3F3F3F"/>
+                <w:kern w:val="0"/>
+                <w:szCs w:val="23"/>
+              </w:rPr>
+              <w:t>1.6.0_23</w:t>
+            </w:r>
+          </w:p>
+        </w:tc>
+        <w:tc>
+          <w:tcPr>
+            <w:tcW w:w="5973" w:type="dxa"/>
+            <w:tcBorders>
+              <w:top w:val="single" w:sz="6" w:space="0" w:color="EEEEEE"/>
+              <w:left w:val="single" w:sz="6" w:space="0" w:color="EEEEEE"/>
+              <w:bottom w:val="single" w:sz="6" w:space="0" w:color="EEEEEE"/>
+              <w:right w:val="single" w:sz="6" w:space="0" w:color="EEEEEE"/>
+            </w:tcBorders>
+            <w:shd w:val="clear" w:color="auto" w:fill="FFFFFF"/>
+            <w:tcMar>
+              <w:top w:w="120" w:type="dxa"/>
+              <w:left w:w="120" w:type="dxa"/>
+              <w:bottom w:w="120" w:type="dxa"/>
+              <w:right w:w="120" w:type="dxa"/>
+            </w:tcMar>
+            <w:hideMark/>
+          </w:tcPr>
+          <w:p>
+            <w:pPr>
+              <w:widowControl/>
+              <w:spacing w:line="300" w:lineRule="atLeast"/>
+              <w:jc w:val="left"/>
+              <w:rPr>
+                <w:rFonts w:ascii="microsoft yahei" w:eastAsia="宋体" w:hAnsi="microsoft yahei" w:cs="宋体"/>
+                <w:color w:val="3F3F3F"/>
+                <w:kern w:val="0"/>
+                <w:szCs w:val="23"/>
+              </w:rPr>
+            </w:pPr>
+            <w:r>
+              <w:rPr>
+                <w:rFonts w:ascii="microsoft yahei" w:eastAsia="宋体" w:hAnsi="microsoft yahei" w:cs="宋体"/>
+                <w:color w:val="3F3F3F"/>
+                <w:kern w:val="0"/>
+                <w:szCs w:val="23"/>
+              </w:rPr>
+              <w:t>1.6+</w:t>
+            </w:r>
+          </w:p>
+        </w:tc>
+      </w:tr>
+      <w:tr>
+        <w:tc>
+          <w:tcPr>
+            <w:tcW w:w="4231" w:type="dxa"/>
+            <w:tcBorders>
+              <w:top w:val="single" w:sz="6" w:space="0" w:color="EEEEEE"/>
+              <w:left w:val="single" w:sz="6" w:space="0" w:color="EEEEEE"/>
+              <w:bottom w:val="single" w:sz="6" w:space="0" w:color="EEEEEE"/>
+              <w:right w:val="single" w:sz="6" w:space="0" w:color="EEEEEE"/>
+            </w:tcBorders>
+            <w:shd w:val="clear" w:color="auto" w:fill="FFFFFF"/>
+            <w:tcMar>
+              <w:top w:w="120" w:type="dxa"/>
+              <w:left w:w="120" w:type="dxa"/>
+              <w:bottom w:w="120" w:type="dxa"/>
+              <w:right w:w="120" w:type="dxa"/>
+            </w:tcMar>
+            <w:hideMark/>
+          </w:tcPr>
+          <w:p>
+            <w:pPr>
+              <w:widowControl/>
+              <w:spacing w:line="300" w:lineRule="atLeast"/>
+              <w:jc w:val="left"/>
+              <w:rPr>
+                <w:rFonts w:ascii="microsoft yahei" w:eastAsia="宋体" w:hAnsi="microsoft yahei" w:cs="宋体"/>
+                <w:color w:val="3F3F3F"/>
+                <w:kern w:val="0"/>
+                <w:szCs w:val="23"/>
+              </w:rPr>
+            </w:pPr>
+            <w:r>
+              <w:rPr>
+                <w:rFonts w:ascii="microsoft yahei" w:eastAsia="宋体" w:hAnsi="microsoft yahei" w:cs="宋体"/>
+                <w:color w:val="3F3F3F"/>
+                <w:kern w:val="0"/>
+                <w:szCs w:val="23"/>
+              </w:rPr>
+              <w:t>apache-activemq-5.6.0</w:t>
+            </w:r>
+          </w:p>
+        </w:tc>
+        <w:tc>
+          <w:tcPr>
+            <w:tcW w:w="2410" w:type="dxa"/>
+            <w:gridSpan w:val="2"/>
+            <w:tcBorders>
+              <w:top w:val="single" w:sz="6" w:space="0" w:color="EEEEEE"/>
+              <w:left w:val="single" w:sz="6" w:space="0" w:color="EEEEEE"/>
+              <w:bottom w:val="single" w:sz="6" w:space="0" w:color="EEEEEE"/>
+              <w:right w:val="single" w:sz="6" w:space="0" w:color="EEEEEE"/>
+            </w:tcBorders>
+            <w:shd w:val="clear" w:color="auto" w:fill="FFFFFF"/>
+            <w:tcMar>
+              <w:top w:w="120" w:type="dxa"/>
+              <w:left w:w="120" w:type="dxa"/>
+              <w:bottom w:w="120" w:type="dxa"/>
+              <w:right w:w="120" w:type="dxa"/>
+            </w:tcMar>
+            <w:hideMark/>
+          </w:tcPr>
+          <w:p>
+            <w:pPr>
+              <w:widowControl/>
+              <w:spacing w:line="300" w:lineRule="atLeast"/>
+              <w:jc w:val="left"/>
+              <w:rPr>
+                <w:rFonts w:ascii="microsoft yahei" w:eastAsia="宋体" w:hAnsi="microsoft yahei" w:cs="宋体"/>
+                <w:color w:val="3F3F3F"/>
+                <w:kern w:val="0"/>
+                <w:szCs w:val="23"/>
+              </w:rPr>
+            </w:pPr>
+            <w:r>
+              <w:rPr>
+                <w:rFonts w:ascii="microsoft yahei" w:eastAsia="宋体" w:hAnsi="microsoft yahei" w:cs="宋体"/>
+                <w:color w:val="3F3F3F"/>
+                <w:kern w:val="0"/>
+                <w:szCs w:val="23"/>
+              </w:rPr>
+              <w:t>1.6.0_26</w:t>
+            </w:r>
+          </w:p>
+        </w:tc>
+        <w:tc>
+          <w:tcPr>
+            <w:tcW w:w="5973" w:type="dxa"/>
+            <w:tcBorders>
+              <w:top w:val="single" w:sz="6" w:space="0" w:color="EEEEEE"/>
+              <w:left w:val="single" w:sz="6" w:space="0" w:color="EEEEEE"/>
+              <w:bottom w:val="single" w:sz="6" w:space="0" w:color="EEEEEE"/>
+              <w:right w:val="single" w:sz="6" w:space="0" w:color="EEEEEE"/>
+            </w:tcBorders>
+            <w:shd w:val="clear" w:color="auto" w:fill="FFFFFF"/>
+            <w:tcMar>
+              <w:top w:w="120" w:type="dxa"/>
+              <w:left w:w="120" w:type="dxa"/>
+              <w:bottom w:w="120" w:type="dxa"/>
+              <w:right w:w="120" w:type="dxa"/>
+            </w:tcMar>
+            <w:hideMark/>
+          </w:tcPr>
+          <w:p>
+            <w:pPr>
+              <w:widowControl/>
+              <w:spacing w:line="300" w:lineRule="atLeast"/>
+              <w:jc w:val="left"/>
+              <w:rPr>
+                <w:rFonts w:ascii="microsoft yahei" w:eastAsia="宋体" w:hAnsi="microsoft yahei" w:cs="宋体"/>
+                <w:color w:val="3F3F3F"/>
+                <w:kern w:val="0"/>
+                <w:szCs w:val="23"/>
+              </w:rPr>
+            </w:pPr>
+            <w:r>
+              <w:rPr>
+                <w:rFonts w:ascii="microsoft yahei" w:eastAsia="宋体" w:hAnsi="microsoft yahei" w:cs="宋体"/>
+                <w:color w:val="3F3F3F"/>
+                <w:kern w:val="0"/>
+                <w:szCs w:val="23"/>
+              </w:rPr>
+              <w:t>1.6+</w:t>
+            </w:r>
+          </w:p>
+        </w:tc>
+      </w:tr>
+      <w:tr>
+        <w:tc>
+          <w:tcPr>
+            <w:tcW w:w="4231" w:type="dxa"/>
+            <w:tcBorders>
+              <w:top w:val="single" w:sz="6" w:space="0" w:color="EEEEEE"/>
+              <w:left w:val="single" w:sz="6" w:space="0" w:color="EEEEEE"/>
+              <w:bottom w:val="single" w:sz="6" w:space="0" w:color="EEEEEE"/>
+              <w:right w:val="single" w:sz="6" w:space="0" w:color="EEEEEE"/>
+            </w:tcBorders>
+            <w:shd w:val="clear" w:color="auto" w:fill="FFFFFF"/>
+            <w:tcMar>
+              <w:top w:w="120" w:type="dxa"/>
+              <w:left w:w="120" w:type="dxa"/>
+              <w:bottom w:w="120" w:type="dxa"/>
+              <w:right w:w="120" w:type="dxa"/>
+            </w:tcMar>
+            <w:hideMark/>
+          </w:tcPr>
+          <w:p>
+            <w:pPr>
+              <w:widowControl/>
+              <w:spacing w:line="300" w:lineRule="atLeast"/>
+              <w:jc w:val="left"/>
+              <w:rPr>
+                <w:rFonts w:ascii="microsoft yahei" w:eastAsia="宋体" w:hAnsi="microsoft yahei" w:cs="宋体"/>
+                <w:color w:val="3F3F3F"/>
+                <w:kern w:val="0"/>
+                <w:szCs w:val="23"/>
+              </w:rPr>
+            </w:pPr>
+            <w:r>
+              <w:rPr>
+                <w:rFonts w:ascii="microsoft yahei" w:eastAsia="宋体" w:hAnsi="microsoft yahei" w:cs="宋体"/>
+                <w:color w:val="3F3F3F"/>
+                <w:kern w:val="0"/>
+                <w:szCs w:val="23"/>
+              </w:rPr>
+              <w:t>apache-activemq-5.7.0</w:t>
+            </w:r>
+          </w:p>
+        </w:tc>
+        <w:tc>
+          <w:tcPr>
+            <w:tcW w:w="2410" w:type="dxa"/>
+            <w:gridSpan w:val="2"/>
+            <w:tcBorders>
+              <w:top w:val="single" w:sz="6" w:space="0" w:color="EEEEEE"/>
+              <w:left w:val="single" w:sz="6" w:space="0" w:color="EEEEEE"/>
+              <w:bottom w:val="single" w:sz="6" w:space="0" w:color="EEEEEE"/>
+              <w:right w:val="single" w:sz="6" w:space="0" w:color="EEEEEE"/>
+            </w:tcBorders>
+            <w:shd w:val="clear" w:color="auto" w:fill="FFFFFF"/>
+            <w:tcMar>
+              <w:top w:w="120" w:type="dxa"/>
+              <w:left w:w="120" w:type="dxa"/>
+              <w:bottom w:w="120" w:type="dxa"/>
+              <w:right w:w="120" w:type="dxa"/>
+            </w:tcMar>
+            <w:hideMark/>
+          </w:tcPr>
+          <w:p>
+            <w:pPr>
+              <w:widowControl/>
+              <w:spacing w:line="300" w:lineRule="atLeast"/>
+              <w:jc w:val="left"/>
+              <w:rPr>
+                <w:rFonts w:ascii="microsoft yahei" w:eastAsia="宋体" w:hAnsi="microsoft yahei" w:cs="宋体"/>
+                <w:color w:val="3F3F3F"/>
+                <w:kern w:val="0"/>
+                <w:szCs w:val="23"/>
+              </w:rPr>
+            </w:pPr>
+            <w:r>
+              <w:rPr>
+                <w:rFonts w:ascii="microsoft yahei" w:eastAsia="宋体" w:hAnsi="microsoft yahei" w:cs="宋体"/>
+                <w:color w:val="3F3F3F"/>
+                <w:kern w:val="0"/>
+                <w:szCs w:val="23"/>
+              </w:rPr>
+              <w:t>1.6.0_33</w:t>
+            </w:r>
+          </w:p>
+        </w:tc>
+        <w:tc>
+          <w:tcPr>
+            <w:tcW w:w="5973" w:type="dxa"/>
+            <w:tcBorders>
+              <w:top w:val="single" w:sz="6" w:space="0" w:color="EEEEEE"/>
+              <w:left w:val="single" w:sz="6" w:space="0" w:color="EEEEEE"/>
+              <w:bottom w:val="single" w:sz="6" w:space="0" w:color="EEEEEE"/>
+              <w:right w:val="single" w:sz="6" w:space="0" w:color="EEEEEE"/>
+            </w:tcBorders>
+            <w:shd w:val="clear" w:color="auto" w:fill="FFFFFF"/>
+            <w:tcMar>
+              <w:top w:w="120" w:type="dxa"/>
+              <w:left w:w="120" w:type="dxa"/>
+              <w:bottom w:w="120" w:type="dxa"/>
+              <w:right w:w="120" w:type="dxa"/>
+            </w:tcMar>
+            <w:hideMark/>
+          </w:tcPr>
+          <w:p>
+            <w:pPr>
+              <w:widowControl/>
+              <w:spacing w:line="300" w:lineRule="atLeast"/>
+              <w:jc w:val="left"/>
+              <w:rPr>
+                <w:rFonts w:ascii="microsoft yahei" w:eastAsia="宋体" w:hAnsi="microsoft yahei" w:cs="宋体"/>
+                <w:color w:val="3F3F3F"/>
+                <w:kern w:val="0"/>
+                <w:szCs w:val="23"/>
+              </w:rPr>
+            </w:pPr>
+            <w:r>
+              <w:rPr>
+                <w:rFonts w:ascii="microsoft yahei" w:eastAsia="宋体" w:hAnsi="microsoft yahei" w:cs="宋体"/>
+                <w:color w:val="3F3F3F"/>
+                <w:kern w:val="0"/>
+                <w:szCs w:val="23"/>
+              </w:rPr>
+              <w:t>1.6+</w:t>
+            </w:r>
+          </w:p>
+        </w:tc>
+      </w:tr>
+      <w:tr>
+        <w:tc>
+          <w:tcPr>
+            <w:tcW w:w="4231" w:type="dxa"/>
+            <w:tcBorders>
+              <w:top w:val="single" w:sz="6" w:space="0" w:color="EEEEEE"/>
+              <w:left w:val="single" w:sz="6" w:space="0" w:color="EEEEEE"/>
+              <w:bottom w:val="single" w:sz="6" w:space="0" w:color="EEEEEE"/>
+              <w:right w:val="single" w:sz="6" w:space="0" w:color="EEEEEE"/>
+            </w:tcBorders>
+            <w:shd w:val="clear" w:color="auto" w:fill="FFFFFF"/>
+            <w:tcMar>
+              <w:top w:w="120" w:type="dxa"/>
+              <w:left w:w="120" w:type="dxa"/>
+              <w:bottom w:w="120" w:type="dxa"/>
+              <w:right w:w="120" w:type="dxa"/>
+            </w:tcMar>
+            <w:hideMark/>
+          </w:tcPr>
+          <w:p>
+            <w:pPr>
+              <w:widowControl/>
+              <w:spacing w:line="300" w:lineRule="atLeast"/>
+              <w:jc w:val="left"/>
+              <w:rPr>
+                <w:rFonts w:ascii="microsoft yahei" w:eastAsia="宋体" w:hAnsi="microsoft yahei" w:cs="宋体"/>
+                <w:color w:val="3F3F3F"/>
+                <w:kern w:val="0"/>
+                <w:szCs w:val="23"/>
+              </w:rPr>
+            </w:pPr>
+            <w:r>
+              <w:rPr>
+                <w:rFonts w:ascii="microsoft yahei" w:eastAsia="宋体" w:hAnsi="microsoft yahei" w:cs="宋体"/>
+                <w:color w:val="3F3F3F"/>
+                <w:kern w:val="0"/>
+                <w:szCs w:val="23"/>
+              </w:rPr>
+              <w:t>apache-activemq-5.8.0</w:t>
+            </w:r>
+          </w:p>
+        </w:tc>
+        <w:tc>
+          <w:tcPr>
+            <w:tcW w:w="2410" w:type="dxa"/>
+            <w:gridSpan w:val="2"/>
+            <w:tcBorders>
+              <w:top w:val="single" w:sz="6" w:space="0" w:color="EEEEEE"/>
+              <w:left w:val="single" w:sz="6" w:space="0" w:color="EEEEEE"/>
+              <w:bottom w:val="single" w:sz="6" w:space="0" w:color="EEEEEE"/>
+              <w:right w:val="single" w:sz="6" w:space="0" w:color="EEEEEE"/>
+            </w:tcBorders>
+            <w:shd w:val="clear" w:color="auto" w:fill="FFFFFF"/>
+            <w:tcMar>
+              <w:top w:w="120" w:type="dxa"/>
+              <w:left w:w="120" w:type="dxa"/>
+              <w:bottom w:w="120" w:type="dxa"/>
+              <w:right w:w="120" w:type="dxa"/>
+            </w:tcMar>
+            <w:hideMark/>
+          </w:tcPr>
+          <w:p>
+            <w:pPr>
+              <w:widowControl/>
+              <w:spacing w:line="300" w:lineRule="atLeast"/>
+              <w:jc w:val="left"/>
+              <w:rPr>
+                <w:rFonts w:ascii="microsoft yahei" w:eastAsia="宋体" w:hAnsi="microsoft yahei" w:cs="宋体"/>
+                <w:color w:val="3F3F3F"/>
+                <w:kern w:val="0"/>
+                <w:szCs w:val="23"/>
+              </w:rPr>
+            </w:pPr>
+            <w:r>
+              <w:rPr>
+                <w:rFonts w:ascii="microsoft yahei" w:eastAsia="宋体" w:hAnsi="microsoft yahei" w:cs="宋体"/>
+                <w:color w:val="3F3F3F"/>
+                <w:kern w:val="0"/>
+                <w:szCs w:val="23"/>
+              </w:rPr>
+              <w:t>1.6.0_37</w:t>
+            </w:r>
+          </w:p>
+        </w:tc>
+        <w:tc>
+          <w:tcPr>
+            <w:tcW w:w="5973" w:type="dxa"/>
+            <w:tcBorders>
+              <w:top w:val="single" w:sz="6" w:space="0" w:color="EEEEEE"/>
+              <w:left w:val="single" w:sz="6" w:space="0" w:color="EEEEEE"/>
+              <w:bottom w:val="single" w:sz="6" w:space="0" w:color="EEEEEE"/>
+              <w:right w:val="single" w:sz="6" w:space="0" w:color="EEEEEE"/>
+            </w:tcBorders>
+            <w:shd w:val="clear" w:color="auto" w:fill="FFFFFF"/>
+            <w:tcMar>
+              <w:top w:w="120" w:type="dxa"/>
+              <w:left w:w="120" w:type="dxa"/>
+              <w:bottom w:w="120" w:type="dxa"/>
+              <w:right w:w="120" w:type="dxa"/>
+            </w:tcMar>
+            <w:hideMark/>
+          </w:tcPr>
+          <w:p>
+            <w:pPr>
+              <w:widowControl/>
+              <w:spacing w:line="300" w:lineRule="atLeast"/>
+              <w:jc w:val="left"/>
+              <w:rPr>
+                <w:rFonts w:ascii="microsoft yahei" w:eastAsia="宋体" w:hAnsi="microsoft yahei" w:cs="宋体"/>
+                <w:color w:val="3F3F3F"/>
+                <w:kern w:val="0"/>
+                <w:szCs w:val="23"/>
+              </w:rPr>
+            </w:pPr>
+            <w:r>
+              <w:rPr>
+                <w:rFonts w:ascii="microsoft yahei" w:eastAsia="宋体" w:hAnsi="microsoft yahei" w:cs="宋体"/>
+                <w:color w:val="3F3F3F"/>
+                <w:kern w:val="0"/>
+                <w:szCs w:val="23"/>
+              </w:rPr>
+              <w:t>1.6+</w:t>
+            </w:r>
+          </w:p>
+        </w:tc>
+      </w:tr>
+      <w:tr>
+        <w:tc>
+          <w:tcPr>
+            <w:tcW w:w="4231" w:type="dxa"/>
+            <w:tcBorders>
+              <w:top w:val="single" w:sz="6" w:space="0" w:color="EEEEEE"/>
+              <w:left w:val="single" w:sz="6" w:space="0" w:color="EEEEEE"/>
+              <w:bottom w:val="single" w:sz="6" w:space="0" w:color="EEEEEE"/>
+              <w:right w:val="single" w:sz="6" w:space="0" w:color="EEEEEE"/>
+            </w:tcBorders>
+            <w:shd w:val="clear" w:color="auto" w:fill="FFFFFF"/>
+            <w:tcMar>
+              <w:top w:w="120" w:type="dxa"/>
+              <w:left w:w="120" w:type="dxa"/>
+              <w:bottom w:w="120" w:type="dxa"/>
+              <w:right w:w="120" w:type="dxa"/>
+            </w:tcMar>
+            <w:hideMark/>
+          </w:tcPr>
+          <w:p>
+            <w:pPr>
+              <w:widowControl/>
+              <w:spacing w:line="300" w:lineRule="atLeast"/>
+              <w:jc w:val="left"/>
+              <w:rPr>
+                <w:rFonts w:ascii="microsoft yahei" w:eastAsia="宋体" w:hAnsi="microsoft yahei" w:cs="宋体"/>
+                <w:color w:val="3F3F3F"/>
+                <w:kern w:val="0"/>
+                <w:szCs w:val="23"/>
+              </w:rPr>
+            </w:pPr>
+            <w:r>
+              <w:rPr>
+                <w:rFonts w:ascii="microsoft yahei" w:eastAsia="宋体" w:hAnsi="microsoft yahei" w:cs="宋体"/>
+                <w:color w:val="3F3F3F"/>
+                <w:kern w:val="0"/>
+                <w:szCs w:val="23"/>
+              </w:rPr>
+              <w:t>apache-activemq-5.9.0</w:t>
+            </w:r>
+          </w:p>
+        </w:tc>
+        <w:tc>
+          <w:tcPr>
+            <w:tcW w:w="2410" w:type="dxa"/>
+            <w:gridSpan w:val="2"/>
+            <w:tcBorders>
+              <w:top w:val="single" w:sz="6" w:space="0" w:color="EEEEEE"/>
+              <w:left w:val="single" w:sz="6" w:space="0" w:color="EEEEEE"/>
+              <w:bottom w:val="single" w:sz="6" w:space="0" w:color="EEEEEE"/>
+              <w:right w:val="single" w:sz="6" w:space="0" w:color="EEEEEE"/>
+            </w:tcBorders>
+            <w:shd w:val="clear" w:color="auto" w:fill="FFFFFF"/>
+            <w:tcMar>
+              <w:top w:w="120" w:type="dxa"/>
+              <w:left w:w="120" w:type="dxa"/>
+              <w:bottom w:w="120" w:type="dxa"/>
+              <w:right w:w="120" w:type="dxa"/>
+            </w:tcMar>
+            <w:hideMark/>
+          </w:tcPr>
+          <w:p>
+            <w:pPr>
+              <w:widowControl/>
+              <w:spacing w:line="300" w:lineRule="atLeast"/>
+              <w:jc w:val="left"/>
+              <w:rPr>
+                <w:rFonts w:ascii="microsoft yahei" w:eastAsia="宋体" w:hAnsi="microsoft yahei" w:cs="宋体"/>
+                <w:color w:val="3F3F3F"/>
+                <w:kern w:val="0"/>
+                <w:szCs w:val="23"/>
+              </w:rPr>
+            </w:pPr>
+            <w:r>
+              <w:rPr>
+                <w:rFonts w:ascii="microsoft yahei" w:eastAsia="宋体" w:hAnsi="microsoft yahei" w:cs="宋体"/>
+                <w:color w:val="3F3F3F"/>
+                <w:kern w:val="0"/>
+                <w:szCs w:val="23"/>
+              </w:rPr>
+              <w:t>1.6.0_51</w:t>
+            </w:r>
+          </w:p>
+        </w:tc>
+        <w:tc>
+          <w:tcPr>
+            <w:tcW w:w="5973" w:type="dxa"/>
+            <w:tcBorders>
+              <w:top w:val="single" w:sz="6" w:space="0" w:color="EEEEEE"/>
+              <w:left w:val="single" w:sz="6" w:space="0" w:color="EEEEEE"/>
+              <w:bottom w:val="single" w:sz="6" w:space="0" w:color="EEEEEE"/>
+              <w:right w:val="single" w:sz="6" w:space="0" w:color="EEEEEE"/>
+            </w:tcBorders>
+            <w:shd w:val="clear" w:color="auto" w:fill="FFFFFF"/>
+            <w:tcMar>
+              <w:top w:w="120" w:type="dxa"/>
+              <w:left w:w="120" w:type="dxa"/>
+              <w:bottom w:w="120" w:type="dxa"/>
+              <w:right w:w="120" w:type="dxa"/>
+            </w:tcMar>
+            <w:hideMark/>
+          </w:tcPr>
+          <w:p>
+            <w:pPr>
+              <w:widowControl/>
+              <w:spacing w:line="300" w:lineRule="atLeast"/>
+              <w:jc w:val="left"/>
+              <w:rPr>
+                <w:rFonts w:ascii="microsoft yahei" w:eastAsia="宋体" w:hAnsi="microsoft yahei" w:cs="宋体"/>
+                <w:color w:val="3F3F3F"/>
+                <w:kern w:val="0"/>
+                <w:szCs w:val="23"/>
+              </w:rPr>
+            </w:pPr>
+            <w:r>
+              <w:rPr>
+                <w:rFonts w:ascii="microsoft yahei" w:eastAsia="宋体" w:hAnsi="microsoft yahei" w:cs="宋体"/>
+                <w:color w:val="3F3F3F"/>
+                <w:kern w:val="0"/>
+                <w:szCs w:val="23"/>
+              </w:rPr>
+              <w:t>1.6+</w:t>
+            </w:r>
+          </w:p>
+        </w:tc>
+      </w:tr>
+      <w:tr>
+        <w:tc>
+          <w:tcPr>
+            <w:tcW w:w="4231" w:type="dxa"/>
+            <w:tcBorders>
+              <w:top w:val="single" w:sz="6" w:space="0" w:color="EEEEEE"/>
+              <w:left w:val="single" w:sz="6" w:space="0" w:color="EEEEEE"/>
+              <w:bottom w:val="single" w:sz="6" w:space="0" w:color="EEEEEE"/>
+              <w:right w:val="single" w:sz="6" w:space="0" w:color="EEEEEE"/>
+            </w:tcBorders>
+            <w:shd w:val="clear" w:color="auto" w:fill="FFFFFF"/>
+            <w:tcMar>
+              <w:top w:w="120" w:type="dxa"/>
+              <w:left w:w="120" w:type="dxa"/>
+              <w:bottom w:w="120" w:type="dxa"/>
+              <w:right w:w="120" w:type="dxa"/>
+            </w:tcMar>
+            <w:hideMark/>
+          </w:tcPr>
+          <w:p>
+            <w:pPr>
+              <w:widowControl/>
+              <w:spacing w:line="300" w:lineRule="atLeast"/>
+              <w:jc w:val="left"/>
+              <w:rPr>
+                <w:rFonts w:ascii="microsoft yahei" w:eastAsia="宋体" w:hAnsi="microsoft yahei" w:cs="宋体"/>
+                <w:color w:val="3F3F3F"/>
+                <w:kern w:val="0"/>
+                <w:szCs w:val="23"/>
+              </w:rPr>
+            </w:pPr>
+            <w:r>
+              <w:rPr>
+                <w:rFonts w:ascii="microsoft yahei" w:eastAsia="宋体" w:hAnsi="microsoft yahei" w:cs="宋体"/>
+                <w:color w:val="3F3F3F"/>
+                <w:kern w:val="0"/>
+                <w:szCs w:val="23"/>
+              </w:rPr>
+              <w:t>apache-activemq-5.10.0</w:t>
+            </w:r>
+          </w:p>
+        </w:tc>
+        <w:tc>
+          <w:tcPr>
+            <w:tcW w:w="2410" w:type="dxa"/>
+            <w:gridSpan w:val="2"/>
+            <w:tcBorders>
+              <w:top w:val="single" w:sz="6" w:space="0" w:color="EEEEEE"/>
+              <w:left w:val="single" w:sz="6" w:space="0" w:color="EEEEEE"/>
+              <w:bottom w:val="single" w:sz="6" w:space="0" w:color="EEEEEE"/>
+              <w:right w:val="single" w:sz="6" w:space="0" w:color="EEEEEE"/>
+            </w:tcBorders>
+            <w:shd w:val="clear" w:color="auto" w:fill="FFFFFF"/>
+            <w:tcMar>
+              <w:top w:w="120" w:type="dxa"/>
+              <w:left w:w="120" w:type="dxa"/>
+              <w:bottom w:w="120" w:type="dxa"/>
+              <w:right w:w="120" w:type="dxa"/>
+            </w:tcMar>
+            <w:hideMark/>
+          </w:tcPr>
+          <w:p>
+            <w:pPr>
+              <w:widowControl/>
+              <w:spacing w:line="300" w:lineRule="atLeast"/>
+              <w:jc w:val="left"/>
+              <w:rPr>
+                <w:rFonts w:ascii="microsoft yahei" w:eastAsia="宋体" w:hAnsi="microsoft yahei" w:cs="宋体"/>
+                <w:color w:val="3F3F3F"/>
+                <w:kern w:val="0"/>
+                <w:szCs w:val="23"/>
+              </w:rPr>
+            </w:pPr>
+            <w:r>
+              <w:rPr>
+                <w:rFonts w:ascii="microsoft yahei" w:eastAsia="宋体" w:hAnsi="microsoft yahei" w:cs="宋体"/>
+                <w:color w:val="3F3F3F"/>
+                <w:kern w:val="0"/>
+                <w:szCs w:val="23"/>
+              </w:rPr>
+              <w:t>1.7.0_12-ea</w:t>
+            </w:r>
+          </w:p>
+        </w:tc>
+        <w:tc>
+          <w:tcPr>
+            <w:tcW w:w="5973" w:type="dxa"/>
+            <w:tcBorders>
+              <w:top w:val="single" w:sz="6" w:space="0" w:color="EEEEEE"/>
+              <w:left w:val="single" w:sz="6" w:space="0" w:color="EEEEEE"/>
+              <w:bottom w:val="single" w:sz="6" w:space="0" w:color="EEEEEE"/>
+              <w:right w:val="single" w:sz="6" w:space="0" w:color="EEEEEE"/>
+            </w:tcBorders>
+            <w:shd w:val="clear" w:color="auto" w:fill="FFFFFF"/>
+            <w:tcMar>
+              <w:top w:w="120" w:type="dxa"/>
+              <w:left w:w="120" w:type="dxa"/>
+              <w:bottom w:w="120" w:type="dxa"/>
+              <w:right w:w="120" w:type="dxa"/>
+            </w:tcMar>
+            <w:hideMark/>
+          </w:tcPr>
+          <w:p>
+            <w:pPr>
+              <w:widowControl/>
+              <w:spacing w:line="300" w:lineRule="atLeast"/>
+              <w:jc w:val="left"/>
+              <w:rPr>
+                <w:rFonts w:ascii="microsoft yahei" w:eastAsia="宋体" w:hAnsi="microsoft yahei" w:cs="宋体"/>
+                <w:color w:val="3F3F3F"/>
+                <w:kern w:val="0"/>
+                <w:szCs w:val="23"/>
+              </w:rPr>
+            </w:pPr>
+            <w:r>
+              <w:rPr>
+                <w:rFonts w:ascii="microsoft yahei" w:eastAsia="宋体" w:hAnsi="microsoft yahei" w:cs="宋体"/>
+                <w:color w:val="3F3F3F"/>
+                <w:kern w:val="0"/>
+                <w:szCs w:val="23"/>
+              </w:rPr>
+              <w:t>1.7+</w:t>
+            </w:r>
+          </w:p>
+        </w:tc>
+      </w:tr>
+      <w:tr>
+        <w:tc>
+          <w:tcPr>
+            <w:tcW w:w="4231" w:type="dxa"/>
+            <w:tcBorders>
+              <w:top w:val="single" w:sz="6" w:space="0" w:color="EEEEEE"/>
+              <w:left w:val="single" w:sz="6" w:space="0" w:color="EEEEEE"/>
+              <w:bottom w:val="single" w:sz="6" w:space="0" w:color="EEEEEE"/>
+              <w:right w:val="single" w:sz="6" w:space="0" w:color="EEEEEE"/>
+            </w:tcBorders>
+            <w:shd w:val="clear" w:color="auto" w:fill="FFFFFF"/>
+            <w:tcMar>
+              <w:top w:w="120" w:type="dxa"/>
+              <w:left w:w="120" w:type="dxa"/>
+              <w:bottom w:w="120" w:type="dxa"/>
+              <w:right w:w="120" w:type="dxa"/>
+            </w:tcMar>
+            <w:hideMark/>
+          </w:tcPr>
+          <w:p>
+            <w:pPr>
+              <w:widowControl/>
+              <w:spacing w:line="300" w:lineRule="atLeast"/>
+              <w:jc w:val="left"/>
+              <w:rPr>
+                <w:rFonts w:ascii="microsoft yahei" w:eastAsia="宋体" w:hAnsi="microsoft yahei" w:cs="宋体"/>
+                <w:color w:val="3F3F3F"/>
+                <w:kern w:val="0"/>
+                <w:szCs w:val="23"/>
+              </w:rPr>
+            </w:pPr>
+            <w:r>
+              <w:rPr>
+                <w:rFonts w:ascii="microsoft yahei" w:eastAsia="宋体" w:hAnsi="microsoft yahei" w:cs="宋体"/>
+                <w:color w:val="3F3F3F"/>
+                <w:kern w:val="0"/>
+                <w:szCs w:val="23"/>
+              </w:rPr>
+              <w:t>apache-activemq-5.11.0</w:t>
+            </w:r>
+          </w:p>
+        </w:tc>
+        <w:tc>
+          <w:tcPr>
+            <w:tcW w:w="2410" w:type="dxa"/>
+            <w:gridSpan w:val="2"/>
+            <w:tcBorders>
+              <w:top w:val="single" w:sz="6" w:space="0" w:color="EEEEEE"/>
+              <w:left w:val="single" w:sz="6" w:space="0" w:color="EEEEEE"/>
+              <w:bottom w:val="single" w:sz="6" w:space="0" w:color="EEEEEE"/>
+              <w:right w:val="single" w:sz="6" w:space="0" w:color="EEEEEE"/>
+            </w:tcBorders>
+            <w:shd w:val="clear" w:color="auto" w:fill="FFFFFF"/>
+            <w:tcMar>
+              <w:top w:w="120" w:type="dxa"/>
+              <w:left w:w="120" w:type="dxa"/>
+              <w:bottom w:w="120" w:type="dxa"/>
+              <w:right w:w="120" w:type="dxa"/>
+            </w:tcMar>
+            <w:hideMark/>
+          </w:tcPr>
+          <w:p>
+            <w:pPr>
+              <w:widowControl/>
+              <w:spacing w:line="300" w:lineRule="atLeast"/>
+              <w:jc w:val="left"/>
+              <w:rPr>
+                <w:rFonts w:ascii="microsoft yahei" w:eastAsia="宋体" w:hAnsi="microsoft yahei" w:cs="宋体"/>
+                <w:color w:val="3F3F3F"/>
+                <w:kern w:val="0"/>
+                <w:szCs w:val="23"/>
+              </w:rPr>
+            </w:pPr>
+            <w:r>
+              <w:rPr>
+                <w:rFonts w:ascii="microsoft yahei" w:eastAsia="宋体" w:hAnsi="microsoft yahei" w:cs="宋体"/>
+                <w:color w:val="3F3F3F"/>
+                <w:kern w:val="0"/>
+                <w:szCs w:val="23"/>
+              </w:rPr>
+              <w:t>1.7.0_60</w:t>
+            </w:r>
+          </w:p>
+        </w:tc>
+        <w:tc>
+          <w:tcPr>
+            <w:tcW w:w="5973" w:type="dxa"/>
+            <w:tcBorders>
+              <w:top w:val="single" w:sz="6" w:space="0" w:color="EEEEEE"/>
+              <w:left w:val="single" w:sz="6" w:space="0" w:color="EEEEEE"/>
+              <w:bottom w:val="single" w:sz="6" w:space="0" w:color="EEEEEE"/>
+              <w:right w:val="single" w:sz="6" w:space="0" w:color="EEEEEE"/>
+            </w:tcBorders>
+            <w:shd w:val="clear" w:color="auto" w:fill="FFFFFF"/>
+            <w:tcMar>
+              <w:top w:w="120" w:type="dxa"/>
+              <w:left w:w="120" w:type="dxa"/>
+              <w:bottom w:w="120" w:type="dxa"/>
+              <w:right w:w="120" w:type="dxa"/>
+            </w:tcMar>
+            <w:hideMark/>
+          </w:tcPr>
+          <w:p>
+            <w:pPr>
+              <w:widowControl/>
+              <w:spacing w:line="300" w:lineRule="atLeast"/>
+              <w:jc w:val="left"/>
+              <w:rPr>
+                <w:rFonts w:ascii="microsoft yahei" w:eastAsia="宋体" w:hAnsi="microsoft yahei" w:cs="宋体"/>
+                <w:color w:val="3F3F3F"/>
+                <w:kern w:val="0"/>
+                <w:szCs w:val="23"/>
+              </w:rPr>
+            </w:pPr>
+            <w:r>
+              <w:rPr>
+                <w:rFonts w:ascii="microsoft yahei" w:eastAsia="宋体" w:hAnsi="microsoft yahei" w:cs="宋体"/>
+                <w:color w:val="3F3F3F"/>
+                <w:kern w:val="0"/>
+                <w:szCs w:val="23"/>
+              </w:rPr>
+              <w:t>1.7+</w:t>
+            </w:r>
+          </w:p>
+        </w:tc>
+      </w:tr>
+      <w:tr>
+        <w:tc>
+          <w:tcPr>
+            <w:tcW w:w="4231" w:type="dxa"/>
+            <w:tcBorders>
+              <w:top w:val="single" w:sz="6" w:space="0" w:color="EEEEEE"/>
+              <w:left w:val="single" w:sz="6" w:space="0" w:color="EEEEEE"/>
+              <w:bottom w:val="single" w:sz="6" w:space="0" w:color="EEEEEE"/>
+              <w:right w:val="single" w:sz="6" w:space="0" w:color="EEEEEE"/>
+            </w:tcBorders>
+            <w:shd w:val="clear" w:color="auto" w:fill="FFFFFF"/>
+            <w:tcMar>
+              <w:top w:w="120" w:type="dxa"/>
+              <w:left w:w="120" w:type="dxa"/>
+              <w:bottom w:w="120" w:type="dxa"/>
+              <w:right w:w="120" w:type="dxa"/>
+            </w:tcMar>
+            <w:hideMark/>
+          </w:tcPr>
+          <w:p>
+            <w:pPr>
+              <w:widowControl/>
+              <w:spacing w:line="300" w:lineRule="atLeast"/>
+              <w:jc w:val="left"/>
+              <w:rPr>
+                <w:rFonts w:ascii="microsoft yahei" w:eastAsia="宋体" w:hAnsi="microsoft yahei" w:cs="宋体"/>
+                <w:color w:val="3F3F3F"/>
+                <w:kern w:val="0"/>
+                <w:szCs w:val="23"/>
+              </w:rPr>
+            </w:pPr>
+            <w:r>
+              <w:rPr>
+                <w:rFonts w:ascii="microsoft yahei" w:eastAsia="宋体" w:hAnsi="microsoft yahei" w:cs="宋体"/>
+                <w:color w:val="3F3F3F"/>
+                <w:kern w:val="0"/>
+                <w:szCs w:val="23"/>
+              </w:rPr>
+              <w:t>apache-activemq-5.12.0</w:t>
+            </w:r>
+          </w:p>
+        </w:tc>
+        <w:tc>
+          <w:tcPr>
+            <w:tcW w:w="2410" w:type="dxa"/>
+            <w:gridSpan w:val="2"/>
+            <w:tcBorders>
+              <w:top w:val="single" w:sz="6" w:space="0" w:color="EEEEEE"/>
+              <w:left w:val="single" w:sz="6" w:space="0" w:color="EEEEEE"/>
+              <w:bottom w:val="single" w:sz="6" w:space="0" w:color="EEEEEE"/>
+              <w:right w:val="single" w:sz="6" w:space="0" w:color="EEEEEE"/>
+            </w:tcBorders>
+            <w:shd w:val="clear" w:color="auto" w:fill="FFFFFF"/>
+            <w:tcMar>
+              <w:top w:w="120" w:type="dxa"/>
+              <w:left w:w="120" w:type="dxa"/>
+              <w:bottom w:w="120" w:type="dxa"/>
+              <w:right w:w="120" w:type="dxa"/>
+            </w:tcMar>
+            <w:hideMark/>
+          </w:tcPr>
+          <w:p>
+            <w:pPr>
+              <w:widowControl/>
+              <w:spacing w:line="300" w:lineRule="atLeast"/>
+              <w:jc w:val="left"/>
+              <w:rPr>
+                <w:rFonts w:ascii="microsoft yahei" w:eastAsia="宋体" w:hAnsi="microsoft yahei" w:cs="宋体"/>
+                <w:color w:val="3F3F3F"/>
+                <w:kern w:val="0"/>
+                <w:szCs w:val="23"/>
+              </w:rPr>
+            </w:pPr>
+            <w:r>
+              <w:rPr>
+                <w:rFonts w:ascii="microsoft yahei" w:eastAsia="宋体" w:hAnsi="microsoft yahei" w:cs="宋体"/>
+                <w:color w:val="3F3F3F"/>
+                <w:kern w:val="0"/>
+                <w:szCs w:val="23"/>
+              </w:rPr>
+              <w:t>1.7.0_80</w:t>
+            </w:r>
+          </w:p>
+        </w:tc>
+        <w:tc>
+          <w:tcPr>
+            <w:tcW w:w="5973" w:type="dxa"/>
+            <w:tcBorders>
+              <w:top w:val="single" w:sz="6" w:space="0" w:color="EEEEEE"/>
+              <w:left w:val="single" w:sz="6" w:space="0" w:color="EEEEEE"/>
+              <w:bottom w:val="single" w:sz="6" w:space="0" w:color="EEEEEE"/>
+              <w:right w:val="single" w:sz="6" w:space="0" w:color="EEEEEE"/>
+            </w:tcBorders>
+            <w:shd w:val="clear" w:color="auto" w:fill="FFFFFF"/>
+            <w:tcMar>
+              <w:top w:w="120" w:type="dxa"/>
+              <w:left w:w="120" w:type="dxa"/>
+              <w:bottom w:w="120" w:type="dxa"/>
+              <w:right w:w="120" w:type="dxa"/>
+            </w:tcMar>
+            <w:hideMark/>
+          </w:tcPr>
+          <w:p>
+            <w:pPr>
+              <w:widowControl/>
+              <w:spacing w:line="300" w:lineRule="atLeast"/>
+              <w:jc w:val="left"/>
+              <w:rPr>
+                <w:rFonts w:ascii="microsoft yahei" w:eastAsia="宋体" w:hAnsi="microsoft yahei" w:cs="宋体"/>
+                <w:color w:val="3F3F3F"/>
+                <w:kern w:val="0"/>
+                <w:szCs w:val="23"/>
+              </w:rPr>
+            </w:pPr>
+            <w:r>
+              <w:rPr>
+                <w:rFonts w:ascii="microsoft yahei" w:eastAsia="宋体" w:hAnsi="microsoft yahei" w:cs="宋体"/>
+                <w:color w:val="3F3F3F"/>
+                <w:kern w:val="0"/>
+                <w:szCs w:val="23"/>
+              </w:rPr>
+              <w:t>1.7+</w:t>
+            </w:r>
+          </w:p>
+        </w:tc>
+      </w:tr>
+      <w:tr>
+        <w:tc>
+          <w:tcPr>
+            <w:tcW w:w="4231" w:type="dxa"/>
+            <w:tcBorders>
+              <w:top w:val="single" w:sz="6" w:space="0" w:color="EEEEEE"/>
+              <w:left w:val="single" w:sz="6" w:space="0" w:color="EEEEEE"/>
+              <w:bottom w:val="single" w:sz="6" w:space="0" w:color="EEEEEE"/>
+              <w:right w:val="single" w:sz="6" w:space="0" w:color="EEEEEE"/>
+            </w:tcBorders>
+            <w:shd w:val="clear" w:color="auto" w:fill="FFFFFF"/>
+            <w:tcMar>
+              <w:top w:w="120" w:type="dxa"/>
+              <w:left w:w="120" w:type="dxa"/>
+              <w:bottom w:w="120" w:type="dxa"/>
+              <w:right w:w="120" w:type="dxa"/>
+            </w:tcMar>
+            <w:hideMark/>
+          </w:tcPr>
+          <w:p>
+            <w:pPr>
+              <w:widowControl/>
+              <w:spacing w:line="300" w:lineRule="atLeast"/>
+              <w:jc w:val="left"/>
+              <w:rPr>
+                <w:rFonts w:ascii="microsoft yahei" w:eastAsia="宋体" w:hAnsi="microsoft yahei" w:cs="宋体"/>
+                <w:color w:val="3F3F3F"/>
+                <w:kern w:val="0"/>
+                <w:szCs w:val="23"/>
+              </w:rPr>
+            </w:pPr>
+            <w:r>
+              <w:rPr>
+                <w:rFonts w:ascii="microsoft yahei" w:eastAsia="宋体" w:hAnsi="microsoft yahei" w:cs="宋体"/>
+                <w:color w:val="3F3F3F"/>
+                <w:kern w:val="0"/>
+                <w:szCs w:val="23"/>
+              </w:rPr>
+              <w:t>apache-activemq-5.13.0</w:t>
+            </w:r>
+          </w:p>
+        </w:tc>
+        <w:tc>
+          <w:tcPr>
+            <w:tcW w:w="2410" w:type="dxa"/>
+            <w:gridSpan w:val="2"/>
+            <w:tcBorders>
+              <w:top w:val="single" w:sz="6" w:space="0" w:color="EEEEEE"/>
+              <w:left w:val="single" w:sz="6" w:space="0" w:color="EEEEEE"/>
+              <w:bottom w:val="single" w:sz="6" w:space="0" w:color="EEEEEE"/>
+              <w:right w:val="single" w:sz="6" w:space="0" w:color="EEEEEE"/>
+            </w:tcBorders>
+            <w:shd w:val="clear" w:color="auto" w:fill="FFFFFF"/>
+            <w:tcMar>
+              <w:top w:w="120" w:type="dxa"/>
+              <w:left w:w="120" w:type="dxa"/>
+              <w:bottom w:w="120" w:type="dxa"/>
+              <w:right w:w="120" w:type="dxa"/>
+            </w:tcMar>
+            <w:hideMark/>
+          </w:tcPr>
+          <w:p>
+            <w:pPr>
+              <w:widowControl/>
+              <w:spacing w:line="300" w:lineRule="atLeast"/>
+              <w:jc w:val="left"/>
+              <w:rPr>
+                <w:rFonts w:ascii="microsoft yahei" w:eastAsia="宋体" w:hAnsi="microsoft yahei" w:cs="宋体"/>
+                <w:color w:val="3F3F3F"/>
+                <w:kern w:val="0"/>
+                <w:szCs w:val="23"/>
+              </w:rPr>
+            </w:pPr>
+            <w:r>
+              <w:rPr>
+                <w:rFonts w:ascii="microsoft yahei" w:eastAsia="宋体" w:hAnsi="microsoft yahei" w:cs="宋体"/>
+                <w:color w:val="3F3F3F"/>
+                <w:kern w:val="0"/>
+                <w:szCs w:val="23"/>
+              </w:rPr>
+              <w:t>1.7.0_80</w:t>
+            </w:r>
+          </w:p>
+        </w:tc>
+        <w:tc>
+          <w:tcPr>
+            <w:tcW w:w="5973" w:type="dxa"/>
+            <w:tcBorders>
+              <w:top w:val="single" w:sz="6" w:space="0" w:color="EEEEEE"/>
+              <w:left w:val="single" w:sz="6" w:space="0" w:color="EEEEEE"/>
+              <w:bottom w:val="single" w:sz="6" w:space="0" w:color="EEEEEE"/>
+              <w:right w:val="single" w:sz="6" w:space="0" w:color="EEEEEE"/>
+            </w:tcBorders>
+            <w:shd w:val="clear" w:color="auto" w:fill="FFFFFF"/>
+            <w:tcMar>
+              <w:top w:w="120" w:type="dxa"/>
+              <w:left w:w="120" w:type="dxa"/>
+              <w:bottom w:w="120" w:type="dxa"/>
+              <w:right w:w="120" w:type="dxa"/>
+            </w:tcMar>
+            <w:hideMark/>
+          </w:tcPr>
+          <w:p>
+            <w:pPr>
+              <w:widowControl/>
+              <w:spacing w:line="300" w:lineRule="atLeast"/>
+              <w:jc w:val="left"/>
+              <w:rPr>
+                <w:rFonts w:ascii="microsoft yahei" w:eastAsia="宋体" w:hAnsi="microsoft yahei" w:cs="宋体"/>
+                <w:color w:val="3F3F3F"/>
+                <w:kern w:val="0"/>
+                <w:szCs w:val="23"/>
+              </w:rPr>
+            </w:pPr>
+            <w:r>
+              <w:rPr>
+                <w:rFonts w:ascii="microsoft yahei" w:eastAsia="宋体" w:hAnsi="microsoft yahei" w:cs="宋体"/>
+                <w:color w:val="3F3F3F"/>
+                <w:kern w:val="0"/>
+                <w:szCs w:val="23"/>
+              </w:rPr>
+              <w:t>1.7+</w:t>
+            </w:r>
+          </w:p>
+        </w:tc>
+      </w:tr>
+      <w:tr>
+        <w:tc>
+          <w:tcPr>
+            <w:tcW w:w="4231" w:type="dxa"/>
+            <w:tcBorders>
+              <w:top w:val="single" w:sz="6" w:space="0" w:color="EEEEEE"/>
+              <w:left w:val="single" w:sz="6" w:space="0" w:color="EEEEEE"/>
+              <w:bottom w:val="single" w:sz="6" w:space="0" w:color="EEEEEE"/>
+              <w:right w:val="single" w:sz="6" w:space="0" w:color="EEEEEE"/>
+            </w:tcBorders>
+            <w:shd w:val="clear" w:color="auto" w:fill="FFFFFF"/>
+            <w:tcMar>
+              <w:top w:w="120" w:type="dxa"/>
+              <w:left w:w="120" w:type="dxa"/>
+              <w:bottom w:w="120" w:type="dxa"/>
+              <w:right w:w="120" w:type="dxa"/>
+            </w:tcMar>
+            <w:hideMark/>
+          </w:tcPr>
+          <w:p>
+            <w:pPr>
+              <w:widowControl/>
+              <w:spacing w:line="300" w:lineRule="atLeast"/>
+              <w:jc w:val="left"/>
+              <w:rPr>
+                <w:rFonts w:ascii="microsoft yahei" w:eastAsia="宋体" w:hAnsi="microsoft yahei" w:cs="宋体"/>
+                <w:color w:val="3F3F3F"/>
+                <w:kern w:val="0"/>
+                <w:szCs w:val="23"/>
+              </w:rPr>
+            </w:pPr>
+            <w:r>
+              <w:rPr>
+                <w:rFonts w:ascii="microsoft yahei" w:eastAsia="宋体" w:hAnsi="microsoft yahei" w:cs="宋体"/>
+                <w:color w:val="3F3F3F"/>
+                <w:kern w:val="0"/>
+                <w:szCs w:val="23"/>
+              </w:rPr>
+              <w:t>apache-activemq-5.14.0</w:t>
+            </w:r>
+          </w:p>
+        </w:tc>
+        <w:tc>
+          <w:tcPr>
+            <w:tcW w:w="2410" w:type="dxa"/>
+            <w:gridSpan w:val="2"/>
+            <w:tcBorders>
+              <w:top w:val="single" w:sz="6" w:space="0" w:color="EEEEEE"/>
+              <w:left w:val="single" w:sz="6" w:space="0" w:color="EEEEEE"/>
+              <w:bottom w:val="single" w:sz="6" w:space="0" w:color="EEEEEE"/>
+              <w:right w:val="single" w:sz="6" w:space="0" w:color="EEEEEE"/>
+            </w:tcBorders>
+            <w:shd w:val="clear" w:color="auto" w:fill="FFFFFF"/>
+            <w:tcMar>
+              <w:top w:w="120" w:type="dxa"/>
+              <w:left w:w="120" w:type="dxa"/>
+              <w:bottom w:w="120" w:type="dxa"/>
+              <w:right w:w="120" w:type="dxa"/>
+            </w:tcMar>
+            <w:hideMark/>
+          </w:tcPr>
+          <w:p>
+            <w:pPr>
+              <w:widowControl/>
+              <w:spacing w:line="300" w:lineRule="atLeast"/>
+              <w:jc w:val="left"/>
+              <w:rPr>
+                <w:rFonts w:ascii="microsoft yahei" w:eastAsia="宋体" w:hAnsi="microsoft yahei" w:cs="宋体"/>
+                <w:color w:val="3F3F3F"/>
+                <w:kern w:val="0"/>
+                <w:szCs w:val="23"/>
+              </w:rPr>
+            </w:pPr>
+            <w:r>
+              <w:rPr>
+                <w:rFonts w:ascii="microsoft yahei" w:eastAsia="宋体" w:hAnsi="microsoft yahei" w:cs="宋体"/>
+                <w:color w:val="3F3F3F"/>
+                <w:kern w:val="0"/>
+                <w:szCs w:val="23"/>
+              </w:rPr>
+              <w:t>1.7.0_80</w:t>
+            </w:r>
+          </w:p>
+        </w:tc>
+        <w:tc>
+          <w:tcPr>
+            <w:tcW w:w="5973" w:type="dxa"/>
+            <w:tcBorders>
+              <w:top w:val="single" w:sz="6" w:space="0" w:color="EEEEEE"/>
+              <w:left w:val="single" w:sz="6" w:space="0" w:color="EEEEEE"/>
+              <w:bottom w:val="single" w:sz="6" w:space="0" w:color="EEEEEE"/>
+              <w:right w:val="single" w:sz="6" w:space="0" w:color="EEEEEE"/>
+            </w:tcBorders>
+            <w:shd w:val="clear" w:color="auto" w:fill="FFFFFF"/>
+            <w:tcMar>
+              <w:top w:w="120" w:type="dxa"/>
+              <w:left w:w="120" w:type="dxa"/>
+              <w:bottom w:w="120" w:type="dxa"/>
+              <w:right w:w="120" w:type="dxa"/>
+            </w:tcMar>
+            <w:hideMark/>
+          </w:tcPr>
+          <w:p>
+            <w:pPr>
+              <w:widowControl/>
+              <w:spacing w:line="300" w:lineRule="atLeast"/>
+              <w:jc w:val="left"/>
+              <w:rPr>
+                <w:rFonts w:ascii="microsoft yahei" w:eastAsia="宋体" w:hAnsi="microsoft yahei" w:cs="宋体"/>
+                <w:color w:val="3F3F3F"/>
+                <w:kern w:val="0"/>
+                <w:szCs w:val="23"/>
+              </w:rPr>
+            </w:pPr>
+            <w:r>
+              <w:rPr>
+                <w:rFonts w:ascii="microsoft yahei" w:eastAsia="宋体" w:hAnsi="microsoft yahei" w:cs="宋体"/>
+                <w:color w:val="3F3F3F"/>
+                <w:kern w:val="0"/>
+                <w:szCs w:val="23"/>
+              </w:rPr>
+              <w:t>1.7+</w:t>
+            </w:r>
+          </w:p>
+        </w:tc>
+      </w:tr>
+      <w:tr>
+        <w:tc>
+          <w:tcPr>
+            <w:tcW w:w="4231" w:type="dxa"/>
+            <w:tcBorders>
+              <w:top w:val="single" w:sz="6" w:space="0" w:color="EEEEEE"/>
+              <w:left w:val="single" w:sz="6" w:space="0" w:color="EEEEEE"/>
+              <w:bottom w:val="single" w:sz="6" w:space="0" w:color="EEEEEE"/>
+              <w:right w:val="single" w:sz="6" w:space="0" w:color="EEEEEE"/>
+            </w:tcBorders>
+            <w:shd w:val="clear" w:color="auto" w:fill="FFFFFF"/>
+            <w:tcMar>
+              <w:top w:w="120" w:type="dxa"/>
+              <w:left w:w="120" w:type="dxa"/>
+              <w:bottom w:w="120" w:type="dxa"/>
+              <w:right w:w="120" w:type="dxa"/>
+            </w:tcMar>
+            <w:hideMark/>
+          </w:tcPr>
+          <w:p>
+            <w:pPr>
+              <w:widowControl/>
+              <w:spacing w:line="300" w:lineRule="atLeast"/>
+              <w:jc w:val="left"/>
+              <w:rPr>
+                <w:rFonts w:ascii="microsoft yahei" w:eastAsia="宋体" w:hAnsi="microsoft yahei" w:cs="宋体"/>
+                <w:color w:val="3F3F3F"/>
+                <w:kern w:val="0"/>
+                <w:szCs w:val="23"/>
+              </w:rPr>
+            </w:pPr>
+            <w:r>
+              <w:rPr>
+                <w:rFonts w:ascii="microsoft yahei" w:eastAsia="宋体" w:hAnsi="microsoft yahei" w:cs="宋体"/>
+                <w:color w:val="3F3F3F"/>
+                <w:kern w:val="0"/>
+                <w:szCs w:val="23"/>
+              </w:rPr>
+              <w:t>apache-activemq-5.15.0</w:t>
+            </w:r>
+          </w:p>
+        </w:tc>
+        <w:tc>
+          <w:tcPr>
+            <w:tcW w:w="2410" w:type="dxa"/>
+            <w:gridSpan w:val="2"/>
+            <w:tcBorders>
+              <w:top w:val="single" w:sz="6" w:space="0" w:color="EEEEEE"/>
+              <w:left w:val="single" w:sz="6" w:space="0" w:color="EEEEEE"/>
+              <w:bottom w:val="single" w:sz="6" w:space="0" w:color="EEEEEE"/>
+              <w:right w:val="single" w:sz="6" w:space="0" w:color="EEEEEE"/>
+            </w:tcBorders>
+            <w:shd w:val="clear" w:color="auto" w:fill="FFFFFF"/>
+            <w:tcMar>
+              <w:top w:w="120" w:type="dxa"/>
+              <w:left w:w="120" w:type="dxa"/>
+              <w:bottom w:w="120" w:type="dxa"/>
+              <w:right w:w="120" w:type="dxa"/>
+            </w:tcMar>
+            <w:hideMark/>
+          </w:tcPr>
+          <w:p>
+            <w:pPr>
+              <w:widowControl/>
+              <w:spacing w:line="300" w:lineRule="atLeast"/>
+              <w:jc w:val="left"/>
+              <w:rPr>
+                <w:rFonts w:ascii="microsoft yahei" w:eastAsia="宋体" w:hAnsi="microsoft yahei" w:cs="宋体"/>
+                <w:color w:val="3F3F3F"/>
+                <w:kern w:val="0"/>
+                <w:szCs w:val="23"/>
+              </w:rPr>
+            </w:pPr>
+            <w:r>
+              <w:rPr>
+                <w:rFonts w:ascii="microsoft yahei" w:eastAsia="宋体" w:hAnsi="microsoft yahei" w:cs="宋体"/>
+                <w:color w:val="3F3F3F"/>
+                <w:kern w:val="0"/>
+                <w:szCs w:val="23"/>
+              </w:rPr>
+              <w:t>1.8.0_112</w:t>
+            </w:r>
+          </w:p>
+        </w:tc>
+        <w:tc>
+          <w:tcPr>
+            <w:tcW w:w="5973" w:type="dxa"/>
+            <w:tcBorders>
+              <w:top w:val="single" w:sz="6" w:space="0" w:color="EEEEEE"/>
+              <w:left w:val="single" w:sz="6" w:space="0" w:color="EEEEEE"/>
+              <w:bottom w:val="single" w:sz="6" w:space="0" w:color="EEEEEE"/>
+              <w:right w:val="single" w:sz="6" w:space="0" w:color="EEEEEE"/>
+            </w:tcBorders>
+            <w:shd w:val="clear" w:color="auto" w:fill="FFFFFF"/>
+            <w:tcMar>
+              <w:top w:w="120" w:type="dxa"/>
+              <w:left w:w="120" w:type="dxa"/>
+              <w:bottom w:w="120" w:type="dxa"/>
+              <w:right w:w="120" w:type="dxa"/>
+            </w:tcMar>
+            <w:hideMark/>
+          </w:tcPr>
+          <w:p>
+            <w:pPr>
+              <w:widowControl/>
+              <w:spacing w:line="300" w:lineRule="atLeast"/>
+              <w:jc w:val="left"/>
+              <w:rPr>
+                <w:rFonts w:ascii="microsoft yahei" w:eastAsia="宋体" w:hAnsi="microsoft yahei" w:cs="宋体"/>
+                <w:color w:val="3F3F3F"/>
+                <w:kern w:val="0"/>
+                <w:szCs w:val="23"/>
+              </w:rPr>
+            </w:pPr>
+            <w:r>
+              <w:rPr>
+                <w:rFonts w:ascii="microsoft yahei" w:eastAsia="宋体" w:hAnsi="microsoft yahei" w:cs="宋体"/>
+                <w:color w:val="3F3F3F"/>
+                <w:kern w:val="0"/>
+                <w:szCs w:val="23"/>
+              </w:rPr>
+              <w:t>1.8+</w:t>
+            </w:r>
+          </w:p>
+        </w:tc>
+      </w:tr>
+    </w:tbl>
     <w:p>
       <w:pPr>
         <w:pStyle w:val="a3"/>
@@ -9,7 +2273,7 @@
         <w:rPr>
           <w:rFonts w:ascii="Arial" w:hAnsi="Arial" w:cs="Arial"/>
           <w:color w:val="333333"/>
-          <w:sz w:val="21"/>
+          <w:sz w:val="18"/>
           <w:szCs w:val="21"/>
         </w:rPr>
       </w:pPr>
@@ -17,7 +2281,7 @@
         <w:rPr>
           <w:rFonts w:ascii="Arial" w:hAnsi="Arial" w:cs="Arial"/>
           <w:color w:val="333333"/>
-          <w:sz w:val="21"/>
+          <w:sz w:val="18"/>
           <w:szCs w:val="21"/>
         </w:rPr>
         <w:t>ActiveMQ</w:t>
@@ -26,7 +2290,7 @@
         <w:rPr>
           <w:rFonts w:ascii="Arial" w:hAnsi="Arial" w:cs="Arial"/>
           <w:color w:val="333333"/>
-          <w:sz w:val="21"/>
+          <w:sz w:val="18"/>
           <w:szCs w:val="21"/>
         </w:rPr>
         <w:t>下载与部署。</w:t>
@@ -148,7 +2412,7 @@
           <w:szCs w:val="21"/>
         </w:rPr>
       </w:pPr>
-      <w:hyperlink r:id="rId6" w:tgtFrame="_blank" w:history="1">
+      <w:hyperlink r:id="rId7" w:tgtFrame="_blank" w:history="1">
         <w:r>
           <w:rPr>
             <w:rStyle w:val="a4"/>
@@ -173,7 +2437,7 @@
           <w:szCs w:val="21"/>
         </w:rPr>
       </w:pPr>
-      <w:hyperlink r:id="rId7" w:tgtFrame="_blank" w:history="1">
+      <w:hyperlink r:id="rId8" w:tgtFrame="_blank" w:history="1">
         <w:r>
           <w:rPr>
             <w:rFonts w:ascii="Arial" w:hAnsi="Arial" w:cs="Arial"/>
@@ -203,6 +2467,7 @@
           <w:sz w:val="21"/>
           <w:szCs w:val="21"/>
         </w:rPr>
+        <w:lastRenderedPageBreak/>
         <w:t>windows</w:t>
       </w:r>
       <w:r>
@@ -214,15 +2479,15 @@
         </w:rPr>
         <w:t>版本：</w:t>
       </w:r>
-      <w:bookmarkStart w:id="0" w:name="OLE_LINK12"/>
-      <w:bookmarkStart w:id="1" w:name="OLE_LINK4"/>
-      <w:bookmarkStart w:id="2" w:name="OLE_LINK3"/>
-      <w:bookmarkStart w:id="3" w:name="OLE_LINK2"/>
-      <w:bookmarkStart w:id="4" w:name="OLE_LINK1"/>
-      <w:bookmarkEnd w:id="0"/>
+      <w:bookmarkStart w:id="1" w:name="OLE_LINK12"/>
+      <w:bookmarkStart w:id="2" w:name="OLE_LINK4"/>
+      <w:bookmarkStart w:id="3" w:name="OLE_LINK3"/>
+      <w:bookmarkStart w:id="4" w:name="OLE_LINK2"/>
+      <w:bookmarkStart w:id="5" w:name="OLE_LINK1"/>
       <w:bookmarkEnd w:id="1"/>
       <w:bookmarkEnd w:id="2"/>
       <w:bookmarkEnd w:id="3"/>
+      <w:bookmarkEnd w:id="4"/>
       <w:r>
         <w:rPr>
           <w:rFonts w:ascii="Arial" w:hAnsi="Arial" w:cs="Arial"/>
@@ -232,7 +2497,7 @@
         </w:rPr>
         <w:t>apache-activemq-5.10-20140603.133406-78-bin.zip</w:t>
       </w:r>
-      <w:bookmarkEnd w:id="4"/>
+      <w:bookmarkEnd w:id="5"/>
     </w:p>
     <w:p>
       <w:pPr>
@@ -550,7 +2815,7 @@
                     </pic:cNvPicPr>
                   </pic:nvPicPr>
                   <pic:blipFill>
-                    <a:blip r:embed="rId8">
+                    <a:blip r:embed="rId9">
                       <a:extLst>
                         <a:ext uri="{28A0092B-C50C-407E-A947-70E740481C1C}">
                           <a14:useLocalDpi xmlns:a14="http://schemas.microsoft.com/office/drawing/2010/main" val="0"/>
@@ -730,7 +2995,6 @@
           <w:sz w:val="21"/>
           <w:szCs w:val="21"/>
         </w:rPr>
-        <w:lastRenderedPageBreak/>
         <w:drawing>
           <wp:inline distT="0" distB="0" distL="0" distR="0">
             <wp:extent cx="2124075" cy="1314450"/>
@@ -749,7 +3013,7 @@
                     </pic:cNvPicPr>
                   </pic:nvPicPr>
                   <pic:blipFill>
-                    <a:blip r:embed="rId9">
+                    <a:blip r:embed="rId10">
                       <a:extLst>
                         <a:ext uri="{28A0092B-C50C-407E-A947-70E740481C1C}">
                           <a14:useLocalDpi xmlns:a14="http://schemas.microsoft.com/office/drawing/2010/main" val="0"/>
@@ -875,7 +3139,7 @@
                     </pic:cNvPicPr>
                   </pic:nvPicPr>
                   <pic:blipFill>
-                    <a:blip r:embed="rId10">
+                    <a:blip r:embed="rId11">
                       <a:extLst>
                         <a:ext uri="{28A0092B-C50C-407E-A947-70E740481C1C}">
                           <a14:useLocalDpi xmlns:a14="http://schemas.microsoft.com/office/drawing/2010/main" val="0"/>
@@ -926,6 +3190,7 @@
           <w:szCs w:val="21"/>
           <w:highlight w:val="yellow"/>
         </w:rPr>
+        <w:lastRenderedPageBreak/>
         <w:t>其中</w:t>
       </w:r>
       <w:r>
@@ -986,7 +3251,7 @@
                     </pic:cNvPicPr>
                   </pic:nvPicPr>
                   <pic:blipFill>
-                    <a:blip r:embed="rId11">
+                    <a:blip r:embed="rId12">
                       <a:extLst>
                         <a:ext uri="{28A0092B-C50C-407E-A947-70E740481C1C}">
                           <a14:useLocalDpi xmlns:a14="http://schemas.microsoft.com/office/drawing/2010/main" val="0"/>
@@ -1065,7 +3330,7 @@
         </w:rPr>
         <w:t>端口，启动完了后在浏览器地址栏输入：</w:t>
       </w:r>
-      <w:hyperlink r:id="rId12" w:tgtFrame="_blank" w:history="1">
+      <w:hyperlink r:id="rId13" w:tgtFrame="_blank" w:history="1">
         <w:r>
           <w:rPr>
             <w:rStyle w:val="a4"/>
@@ -1121,17 +3386,7 @@
           <w:sz w:val="21"/>
           <w:szCs w:val="21"/>
         </w:rPr>
-        <w:t>，这</w:t>
-      </w:r>
-      <w:r>
-        <w:rPr>
-          <w:rFonts w:ascii="Arial" w:hAnsi="Arial" w:cs="Arial"/>
-          <w:color w:val="333333"/>
-          <w:sz w:val="21"/>
-          <w:szCs w:val="21"/>
-        </w:rPr>
-        <w:lastRenderedPageBreak/>
-        <w:t>个用户名密码是在</w:t>
+        <w:t>，这个用户名密码是在</w:t>
       </w:r>
       <w:r>
         <w:rPr>
@@ -1169,8 +3424,6 @@
         </w:rPr>
         <w:t>控制台界面了。</w:t>
       </w:r>
-      <w:bookmarkStart w:id="5" w:name="_GoBack"/>
-      <w:bookmarkEnd w:id="5"/>
     </w:p>
     <w:p>
       <w:pPr>
@@ -1191,6 +3444,7 @@
           <w:sz w:val="21"/>
           <w:szCs w:val="21"/>
         </w:rPr>
+        <w:lastRenderedPageBreak/>
         <w:drawing>
           <wp:inline distT="0" distB="0" distL="0" distR="0">
             <wp:extent cx="12487275" cy="5276850"/>
@@ -1209,7 +3463,7 @@
                     </pic:cNvPicPr>
                   </pic:nvPicPr>
                   <pic:blipFill>
-                    <a:blip r:embed="rId13">
+                    <a:blip r:embed="rId14">
                       <a:extLst>
                         <a:ext uri="{28A0092B-C50C-407E-A947-70E740481C1C}">
                           <a14:useLocalDpi xmlns:a14="http://schemas.microsoft.com/office/drawing/2010/main" val="0"/>
@@ -1253,7 +3507,7 @@
 </file>
 
 <file path=word/endnotes.xml><?xml version="1.0" encoding="utf-8"?>
-<w:endnotes xmlns:wpc="http://schemas.microsoft.com/office/word/2010/wordprocessingCanvas" xmlns:mc="http://schemas.openxmlformats.org/markup-compatibility/2006" xmlns:o="urn:schemas-microsoft-com:office:office" xmlns:r="http://schemas.openxmlformats.org/officeDocument/2006/relationships" xmlns:m="http://schemas.openxmlformats.org/officeDocument/2006/math" xmlns:v="urn:schemas-microsoft-com:vml" xmlns:wp14="http://schemas.microsoft.com/office/word/2010/wordprocessingDrawing" xmlns:wp="http://schemas.openxmlformats.org/drawingml/2006/wordprocessingDrawing" xmlns:w10="urn:schemas-microsoft-com:office:word" xmlns:w="http://schemas.openxmlformats.org/wordprocessingml/2006/main" xmlns:w14="http://schemas.microsoft.com/office/word/2010/wordml" xmlns:w15="http://schemas.microsoft.com/office/word/2012/wordml" xmlns:wpg="http://schemas.microsoft.com/office/word/2010/wordprocessingGroup" xmlns:wpi="http://schemas.microsoft.com/office/word/2010/wordprocessingInk" xmlns:wne="http://schemas.microsoft.com/office/word/2006/wordml" xmlns:wps="http://schemas.microsoft.com/office/word/2010/wordprocessingShape" mc:Ignorable="w14 w15 wp14">
+<w:endnotes xmlns:wpc="http://schemas.microsoft.com/office/word/2010/wordprocessingCanvas" xmlns:mc="http://schemas.openxmlformats.org/markup-compatibility/2006" xmlns:o="urn:schemas-microsoft-com:office:office" xmlns:r="http://schemas.openxmlformats.org/officeDocument/2006/relationships" xmlns:m="http://schemas.openxmlformats.org/officeDocument/2006/math" xmlns:v="urn:schemas-microsoft-com:vml" xmlns:wp14="http://schemas.microsoft.com/office/word/2010/wordprocessingDrawing" xmlns:wp="http://schemas.openxmlformats.org/drawingml/2006/wordprocessingDrawing" xmlns:w10="urn:schemas-microsoft-com:office:word" xmlns:w="http://schemas.openxmlformats.org/wordprocessingml/2006/main" xmlns:w14="http://schemas.microsoft.com/office/word/2010/wordml" xmlns:wpg="http://schemas.microsoft.com/office/word/2010/wordprocessingGroup" xmlns:wpi="http://schemas.microsoft.com/office/word/2010/wordprocessingInk" xmlns:wne="http://schemas.microsoft.com/office/word/2006/wordml" xmlns:wps="http://schemas.microsoft.com/office/word/2010/wordprocessingShape" mc:Ignorable="w14 wp14">
   <w:endnote w:type="separator" w:id="-1">
     <w:p>
       <w:r>
@@ -1272,7 +3526,7 @@
 </file>
 
 <file path=word/footnotes.xml><?xml version="1.0" encoding="utf-8"?>
-<w:footnotes xmlns:wpc="http://schemas.microsoft.com/office/word/2010/wordprocessingCanvas" xmlns:mc="http://schemas.openxmlformats.org/markup-compatibility/2006" xmlns:o="urn:schemas-microsoft-com:office:office" xmlns:r="http://schemas.openxmlformats.org/officeDocument/2006/relationships" xmlns:m="http://schemas.openxmlformats.org/officeDocument/2006/math" xmlns:v="urn:schemas-microsoft-com:vml" xmlns:wp14="http://schemas.microsoft.com/office/word/2010/wordprocessingDrawing" xmlns:wp="http://schemas.openxmlformats.org/drawingml/2006/wordprocessingDrawing" xmlns:w10="urn:schemas-microsoft-com:office:word" xmlns:w="http://schemas.openxmlformats.org/wordprocessingml/2006/main" xmlns:w14="http://schemas.microsoft.com/office/word/2010/wordml" xmlns:w15="http://schemas.microsoft.com/office/word/2012/wordml" xmlns:wpg="http://schemas.microsoft.com/office/word/2010/wordprocessingGroup" xmlns:wpi="http://schemas.microsoft.com/office/word/2010/wordprocessingInk" xmlns:wne="http://schemas.microsoft.com/office/word/2006/wordml" xmlns:wps="http://schemas.microsoft.com/office/word/2010/wordprocessingShape" mc:Ignorable="w14 w15 wp14">
+<w:footnotes xmlns:wpc="http://schemas.microsoft.com/office/word/2010/wordprocessingCanvas" xmlns:mc="http://schemas.openxmlformats.org/markup-compatibility/2006" xmlns:o="urn:schemas-microsoft-com:office:office" xmlns:r="http://schemas.openxmlformats.org/officeDocument/2006/relationships" xmlns:m="http://schemas.openxmlformats.org/officeDocument/2006/math" xmlns:v="urn:schemas-microsoft-com:vml" xmlns:wp14="http://schemas.microsoft.com/office/word/2010/wordprocessingDrawing" xmlns:wp="http://schemas.openxmlformats.org/drawingml/2006/wordprocessingDrawing" xmlns:w10="urn:schemas-microsoft-com:office:word" xmlns:w="http://schemas.openxmlformats.org/wordprocessingml/2006/main" xmlns:w14="http://schemas.microsoft.com/office/word/2010/wordml" xmlns:wpg="http://schemas.microsoft.com/office/word/2010/wordprocessingGroup" xmlns:wpi="http://schemas.microsoft.com/office/word/2010/wordprocessingInk" xmlns:wne="http://schemas.microsoft.com/office/word/2006/wordml" xmlns:wps="http://schemas.microsoft.com/office/word/2010/wordprocessingShape" mc:Ignorable="w14 wp14">
   <w:footnote w:type="separator" w:id="-1">
     <w:p>
       <w:r>
@@ -1291,7 +3545,7 @@
 </file>
 
 <file path=word/styles.xml><?xml version="1.0" encoding="utf-8"?>
-<w:styles xmlns:mc="http://schemas.openxmlformats.org/markup-compatibility/2006" xmlns:r="http://schemas.openxmlformats.org/officeDocument/2006/relationships" xmlns:w="http://schemas.openxmlformats.org/wordprocessingml/2006/main" xmlns:w14="http://schemas.microsoft.com/office/word/2010/wordml" xmlns:w15="http://schemas.microsoft.com/office/word/2012/wordml" mc:Ignorable="w14 w15">
+<w:styles xmlns:mc="http://schemas.openxmlformats.org/markup-compatibility/2006" xmlns:r="http://schemas.openxmlformats.org/officeDocument/2006/relationships" xmlns:w="http://schemas.openxmlformats.org/wordprocessingml/2006/main" xmlns:w14="http://schemas.microsoft.com/office/word/2010/wordml" mc:Ignorable="w14">
   <w:docDefaults>
     <w:rPrDefault>
       <w:rPr>
@@ -1304,378 +3558,144 @@
     </w:rPrDefault>
     <w:pPrDefault/>
   </w:docDefaults>
-  <w:latentStyles w:defLockedState="0" w:defUIPriority="99" w:defSemiHidden="0" w:defUnhideWhenUsed="0" w:defQFormat="0" w:count="371">
-    <w:lsdException w:name="Normal" w:uiPriority="0" w:qFormat="1"/>
-    <w:lsdException w:name="heading 1" w:uiPriority="9" w:qFormat="1"/>
-    <w:lsdException w:name="heading 2" w:semiHidden="1" w:uiPriority="9" w:unhideWhenUsed="1" w:qFormat="1"/>
-    <w:lsdException w:name="heading 3" w:semiHidden="1" w:uiPriority="9" w:unhideWhenUsed="1" w:qFormat="1"/>
-    <w:lsdException w:name="heading 4" w:semiHidden="1" w:uiPriority="9" w:unhideWhenUsed="1" w:qFormat="1"/>
-    <w:lsdException w:name="heading 5" w:semiHidden="1" w:uiPriority="9" w:unhideWhenUsed="1" w:qFormat="1"/>
-    <w:lsdException w:name="heading 6" w:semiHidden="1" w:uiPriority="9" w:unhideWhenUsed="1" w:qFormat="1"/>
-    <w:lsdException w:name="heading 7" w:semiHidden="1" w:uiPriority="9" w:unhideWhenUsed="1" w:qFormat="1"/>
-    <w:lsdException w:name="heading 8" w:semiHidden="1" w:uiPriority="9" w:unhideWhenUsed="1" w:qFormat="1"/>
-    <w:lsdException w:name="heading 9" w:semiHidden="1" w:uiPriority="9" w:unhideWhenUsed="1" w:qFormat="1"/>
-    <w:lsdException w:name="index 1" w:semiHidden="1" w:unhideWhenUsed="1"/>
-    <w:lsdException w:name="index 2" w:semiHidden="1" w:unhideWhenUsed="1"/>
-    <w:lsdException w:name="index 3" w:semiHidden="1" w:unhideWhenUsed="1"/>
-    <w:lsdException w:name="index 4" w:semiHidden="1" w:unhideWhenUsed="1"/>
-    <w:lsdException w:name="index 5" w:semiHidden="1" w:unhideWhenUsed="1"/>
-    <w:lsdException w:name="index 6" w:semiHidden="1" w:unhideWhenUsed="1"/>
-    <w:lsdException w:name="index 7" w:semiHidden="1" w:unhideWhenUsed="1"/>
-    <w:lsdException w:name="index 8" w:semiHidden="1" w:unhideWhenUsed="1"/>
-    <w:lsdException w:name="index 9" w:semiHidden="1" w:unhideWhenUsed="1"/>
-    <w:lsdException w:name="toc 1" w:semiHidden="1" w:uiPriority="39" w:unhideWhenUsed="1"/>
-    <w:lsdException w:name="toc 2" w:semiHidden="1" w:uiPriority="39" w:unhideWhenUsed="1"/>
-    <w:lsdException w:name="toc 3" w:semiHidden="1" w:uiPriority="39" w:unhideWhenUsed="1"/>
-    <w:lsdException w:name="toc 4" w:semiHidden="1" w:uiPriority="39" w:unhideWhenUsed="1"/>
-    <w:lsdException w:name="toc 5" w:semiHidden="1" w:uiPriority="39" w:unhideWhenUsed="1"/>
-    <w:lsdException w:name="toc 6" w:semiHidden="1" w:uiPriority="39" w:unhideWhenUsed="1"/>
-    <w:lsdException w:name="toc 7" w:semiHidden="1" w:uiPriority="39" w:unhideWhenUsed="1"/>
-    <w:lsdException w:name="toc 8" w:semiHidden="1" w:uiPriority="39" w:unhideWhenUsed="1"/>
-    <w:lsdException w:name="toc 9" w:semiHidden="1" w:uiPriority="39" w:unhideWhenUsed="1"/>
-    <w:lsdException w:name="Normal Indent" w:semiHidden="1" w:unhideWhenUsed="1"/>
-    <w:lsdException w:name="footnote text" w:semiHidden="1" w:unhideWhenUsed="1"/>
-    <w:lsdException w:name="annotation text" w:semiHidden="1" w:unhideWhenUsed="1"/>
-    <w:lsdException w:name="header" w:semiHidden="1" w:unhideWhenUsed="1"/>
-    <w:lsdException w:name="footer" w:semiHidden="1" w:unhideWhenUsed="1"/>
-    <w:lsdException w:name="index heading" w:semiHidden="1" w:unhideWhenUsed="1"/>
-    <w:lsdException w:name="caption" w:semiHidden="1" w:uiPriority="35" w:unhideWhenUsed="1" w:qFormat="1"/>
-    <w:lsdException w:name="table of figures" w:semiHidden="1" w:unhideWhenUsed="1"/>
-    <w:lsdException w:name="envelope address" w:semiHidden="1" w:unhideWhenUsed="1"/>
-    <w:lsdException w:name="envelope return" w:semiHidden="1" w:unhideWhenUsed="1"/>
-    <w:lsdException w:name="footnote reference" w:semiHidden="1" w:unhideWhenUsed="1"/>
-    <w:lsdException w:name="annotation reference" w:semiHidden="1" w:unhideWhenUsed="1"/>
-    <w:lsdException w:name="line number" w:semiHidden="1" w:unhideWhenUsed="1"/>
-    <w:lsdException w:name="page number" w:semiHidden="1" w:unhideWhenUsed="1"/>
-    <w:lsdException w:name="endnote reference" w:semiHidden="1" w:unhideWhenUsed="1"/>
-    <w:lsdException w:name="endnote text" w:semiHidden="1" w:unhideWhenUsed="1"/>
-    <w:lsdException w:name="table of authorities" w:semiHidden="1" w:unhideWhenUsed="1"/>
-    <w:lsdException w:name="macro" w:semiHidden="1" w:unhideWhenUsed="1"/>
-    <w:lsdException w:name="toa heading" w:semiHidden="1" w:unhideWhenUsed="1"/>
-    <w:lsdException w:name="List" w:semiHidden="1" w:unhideWhenUsed="1"/>
-    <w:lsdException w:name="List Bullet" w:semiHidden="1" w:unhideWhenUsed="1"/>
-    <w:lsdException w:name="List Number" w:semiHidden="1" w:unhideWhenUsed="1"/>
-    <w:lsdException w:name="List 2" w:semiHidden="1" w:unhideWhenUsed="1"/>
-    <w:lsdException w:name="List 3" w:semiHidden="1" w:unhideWhenUsed="1"/>
-    <w:lsdException w:name="List 4" w:semiHidden="1" w:unhideWhenUsed="1"/>
-    <w:lsdException w:name="List 5" w:semiHidden="1" w:unhideWhenUsed="1"/>
-    <w:lsdException w:name="List Bullet 2" w:semiHidden="1" w:unhideWhenUsed="1"/>
-    <w:lsdException w:name="List Bullet 3" w:semiHidden="1" w:unhideWhenUsed="1"/>
-    <w:lsdException w:name="List Bullet 4" w:semiHidden="1" w:unhideWhenUsed="1"/>
-    <w:lsdException w:name="List Bullet 5" w:semiHidden="1" w:unhideWhenUsed="1"/>
-    <w:lsdException w:name="List Number 2" w:semiHidden="1" w:unhideWhenUsed="1"/>
-    <w:lsdException w:name="List Number 3" w:semiHidden="1" w:unhideWhenUsed="1"/>
-    <w:lsdException w:name="List Number 4" w:semiHidden="1" w:unhideWhenUsed="1"/>
-    <w:lsdException w:name="List Number 5" w:semiHidden="1" w:unhideWhenUsed="1"/>
-    <w:lsdException w:name="Title" w:uiPriority="10" w:qFormat="1"/>
-    <w:lsdException w:name="Closing" w:semiHidden="1" w:unhideWhenUsed="1"/>
-    <w:lsdException w:name="Signature" w:semiHidden="1" w:unhideWhenUsed="1"/>
-    <w:lsdException w:name="Default Paragraph Font" w:semiHidden="1" w:uiPriority="1" w:unhideWhenUsed="1"/>
-    <w:lsdException w:name="Body Text" w:semiHidden="1" w:unhideWhenUsed="1"/>
-    <w:lsdException w:name="Body Text Indent" w:semiHidden="1" w:unhideWhenUsed="1"/>
-    <w:lsdException w:name="List Continue" w:semiHidden="1" w:unhideWhenUsed="1"/>
-    <w:lsdException w:name="List Continue 2" w:semiHidden="1" w:unhideWhenUsed="1"/>
-    <w:lsdException w:name="List Continue 3" w:semiHidden="1" w:unhideWhenUsed="1"/>
-    <w:lsdException w:name="List Continue 4" w:semiHidden="1" w:unhideWhenUsed="1"/>
-    <w:lsdException w:name="List Continue 5" w:semiHidden="1" w:unhideWhenUsed="1"/>
-    <w:lsdException w:name="Message Header" w:semiHidden="1" w:unhideWhenUsed="1"/>
-    <w:lsdException w:name="Subtitle" w:uiPriority="11" w:qFormat="1"/>
-    <w:lsdException w:name="Salutation" w:semiHidden="1" w:unhideWhenUsed="1"/>
-    <w:lsdException w:name="Date" w:semiHidden="1" w:unhideWhenUsed="1"/>
-    <w:lsdException w:name="Body Text First Indent" w:semiHidden="1" w:unhideWhenUsed="1"/>
-    <w:lsdException w:name="Body Text First Indent 2" w:semiHidden="1" w:unhideWhenUsed="1"/>
-    <w:lsdException w:name="Note Heading" w:semiHidden="1" w:unhideWhenUsed="1"/>
-    <w:lsdException w:name="Body Text 2" w:semiHidden="1" w:unhideWhenUsed="1"/>
-    <w:lsdException w:name="Body Text 3" w:semiHidden="1" w:unhideWhenUsed="1"/>
-    <w:lsdException w:name="Body Text Indent 2" w:semiHidden="1" w:unhideWhenUsed="1"/>
-    <w:lsdException w:name="Body Text Indent 3" w:semiHidden="1" w:unhideWhenUsed="1"/>
-    <w:lsdException w:name="Block Text" w:semiHidden="1" w:unhideWhenUsed="1"/>
-    <w:lsdException w:name="Hyperlink" w:semiHidden="1" w:unhideWhenUsed="1"/>
-    <w:lsdException w:name="FollowedHyperlink" w:semiHidden="1" w:unhideWhenUsed="1"/>
-    <w:lsdException w:name="Strong" w:uiPriority="22" w:qFormat="1"/>
-    <w:lsdException w:name="Emphasis" w:uiPriority="20" w:qFormat="1"/>
-    <w:lsdException w:name="Document Map" w:semiHidden="1" w:unhideWhenUsed="1"/>
-    <w:lsdException w:name="Plain Text" w:semiHidden="1" w:unhideWhenUsed="1"/>
-    <w:lsdException w:name="E-mail Signature" w:semiHidden="1" w:unhideWhenUsed="1"/>
-    <w:lsdException w:name="HTML Top of Form" w:semiHidden="1" w:unhideWhenUsed="1"/>
-    <w:lsdException w:name="HTML Bottom of Form" w:semiHidden="1" w:unhideWhenUsed="1"/>
-    <w:lsdException w:name="Normal (Web)" w:semiHidden="1" w:unhideWhenUsed="1"/>
-    <w:lsdException w:name="HTML Acronym" w:semiHidden="1" w:unhideWhenUsed="1"/>
-    <w:lsdException w:name="HTML Address" w:semiHidden="1" w:unhideWhenUsed="1"/>
-    <w:lsdException w:name="HTML Cite" w:semiHidden="1" w:unhideWhenUsed="1"/>
-    <w:lsdException w:name="HTML Code" w:semiHidden="1" w:unhideWhenUsed="1"/>
-    <w:lsdException w:name="HTML Definition" w:semiHidden="1" w:unhideWhenUsed="1"/>
-    <w:lsdException w:name="HTML Keyboard" w:semiHidden="1" w:unhideWhenUsed="1"/>
-    <w:lsdException w:name="HTML Preformatted" w:semiHidden="1" w:unhideWhenUsed="1"/>
-    <w:lsdException w:name="HTML Sample" w:semiHidden="1" w:unhideWhenUsed="1"/>
-    <w:lsdException w:name="HTML Typewriter" w:semiHidden="1" w:unhideWhenUsed="1"/>
-    <w:lsdException w:name="HTML Variable" w:semiHidden="1" w:unhideWhenUsed="1"/>
-    <w:lsdException w:name="Normal Table" w:semiHidden="1" w:unhideWhenUsed="1"/>
-    <w:lsdException w:name="annotation subject" w:semiHidden="1" w:unhideWhenUsed="1"/>
-    <w:lsdException w:name="No List" w:semiHidden="1" w:unhideWhenUsed="1"/>
-    <w:lsdException w:name="Outline List 1" w:semiHidden="1" w:unhideWhenUsed="1"/>
-    <w:lsdException w:name="Outline List 2" w:semiHidden="1" w:unhideWhenUsed="1"/>
-    <w:lsdException w:name="Outline List 3" w:semiHidden="1" w:unhideWhenUsed="1"/>
-    <w:lsdException w:name="Table Simple 1" w:semiHidden="1" w:unhideWhenUsed="1"/>
-    <w:lsdException w:name="Table Simple 2" w:semiHidden="1" w:unhideWhenUsed="1"/>
-    <w:lsdException w:name="Table Simple 3" w:semiHidden="1" w:unhideWhenUsed="1"/>
-    <w:lsdException w:name="Table Classic 1" w:semiHidden="1" w:unhideWhenUsed="1"/>
-    <w:lsdException w:name="Table Classic 2" w:semiHidden="1" w:unhideWhenUsed="1"/>
-    <w:lsdException w:name="Table Classic 3" w:semiHidden="1" w:unhideWhenUsed="1"/>
-    <w:lsdException w:name="Table Classic 4" w:semiHidden="1" w:unhideWhenUsed="1"/>
-    <w:lsdException w:name="Table Colorful 1" w:semiHidden="1" w:unhideWhenUsed="1"/>
-    <w:lsdException w:name="Table Colorful 2" w:semiHidden="1" w:unhideWhenUsed="1"/>
-    <w:lsdException w:name="Table Colorful 3" w:semiHidden="1" w:unhideWhenUsed="1"/>
-    <w:lsdException w:name="Table Columns 1" w:semiHidden="1" w:unhideWhenUsed="1"/>
-    <w:lsdException w:name="Table Columns 2" w:semiHidden="1" w:unhideWhenUsed="1"/>
-    <w:lsdException w:name="Table Columns 3" w:semiHidden="1" w:unhideWhenUsed="1"/>
-    <w:lsdException w:name="Table Columns 4" w:semiHidden="1" w:unhideWhenUsed="1"/>
-    <w:lsdException w:name="Table Columns 5" w:semiHidden="1" w:unhideWhenUsed="1"/>
-    <w:lsdException w:name="Table Grid 1" w:semiHidden="1" w:unhideWhenUsed="1"/>
-    <w:lsdException w:name="Table Grid 2" w:semiHidden="1" w:unhideWhenUsed="1"/>
-    <w:lsdException w:name="Table Grid 3" w:semiHidden="1" w:unhideWhenUsed="1"/>
-    <w:lsdException w:name="Table Grid 4" w:semiHidden="1" w:unhideWhenUsed="1"/>
-    <w:lsdException w:name="Table Grid 5" w:semiHidden="1" w:unhideWhenUsed="1"/>
-    <w:lsdException w:name="Table Grid 6" w:semiHidden="1" w:unhideWhenUsed="1"/>
-    <w:lsdException w:name="Table Grid 7" w:semiHidden="1" w:unhideWhenUsed="1"/>
-    <w:lsdException w:name="Table Grid 8" w:semiHidden="1" w:unhideWhenUsed="1"/>
-    <w:lsdException w:name="Table List 1" w:semiHidden="1" w:unhideWhenUsed="1"/>
-    <w:lsdException w:name="Table List 2" w:semiHidden="1" w:unhideWhenUsed="1"/>
-    <w:lsdException w:name="Table List 3" w:semiHidden="1" w:unhideWhenUsed="1"/>
-    <w:lsdException w:name="Table List 4" w:semiHidden="1" w:unhideWhenUsed="1"/>
-    <w:lsdException w:name="Table List 5" w:semiHidden="1" w:unhideWhenUsed="1"/>
-    <w:lsdException w:name="Table List 6" w:semiHidden="1" w:unhideWhenUsed="1"/>
-    <w:lsdException w:name="Table List 7" w:semiHidden="1" w:unhideWhenUsed="1"/>
-    <w:lsdException w:name="Table List 8" w:semiHidden="1" w:unhideWhenUsed="1"/>
-    <w:lsdException w:name="Table 3D effects 1" w:semiHidden="1" w:unhideWhenUsed="1"/>
-    <w:lsdException w:name="Table 3D effects 2" w:semiHidden="1" w:unhideWhenUsed="1"/>
-    <w:lsdException w:name="Table 3D effects 3" w:semiHidden="1" w:unhideWhenUsed="1"/>
-    <w:lsdException w:name="Table Contemporary" w:semiHidden="1" w:unhideWhenUsed="1"/>
-    <w:lsdException w:name="Table Elegant" w:semiHidden="1" w:unhideWhenUsed="1"/>
-    <w:lsdException w:name="Table Professional" w:semiHidden="1" w:unhideWhenUsed="1"/>
-    <w:lsdException w:name="Table Subtle 1" w:semiHidden="1" w:unhideWhenUsed="1"/>
-    <w:lsdException w:name="Table Subtle 2" w:semiHidden="1" w:unhideWhenUsed="1"/>
-    <w:lsdException w:name="Table Web 1" w:semiHidden="1" w:unhideWhenUsed="1"/>
-    <w:lsdException w:name="Table Web 2" w:semiHidden="1" w:unhideWhenUsed="1"/>
-    <w:lsdException w:name="Table Web 3" w:semiHidden="1" w:unhideWhenUsed="1"/>
-    <w:lsdException w:name="Balloon Text" w:semiHidden="1" w:unhideWhenUsed="1"/>
-    <w:lsdException w:name="Table Grid" w:uiPriority="39"/>
-    <w:lsdException w:name="Table Theme" w:semiHidden="1" w:unhideWhenUsed="1"/>
-    <w:lsdException w:name="Placeholder Text" w:semiHidden="1"/>
-    <w:lsdException w:name="No Spacing" w:uiPriority="1" w:qFormat="1"/>
-    <w:lsdException w:name="Light Shading" w:uiPriority="60"/>
-    <w:lsdException w:name="Light List" w:uiPriority="61"/>
-    <w:lsdException w:name="Light Grid" w:uiPriority="62"/>
-    <w:lsdException w:name="Medium Shading 1" w:uiPriority="63"/>
-    <w:lsdException w:name="Medium Shading 2" w:uiPriority="64"/>
-    <w:lsdException w:name="Medium List 1" w:uiPriority="65"/>
-    <w:lsdException w:name="Medium List 2" w:uiPriority="66"/>
-    <w:lsdException w:name="Medium Grid 1" w:uiPriority="67"/>
-    <w:lsdException w:name="Medium Grid 2" w:uiPriority="68"/>
-    <w:lsdException w:name="Medium Grid 3" w:uiPriority="69"/>
-    <w:lsdException w:name="Dark List" w:uiPriority="70"/>
-    <w:lsdException w:name="Colorful Shading" w:uiPriority="71"/>
-    <w:lsdException w:name="Colorful List" w:uiPriority="72"/>
-    <w:lsdException w:name="Colorful Grid" w:uiPriority="73"/>
-    <w:lsdException w:name="Light Shading Accent 1" w:uiPriority="60"/>
-    <w:lsdException w:name="Light List Accent 1" w:uiPriority="61"/>
-    <w:lsdException w:name="Light Grid Accent 1" w:uiPriority="62"/>
-    <w:lsdException w:name="Medium Shading 1 Accent 1" w:uiPriority="63"/>
-    <w:lsdException w:name="Medium Shading 2 Accent 1" w:uiPriority="64"/>
-    <w:lsdException w:name="Medium List 1 Accent 1" w:uiPriority="65"/>
-    <w:lsdException w:name="Revision" w:semiHidden="1"/>
-    <w:lsdException w:name="List Paragraph" w:uiPriority="34" w:qFormat="1"/>
-    <w:lsdException w:name="Quote" w:uiPriority="29" w:qFormat="1"/>
-    <w:lsdException w:name="Intense Quote" w:uiPriority="30" w:qFormat="1"/>
-    <w:lsdException w:name="Medium List 2 Accent 1" w:uiPriority="66"/>
-    <w:lsdException w:name="Medium Grid 1 Accent 1" w:uiPriority="67"/>
-    <w:lsdException w:name="Medium Grid 2 Accent 1" w:uiPriority="68"/>
-    <w:lsdException w:name="Medium Grid 3 Accent 1" w:uiPriority="69"/>
-    <w:lsdException w:name="Dark List Accent 1" w:uiPriority="70"/>
-    <w:lsdException w:name="Colorful Shading Accent 1" w:uiPriority="71"/>
-    <w:lsdException w:name="Colorful List Accent 1" w:uiPriority="72"/>
-    <w:lsdException w:name="Colorful Grid Accent 1" w:uiPriority="73"/>
-    <w:lsdException w:name="Light Shading Accent 2" w:uiPriority="60"/>
-    <w:lsdException w:name="Light List Accent 2" w:uiPriority="61"/>
-    <w:lsdException w:name="Light Grid Accent 2" w:uiPriority="62"/>
-    <w:lsdException w:name="Medium Shading 1 Accent 2" w:uiPriority="63"/>
-    <w:lsdException w:name="Medium Shading 2 Accent 2" w:uiPriority="64"/>
-    <w:lsdException w:name="Medium List 1 Accent 2" w:uiPriority="65"/>
-    <w:lsdException w:name="Medium List 2 Accent 2" w:uiPriority="66"/>
-    <w:lsdException w:name="Medium Grid 1 Accent 2" w:uiPriority="67"/>
-    <w:lsdException w:name="Medium Grid 2 Accent 2" w:uiPriority="68"/>
-    <w:lsdException w:name="Medium Grid 3 Accent 2" w:uiPriority="69"/>
-    <w:lsdException w:name="Dark List Accent 2" w:uiPriority="70"/>
-    <w:lsdException w:name="Colorful Shading Accent 2" w:uiPriority="71"/>
-    <w:lsdException w:name="Colorful List Accent 2" w:uiPriority="72"/>
-    <w:lsdException w:name="Colorful Grid Accent 2" w:uiPriority="73"/>
-    <w:lsdException w:name="Light Shading Accent 3" w:uiPriority="60"/>
-    <w:lsdException w:name="Light List Accent 3" w:uiPriority="61"/>
-    <w:lsdException w:name="Light Grid Accent 3" w:uiPriority="62"/>
-    <w:lsdException w:name="Medium Shading 1 Accent 3" w:uiPriority="63"/>
-    <w:lsdException w:name="Medium Shading 2 Accent 3" w:uiPriority="64"/>
-    <w:lsdException w:name="Medium List 1 Accent 3" w:uiPriority="65"/>
-    <w:lsdException w:name="Medium List 2 Accent 3" w:uiPriority="66"/>
-    <w:lsdException w:name="Medium Grid 1 Accent 3" w:uiPriority="67"/>
-    <w:lsdException w:name="Medium Grid 2 Accent 3" w:uiPriority="68"/>
-    <w:lsdException w:name="Medium Grid 3 Accent 3" w:uiPriority="69"/>
-    <w:lsdException w:name="Dark List Accent 3" w:uiPriority="70"/>
-    <w:lsdException w:name="Colorful Shading Accent 3" w:uiPriority="71"/>
-    <w:lsdException w:name="Colorful List Accent 3" w:uiPriority="72"/>
-    <w:lsdException w:name="Colorful Grid Accent 3" w:uiPriority="73"/>
-    <w:lsdException w:name="Light Shading Accent 4" w:uiPriority="60"/>
-    <w:lsdException w:name="Light List Accent 4" w:uiPriority="61"/>
-    <w:lsdException w:name="Light Grid Accent 4" w:uiPriority="62"/>
-    <w:lsdException w:name="Medium Shading 1 Accent 4" w:uiPriority="63"/>
-    <w:lsdException w:name="Medium Shading 2 Accent 4" w:uiPriority="64"/>
-    <w:lsdException w:name="Medium List 1 Accent 4" w:uiPriority="65"/>
-    <w:lsdException w:name="Medium List 2 Accent 4" w:uiPriority="66"/>
-    <w:lsdException w:name="Medium Grid 1 Accent 4" w:uiPriority="67"/>
-    <w:lsdException w:name="Medium Grid 2 Accent 4" w:uiPriority="68"/>
-    <w:lsdException w:name="Medium Grid 3 Accent 4" w:uiPriority="69"/>
-    <w:lsdException w:name="Dark List Accent 4" w:uiPriority="70"/>
-    <w:lsdException w:name="Colorful Shading Accent 4" w:uiPriority="71"/>
-    <w:lsdException w:name="Colorful List Accent 4" w:uiPriority="72"/>
-    <w:lsdException w:name="Colorful Grid Accent 4" w:uiPriority="73"/>
-    <w:lsdException w:name="Light Shading Accent 5" w:uiPriority="60"/>
-    <w:lsdException w:name="Light List Accent 5" w:uiPriority="61"/>
-    <w:lsdException w:name="Light Grid Accent 5" w:uiPriority="62"/>
-    <w:lsdException w:name="Medium Shading 1 Accent 5" w:uiPriority="63"/>
-    <w:lsdException w:name="Medium Shading 2 Accent 5" w:uiPriority="64"/>
-    <w:lsdException w:name="Medium List 1 Accent 5" w:uiPriority="65"/>
-    <w:lsdException w:name="Medium List 2 Accent 5" w:uiPriority="66"/>
-    <w:lsdException w:name="Medium Grid 1 Accent 5" w:uiPriority="67"/>
-    <w:lsdException w:name="Medium Grid 2 Accent 5" w:uiPriority="68"/>
-    <w:lsdException w:name="Medium Grid 3 Accent 5" w:uiPriority="69"/>
-    <w:lsdException w:name="Dark List Accent 5" w:uiPriority="70"/>
-    <w:lsdException w:name="Colorful Shading Accent 5" w:uiPriority="71"/>
-    <w:lsdException w:name="Colorful List Accent 5" w:uiPriority="72"/>
-    <w:lsdException w:name="Colorful Grid Accent 5" w:uiPriority="73"/>
-    <w:lsdException w:name="Light Shading Accent 6" w:uiPriority="60"/>
-    <w:lsdException w:name="Light List Accent 6" w:uiPriority="61"/>
-    <w:lsdException w:name="Light Grid Accent 6" w:uiPriority="62"/>
-    <w:lsdException w:name="Medium Shading 1 Accent 6" w:uiPriority="63"/>
-    <w:lsdException w:name="Medium Shading 2 Accent 6" w:uiPriority="64"/>
-    <w:lsdException w:name="Medium List 1 Accent 6" w:uiPriority="65"/>
-    <w:lsdException w:name="Medium List 2 Accent 6" w:uiPriority="66"/>
-    <w:lsdException w:name="Medium Grid 1 Accent 6" w:uiPriority="67"/>
-    <w:lsdException w:name="Medium Grid 2 Accent 6" w:uiPriority="68"/>
-    <w:lsdException w:name="Medium Grid 3 Accent 6" w:uiPriority="69"/>
-    <w:lsdException w:name="Dark List Accent 6" w:uiPriority="70"/>
-    <w:lsdException w:name="Colorful Shading Accent 6" w:uiPriority="71"/>
-    <w:lsdException w:name="Colorful List Accent 6" w:uiPriority="72"/>
-    <w:lsdException w:name="Colorful Grid Accent 6" w:uiPriority="73"/>
-    <w:lsdException w:name="Subtle Emphasis" w:uiPriority="19" w:qFormat="1"/>
-    <w:lsdException w:name="Intense Emphasis" w:uiPriority="21" w:qFormat="1"/>
-    <w:lsdException w:name="Subtle Reference" w:uiPriority="31" w:qFormat="1"/>
-    <w:lsdException w:name="Intense Reference" w:uiPriority="32" w:qFormat="1"/>
-    <w:lsdException w:name="Book Title" w:uiPriority="33" w:qFormat="1"/>
-    <w:lsdException w:name="Bibliography" w:semiHidden="1" w:uiPriority="37" w:unhideWhenUsed="1"/>
-    <w:lsdException w:name="TOC Heading" w:semiHidden="1" w:uiPriority="39" w:unhideWhenUsed="1" w:qFormat="1"/>
-    <w:lsdException w:name="Plain Table 1" w:uiPriority="41"/>
-    <w:lsdException w:name="Plain Table 2" w:uiPriority="42"/>
-    <w:lsdException w:name="Plain Table 3" w:uiPriority="43"/>
-    <w:lsdException w:name="Plain Table 4" w:uiPriority="44"/>
-    <w:lsdException w:name="Plain Table 5" w:uiPriority="45"/>
-    <w:lsdException w:name="Grid Table Light" w:uiPriority="40"/>
-    <w:lsdException w:name="Grid Table 1 Light" w:uiPriority="46"/>
-    <w:lsdException w:name="Grid Table 2" w:uiPriority="47"/>
-    <w:lsdException w:name="Grid Table 3" w:uiPriority="48"/>
-    <w:lsdException w:name="Grid Table 4" w:uiPriority="49"/>
-    <w:lsdException w:name="Grid Table 5 Dark" w:uiPriority="50"/>
-    <w:lsdException w:name="Grid Table 6 Colorful" w:uiPriority="51"/>
-    <w:lsdException w:name="Grid Table 7 Colorful" w:uiPriority="52"/>
-    <w:lsdException w:name="Grid Table 1 Light Accent 1" w:uiPriority="46"/>
-    <w:lsdException w:name="Grid Table 2 Accent 1" w:uiPriority="47"/>
-    <w:lsdException w:name="Grid Table 3 Accent 1" w:uiPriority="48"/>
-    <w:lsdException w:name="Grid Table 4 Accent 1" w:uiPriority="49"/>
-    <w:lsdException w:name="Grid Table 5 Dark Accent 1" w:uiPriority="50"/>
-    <w:lsdException w:name="Grid Table 6 Colorful Accent 1" w:uiPriority="51"/>
-    <w:lsdException w:name="Grid Table 7 Colorful Accent 1" w:uiPriority="52"/>
-    <w:lsdException w:name="Grid Table 1 Light Accent 2" w:uiPriority="46"/>
-    <w:lsdException w:name="Grid Table 2 Accent 2" w:uiPriority="47"/>
-    <w:lsdException w:name="Grid Table 3 Accent 2" w:uiPriority="48"/>
-    <w:lsdException w:name="Grid Table 4 Accent 2" w:uiPriority="49"/>
-    <w:lsdException w:name="Grid Table 5 Dark Accent 2" w:uiPriority="50"/>
-    <w:lsdException w:name="Grid Table 6 Colorful Accent 2" w:uiPriority="51"/>
-    <w:lsdException w:name="Grid Table 7 Colorful Accent 2" w:uiPriority="52"/>
-    <w:lsdException w:name="Grid Table 1 Light Accent 3" w:uiPriority="46"/>
-    <w:lsdException w:name="Grid Table 2 Accent 3" w:uiPriority="47"/>
-    <w:lsdException w:name="Grid Table 3 Accent 3" w:uiPriority="48"/>
-    <w:lsdException w:name="Grid Table 4 Accent 3" w:uiPriority="49"/>
-    <w:lsdException w:name="Grid Table 5 Dark Accent 3" w:uiPriority="50"/>
-    <w:lsdException w:name="Grid Table 6 Colorful Accent 3" w:uiPriority="51"/>
-    <w:lsdException w:name="Grid Table 7 Colorful Accent 3" w:uiPriority="52"/>
-    <w:lsdException w:name="Grid Table 1 Light Accent 4" w:uiPriority="46"/>
-    <w:lsdException w:name="Grid Table 2 Accent 4" w:uiPriority="47"/>
-    <w:lsdException w:name="Grid Table 3 Accent 4" w:uiPriority="48"/>
-    <w:lsdException w:name="Grid Table 4 Accent 4" w:uiPriority="49"/>
-    <w:lsdException w:name="Grid Table 5 Dark Accent 4" w:uiPriority="50"/>
-    <w:lsdException w:name="Grid Table 6 Colorful Accent 4" w:uiPriority="51"/>
-    <w:lsdException w:name="Grid Table 7 Colorful Accent 4" w:uiPriority="52"/>
-    <w:lsdException w:name="Grid Table 1 Light Accent 5" w:uiPriority="46"/>
-    <w:lsdException w:name="Grid Table 2 Accent 5" w:uiPriority="47"/>
-    <w:lsdException w:name="Grid Table 3 Accent 5" w:uiPriority="48"/>
-    <w:lsdException w:name="Grid Table 4 Accent 5" w:uiPriority="49"/>
-    <w:lsdException w:name="Grid Table 5 Dark Accent 5" w:uiPriority="50"/>
-    <w:lsdException w:name="Grid Table 6 Colorful Accent 5" w:uiPriority="51"/>
-    <w:lsdException w:name="Grid Table 7 Colorful Accent 5" w:uiPriority="52"/>
-    <w:lsdException w:name="Grid Table 1 Light Accent 6" w:uiPriority="46"/>
-    <w:lsdException w:name="Grid Table 2 Accent 6" w:uiPriority="47"/>
-    <w:lsdException w:name="Grid Table 3 Accent 6" w:uiPriority="48"/>
-    <w:lsdException w:name="Grid Table 4 Accent 6" w:uiPriority="49"/>
-    <w:lsdException w:name="Grid Table 5 Dark Accent 6" w:uiPriority="50"/>
-    <w:lsdException w:name="Grid Table 6 Colorful Accent 6" w:uiPriority="51"/>
-    <w:lsdException w:name="Grid Table 7 Colorful Accent 6" w:uiPriority="52"/>
-    <w:lsdException w:name="List Table 1 Light" w:uiPriority="46"/>
-    <w:lsdException w:name="List Table 2" w:uiPriority="47"/>
-    <w:lsdException w:name="List Table 3" w:uiPriority="48"/>
-    <w:lsdException w:name="List Table 4" w:uiPriority="49"/>
-    <w:lsdException w:name="List Table 5 Dark" w:uiPriority="50"/>
-    <w:lsdException w:name="List Table 6 Colorful" w:uiPriority="51"/>
-    <w:lsdException w:name="List Table 7 Colorful" w:uiPriority="52"/>
-    <w:lsdException w:name="List Table 1 Light Accent 1" w:uiPriority="46"/>
-    <w:lsdException w:name="List Table 2 Accent 1" w:uiPriority="47"/>
-    <w:lsdException w:name="List Table 3 Accent 1" w:uiPriority="48"/>
-    <w:lsdException w:name="List Table 4 Accent 1" w:uiPriority="49"/>
-    <w:lsdException w:name="List Table 5 Dark Accent 1" w:uiPriority="50"/>
-    <w:lsdException w:name="List Table 6 Colorful Accent 1" w:uiPriority="51"/>
-    <w:lsdException w:name="List Table 7 Colorful Accent 1" w:uiPriority="52"/>
-    <w:lsdException w:name="List Table 1 Light Accent 2" w:uiPriority="46"/>
-    <w:lsdException w:name="List Table 2 Accent 2" w:uiPriority="47"/>
-    <w:lsdException w:name="List Table 3 Accent 2" w:uiPriority="48"/>
-    <w:lsdException w:name="List Table 4 Accent 2" w:uiPriority="49"/>
-    <w:lsdException w:name="List Table 5 Dark Accent 2" w:uiPriority="50"/>
-    <w:lsdException w:name="List Table 6 Colorful Accent 2" w:uiPriority="51"/>
-    <w:lsdException w:name="List Table 7 Colorful Accent 2" w:uiPriority="52"/>
-    <w:lsdException w:name="List Table 1 Light Accent 3" w:uiPriority="46"/>
-    <w:lsdException w:name="List Table 2 Accent 3" w:uiPriority="47"/>
-    <w:lsdException w:name="List Table 3 Accent 3" w:uiPriority="48"/>
-    <w:lsdException w:name="List Table 4 Accent 3" w:uiPriority="49"/>
-    <w:lsdException w:name="List Table 5 Dark Accent 3" w:uiPriority="50"/>
-    <w:lsdException w:name="List Table 6 Colorful Accent 3" w:uiPriority="51"/>
-    <w:lsdException w:name="List Table 7 Colorful Accent 3" w:uiPriority="52"/>
-    <w:lsdException w:name="List Table 1 Light Accent 4" w:uiPriority="46"/>
-    <w:lsdException w:name="List Table 2 Accent 4" w:uiPriority="47"/>
-    <w:lsdException w:name="List Table 3 Accent 4" w:uiPriority="48"/>
-    <w:lsdException w:name="List Table 4 Accent 4" w:uiPriority="49"/>
-    <w:lsdException w:name="List Table 5 Dark Accent 4" w:uiPriority="50"/>
-    <w:lsdException w:name="List Table 6 Colorful Accent 4" w:uiPriority="51"/>
-    <w:lsdException w:name="List Table 7 Colorful Accent 4" w:uiPriority="52"/>
-    <w:lsdException w:name="List Table 1 Light Accent 5" w:uiPriority="46"/>
-    <w:lsdException w:name="List Table 2 Accent 5" w:uiPriority="47"/>
-    <w:lsdException w:name="List Table 3 Accent 5" w:uiPriority="48"/>
-    <w:lsdException w:name="List Table 4 Accent 5" w:uiPriority="49"/>
-    <w:lsdException w:name="List Table 5 Dark Accent 5" w:uiPriority="50"/>
-    <w:lsdException w:name="List Table 6 Colorful Accent 5" w:uiPriority="51"/>
-    <w:lsdException w:name="List Table 7 Colorful Accent 5" w:uiPriority="52"/>
-    <w:lsdException w:name="List Table 1 Light Accent 6" w:uiPriority="46"/>
-    <w:lsdException w:name="List Table 2 Accent 6" w:uiPriority="47"/>
-    <w:lsdException w:name="List Table 3 Accent 6" w:uiPriority="48"/>
-    <w:lsdException w:name="List Table 4 Accent 6" w:uiPriority="49"/>
-    <w:lsdException w:name="List Table 5 Dark Accent 6" w:uiPriority="50"/>
-    <w:lsdException w:name="List Table 6 Colorful Accent 6" w:uiPriority="51"/>
-    <w:lsdException w:name="List Table 7 Colorful Accent 6" w:uiPriority="52"/>
+  <w:latentStyles w:defLockedState="0" w:defUIPriority="99" w:defSemiHidden="1" w:defUnhideWhenUsed="1" w:defQFormat="0" w:count="267">
+    <w:lsdException w:name="Normal" w:semiHidden="0" w:uiPriority="0" w:unhideWhenUsed="0" w:qFormat="1"/>
+    <w:lsdException w:name="heading 1" w:semiHidden="0" w:uiPriority="9" w:unhideWhenUsed="0" w:qFormat="1"/>
+    <w:lsdException w:name="heading 2" w:uiPriority="9" w:qFormat="1"/>
+    <w:lsdException w:name="heading 3" w:uiPriority="9" w:qFormat="1"/>
+    <w:lsdException w:name="heading 4" w:uiPriority="9" w:qFormat="1"/>
+    <w:lsdException w:name="heading 5" w:uiPriority="9" w:qFormat="1"/>
+    <w:lsdException w:name="heading 6" w:uiPriority="9" w:qFormat="1"/>
+    <w:lsdException w:name="heading 7" w:uiPriority="9" w:qFormat="1"/>
+    <w:lsdException w:name="heading 8" w:uiPriority="9" w:qFormat="1"/>
+    <w:lsdException w:name="heading 9" w:uiPriority="9" w:qFormat="1"/>
+    <w:lsdException w:name="toc 1" w:uiPriority="39"/>
+    <w:lsdException w:name="toc 2" w:uiPriority="39"/>
+    <w:lsdException w:name="toc 3" w:uiPriority="39"/>
+    <w:lsdException w:name="toc 4" w:uiPriority="39"/>
+    <w:lsdException w:name="toc 5" w:uiPriority="39"/>
+    <w:lsdException w:name="toc 6" w:uiPriority="39"/>
+    <w:lsdException w:name="toc 7" w:uiPriority="39"/>
+    <w:lsdException w:name="toc 8" w:uiPriority="39"/>
+    <w:lsdException w:name="toc 9" w:uiPriority="39"/>
+    <w:lsdException w:name="caption" w:uiPriority="35" w:qFormat="1"/>
+    <w:lsdException w:name="Title" w:semiHidden="0" w:uiPriority="10" w:unhideWhenUsed="0" w:qFormat="1"/>
+    <w:lsdException w:name="Default Paragraph Font" w:uiPriority="1"/>
+    <w:lsdException w:name="Subtitle" w:semiHidden="0" w:uiPriority="11" w:unhideWhenUsed="0" w:qFormat="1"/>
+    <w:lsdException w:name="Strong" w:semiHidden="0" w:uiPriority="22" w:unhideWhenUsed="0" w:qFormat="1"/>
+    <w:lsdException w:name="Emphasis" w:semiHidden="0" w:uiPriority="20" w:unhideWhenUsed="0" w:qFormat="1"/>
+    <w:lsdException w:name="Table Grid" w:semiHidden="0" w:uiPriority="39" w:unhideWhenUsed="0"/>
+    <w:lsdException w:name="Placeholder Text" w:unhideWhenUsed="0"/>
+    <w:lsdException w:name="No Spacing" w:semiHidden="0" w:uiPriority="1" w:unhideWhenUsed="0" w:qFormat="1"/>
+    <w:lsdException w:name="Light Shading" w:semiHidden="0" w:uiPriority="60" w:unhideWhenUsed="0"/>
+    <w:lsdException w:name="Light List" w:semiHidden="0" w:uiPriority="61" w:unhideWhenUsed="0"/>
+    <w:lsdException w:name="Light Grid" w:semiHidden="0" w:uiPriority="62" w:unhideWhenUsed="0"/>
+    <w:lsdException w:name="Medium Shading 1" w:semiHidden="0" w:uiPriority="63" w:unhideWhenUsed="0"/>
+    <w:lsdException w:name="Medium Shading 2" w:semiHidden="0" w:uiPriority="64" w:unhideWhenUsed="0"/>
+    <w:lsdException w:name="Medium List 1" w:semiHidden="0" w:uiPriority="65" w:unhideWhenUsed="0"/>
+    <w:lsdException w:name="Medium List 2" w:semiHidden="0" w:uiPriority="66" w:unhideWhenUsed="0"/>
+    <w:lsdException w:name="Medium Grid 1" w:semiHidden="0" w:uiPriority="67" w:unhideWhenUsed="0"/>
+    <w:lsdException w:name="Medium Grid 2" w:semiHidden="0" w:uiPriority="68" w:unhideWhenUsed="0"/>
+    <w:lsdException w:name="Medium Grid 3" w:semiHidden="0" w:uiPriority="69" w:unhideWhenUsed="0"/>
+    <w:lsdException w:name="Dark List" w:semiHidden="0" w:uiPriority="70" w:unhideWhenUsed="0"/>
+    <w:lsdException w:name="Colorful Shading" w:semiHidden="0" w:uiPriority="71" w:unhideWhenUsed="0"/>
+    <w:lsdException w:name="Colorful List" w:semiHidden="0" w:uiPriority="72" w:unhideWhenUsed="0"/>
+    <w:lsdException w:name="Colorful Grid" w:semiHidden="0" w:uiPriority="73" w:unhideWhenUsed="0"/>
+    <w:lsdException w:name="Light Shading Accent 1" w:semiHidden="0" w:uiPriority="60" w:unhideWhenUsed="0"/>
+    <w:lsdException w:name="Light List Accent 1" w:semiHidden="0" w:uiPriority="61" w:unhideWhenUsed="0"/>
+    <w:lsdException w:name="Light Grid Accent 1" w:semiHidden="0" w:uiPriority="62" w:unhideWhenUsed="0"/>
+    <w:lsdException w:name="Medium Shading 1 Accent 1" w:semiHidden="0" w:uiPriority="63" w:unhideWhenUsed="0"/>
+    <w:lsdException w:name="Medium Shading 2 Accent 1" w:semiHidden="0" w:uiPriority="64" w:unhideWhenUsed="0"/>
+    <w:lsdException w:name="Medium List 1 Accent 1" w:semiHidden="0" w:uiPriority="65" w:unhideWhenUsed="0"/>
+    <w:lsdException w:name="Revision" w:unhideWhenUsed="0"/>
+    <w:lsdException w:name="List Paragraph" w:semiHidden="0" w:uiPriority="34" w:unhideWhenUsed="0" w:qFormat="1"/>
+    <w:lsdException w:name="Quote" w:semiHidden="0" w:uiPriority="29" w:unhideWhenUsed="0" w:qFormat="1"/>
+    <w:lsdException w:name="Intense Quote" w:semiHidden="0" w:uiPriority="30" w:unhideWhenUsed="0" w:qFormat="1"/>
+    <w:lsdException w:name="Medium List 2 Accent 1" w:semiHidden="0" w:uiPriority="66" w:unhideWhenUsed="0"/>
+    <w:lsdException w:name="Medium Grid 1 Accent 1" w:semiHidden="0" w:uiPriority="67" w:unhideWhenUsed="0"/>
+    <w:lsdException w:name="Medium Grid 2 Accent 1" w:semiHidden="0" w:uiPriority="68" w:unhideWhenUsed="0"/>
+    <w:lsdException w:name="Medium Grid 3 Accent 1" w:semiHidden="0" w:uiPriority="69" w:unhideWhenUsed="0"/>
+    <w:lsdException w:name="Dark List Accent 1" w:semiHidden="0" w:uiPriority="70" w:unhideWhenUsed="0"/>
+    <w:lsdException w:name="Colorful Shading Accent 1" w:semiHidden="0" w:uiPriority="71" w:unhideWhenUsed="0"/>
+    <w:lsdException w:name="Colorful List Accent 1" w:semiHidden="0" w:uiPriority="72" w:unhideWhenUsed="0"/>
+    <w:lsdException w:name="Colorful Grid Accent 1" w:semiHidden="0" w:uiPriority="73" w:unhideWhenUsed="0"/>
+    <w:lsdException w:name="Light Shading Accent 2" w:semiHidden="0" w:uiPriority="60" w:unhideWhenUsed="0"/>
+    <w:lsdException w:name="Light List Accent 2" w:semiHidden="0" w:uiPriority="61" w:unhideWhenUsed="0"/>
+    <w:lsdException w:name="Light Grid Accent 2" w:semiHidden="0" w:uiPriority="62" w:unhideWhenUsed="0"/>
+    <w:lsdException w:name="Medium Shading 1 Accent 2" w:semiHidden="0" w:uiPriority="63" w:unhideWhenUsed="0"/>
+    <w:lsdException w:name="Medium Shading 2 Accent 2" w:semiHidden="0" w:uiPriority="64" w:unhideWhenUsed="0"/>
+    <w:lsdException w:name="Medium List 1 Accent 2" w:semiHidden="0" w:uiPriority="65" w:unhideWhenUsed="0"/>
+    <w:lsdException w:name="Medium List 2 Accent 2" w:semiHidden="0" w:uiPriority="66" w:unhideWhenUsed="0"/>
+    <w:lsdException w:name="Medium Grid 1 Accent 2" w:semiHidden="0" w:uiPriority="67" w:unhideWhenUsed="0"/>
+    <w:lsdException w:name="Medium Grid 2 Accent 2" w:semiHidden="0" w:uiPriority="68" w:unhideWhenUsed="0"/>
+    <w:lsdException w:name="Medium Grid 3 Accent 2" w:semiHidden="0" w:uiPriority="69" w:unhideWhenUsed="0"/>
+    <w:lsdException w:name="Dark List Accent 2" w:semiHidden="0" w:uiPriority="70" w:unhideWhenUsed="0"/>
+    <w:lsdException w:name="Colorful Shading Accent 2" w:semiHidden="0" w:uiPriority="71" w:unhideWhenUsed="0"/>
+    <w:lsdException w:name="Colorful List Accent 2" w:semiHidden="0" w:uiPriority="72" w:unhideWhenUsed="0"/>
+    <w:lsdException w:name="Colorful Grid Accent 2" w:semiHidden="0" w:uiPriority="73" w:unhideWhenUsed="0"/>
+    <w:lsdException w:name="Light Shading Accent 3" w:semiHidden="0" w:uiPriority="60" w:unhideWhenUsed="0"/>
+    <w:lsdException w:name="Light List Accent 3" w:semiHidden="0" w:uiPriority="61" w:unhideWhenUsed="0"/>
+    <w:lsdException w:name="Light Grid Accent 3" w:semiHidden="0" w:uiPriority="62" w:unhideWhenUsed="0"/>
+    <w:lsdException w:name="Medium Shading 1 Accent 3" w:semiHidden="0" w:uiPriority="63" w:unhideWhenUsed="0"/>
+    <w:lsdException w:name="Medium Shading 2 Accent 3" w:semiHidden="0" w:uiPriority="64" w:unhideWhenUsed="0"/>
+    <w:lsdException w:name="Medium List 1 Accent 3" w:semiHidden="0" w:uiPriority="65" w:unhideWhenUsed="0"/>
+    <w:lsdException w:name="Medium List 2 Accent 3" w:semiHidden="0" w:uiPriority="66" w:unhideWhenUsed="0"/>
+    <w:lsdException w:name="Medium Grid 1 Accent 3" w:semiHidden="0" w:uiPriority="67" w:unhideWhenUsed="0"/>
+    <w:lsdException w:name="Medium Grid 2 Accent 3" w:semiHidden="0" w:uiPriority="68" w:unhideWhenUsed="0"/>
+    <w:lsdException w:name="Medium Grid 3 Accent 3" w:semiHidden="0" w:uiPriority="69" w:unhideWhenUsed="0"/>
+    <w:lsdException w:name="Dark List Accent 3" w:semiHidden="0" w:uiPriority="70" w:unhideWhenUsed="0"/>
+    <w:lsdException w:name="Colorful Shading Accent 3" w:semiHidden="0" w:uiPriority="71" w:unhideWhenUsed="0"/>
+    <w:lsdException w:name="Colorful List Accent 3" w:semiHidden="0" w:uiPriority="72" w:unhideWhenUsed="0"/>
+    <w:lsdException w:name="Colorful Grid Accent 3" w:semiHidden="0" w:uiPriority="73" w:unhideWhenUsed="0"/>
+    <w:lsdException w:name="Light Shading Accent 4" w:semiHidden="0" w:uiPriority="60" w:unhideWhenUsed="0"/>
+    <w:lsdException w:name="Light List Accent 4" w:semiHidden="0" w:uiPriority="61" w:unhideWhenUsed="0"/>
+    <w:lsdException w:name="Light Grid Accent 4" w:semiHidden="0" w:uiPriority="62" w:unhideWhenUsed="0"/>
+    <w:lsdException w:name="Medium Shading 1 Accent 4" w:semiHidden="0" w:uiPriority="63" w:unhideWhenUsed="0"/>
+    <w:lsdException w:name="Medium Shading 2 Accent 4" w:semiHidden="0" w:uiPriority="64" w:unhideWhenUsed="0"/>
+    <w:lsdException w:name="Medium List 1 Accent 4" w:semiHidden="0" w:uiPriority="65" w:unhideWhenUsed="0"/>
+    <w:lsdException w:name="Medium List 2 Accent 4" w:semiHidden="0" w:uiPriority="66" w:unhideWhenUsed="0"/>
+    <w:lsdException w:name="Medium Grid 1 Accent 4" w:semiHidden="0" w:uiPriority="67" w:unhideWhenUsed="0"/>
+    <w:lsdException w:name="Medium Grid 2 Accent 4" w:semiHidden="0" w:uiPriority="68" w:unhideWhenUsed="0"/>
+    <w:lsdException w:name="Medium Grid 3 Accent 4" w:semiHidden="0" w:uiPriority="69" w:unhideWhenUsed="0"/>
+    <w:lsdException w:name="Dark List Accent 4" w:semiHidden="0" w:uiPriority="70" w:unhideWhenUsed="0"/>
+    <w:lsdException w:name="Colorful Shading Accent 4" w:semiHidden="0" w:uiPriority="71" w:unhideWhenUsed="0"/>
+    <w:lsdException w:name="Colorful List Accent 4" w:semiHidden="0" w:uiPriority="72" w:unhideWhenUsed="0"/>
+    <w:lsdException w:name="Colorful Grid Accent 4" w:semiHidden="0" w:uiPriority="73" w:unhideWhenUsed="0"/>
+    <w:lsdException w:name="Light Shading Accent 5" w:semiHidden="0" w:uiPriority="60" w:unhideWhenUsed="0"/>
+    <w:lsdException w:name="Light List Accent 5" w:semiHidden="0" w:uiPriority="61" w:unhideWhenUsed="0"/>
+    <w:lsdException w:name="Light Grid Accent 5" w:semiHidden="0" w:uiPriority="62" w:unhideWhenUsed="0"/>
+    <w:lsdException w:name="Medium Shading 1 Accent 5" w:semiHidden="0" w:uiPriority="63" w:unhideWhenUsed="0"/>
+    <w:lsdException w:name="Medium Shading 2 Accent 5" w:semiHidden="0" w:uiPriority="64" w:unhideWhenUsed="0"/>
+    <w:lsdException w:name="Medium List 1 Accent 5" w:semiHidden="0" w:uiPriority="65" w:unhideWhenUsed="0"/>
+    <w:lsdException w:name="Medium List 2 Accent 5" w:semiHidden="0" w:uiPriority="66" w:unhideWhenUsed="0"/>
+    <w:lsdException w:name="Medium Grid 1 Accent 5" w:semiHidden="0" w:uiPriority="67" w:unhideWhenUsed="0"/>
+    <w:lsdException w:name="Medium Grid 2 Accent 5" w:semiHidden="0" w:uiPriority="68" w:unhideWhenUsed="0"/>
+    <w:lsdException w:name="Medium Grid 3 Accent 5" w:semiHidden="0" w:uiPriority="69" w:unhideWhenUsed="0"/>
+    <w:lsdException w:name="Dark List Accent 5" w:semiHidden="0" w:uiPriority="70" w:unhideWhenUsed="0"/>
+    <w:lsdException w:name="Colorful Shading Accent 5" w:semiHidden="0" w:uiPriority="71" w:unhideWhenUsed="0"/>
+    <w:lsdException w:name="Colorful List Accent 5" w:semiHidden="0" w:uiPriority="72" w:unhideWhenUsed="0"/>
+    <w:lsdException w:name="Colorful Grid Accent 5" w:semiHidden="0" w:uiPriority="73" w:unhideWhenUsed="0"/>
+    <w:lsdException w:name="Light Shading Accent 6" w:semiHidden="0" w:uiPriority="60" w:unhideWhenUsed="0"/>
+    <w:lsdException w:name="Light List Accent 6" w:semiHidden="0" w:uiPriority="61" w:unhideWhenUsed="0"/>
+    <w:lsdException w:name="Light Grid Accent 6" w:semiHidden="0" w:uiPriority="62" w:unhideWhenUsed="0"/>
+    <w:lsdException w:name="Medium Shading 1 Accent 6" w:semiHidden="0" w:uiPriority="63" w:unhideWhenUsed="0"/>
+    <w:lsdException w:name="Medium Shading 2 Accent 6" w:semiHidden="0" w:uiPriority="64" w:unhideWhenUsed="0"/>
+    <w:lsdException w:name="Medium List 1 Accent 6" w:semiHidden="0" w:uiPriority="65" w:unhideWhenUsed="0"/>
+    <w:lsdException w:name="Medium List 2 Accent 6" w:semiHidden="0" w:uiPriority="66" w:unhideWhenUsed="0"/>
+    <w:lsdException w:name="Medium Grid 1 Accent 6" w:semiHidden="0" w:uiPriority="67" w:unhideWhenUsed="0"/>
+    <w:lsdException w:name="Medium Grid 2 Accent 6" w:semiHidden="0" w:uiPriority="68" w:unhideWhenUsed="0"/>
+    <w:lsdException w:name="Medium Grid 3 Accent 6" w:semiHidden="0" w:uiPriority="69" w:unhideWhenUsed="0"/>
+    <w:lsdException w:name="Dark List Accent 6" w:semiHidden="0" w:uiPriority="70" w:unhideWhenUsed="0"/>
+    <w:lsdException w:name="Colorful Shading Accent 6" w:semiHidden="0" w:uiPriority="71" w:unhideWhenUsed="0"/>
+    <w:lsdException w:name="Colorful List Accent 6" w:semiHidden="0" w:uiPriority="72" w:unhideWhenUsed="0"/>
+    <w:lsdException w:name="Colorful Grid Accent 6" w:semiHidden="0" w:uiPriority="73" w:unhideWhenUsed="0"/>
+    <w:lsdException w:name="Subtle Emphasis" w:semiHidden="0" w:uiPriority="19" w:unhideWhenUsed="0" w:qFormat="1"/>
+    <w:lsdException w:name="Intense Emphasis" w:semiHidden="0" w:uiPriority="21" w:unhideWhenUsed="0" w:qFormat="1"/>
+    <w:lsdException w:name="Subtle Reference" w:semiHidden="0" w:uiPriority="31" w:unhideWhenUsed="0" w:qFormat="1"/>
+    <w:lsdException w:name="Intense Reference" w:semiHidden="0" w:uiPriority="32" w:unhideWhenUsed="0" w:qFormat="1"/>
+    <w:lsdException w:name="Book Title" w:semiHidden="0" w:uiPriority="33" w:unhideWhenUsed="0" w:qFormat="1"/>
+    <w:lsdException w:name="Bibliography" w:uiPriority="37"/>
+    <w:lsdException w:name="TOC Heading" w:uiPriority="39" w:qFormat="1"/>
   </w:latentStyles>
   <w:style w:type="paragraph" w:default="1" w:styleId="a">
     <w:name w:val="Normal"/>
@@ -1684,6 +3704,28 @@
       <w:widowControl w:val="0"/>
       <w:jc w:val="both"/>
     </w:pPr>
+  </w:style>
+  <w:style w:type="paragraph" w:styleId="3">
+    <w:name w:val="heading 3"/>
+    <w:basedOn w:val="a"/>
+    <w:link w:val="3Char"/>
+    <w:uiPriority w:val="9"/>
+    <w:qFormat/>
+    <w:rsid w:val="003E19BE"/>
+    <w:pPr>
+      <w:widowControl/>
+      <w:spacing w:before="100" w:beforeAutospacing="1" w:after="100" w:afterAutospacing="1"/>
+      <w:jc w:val="left"/>
+      <w:outlineLvl w:val="2"/>
+    </w:pPr>
+    <w:rPr>
+      <w:rFonts w:ascii="宋体" w:eastAsia="宋体" w:hAnsi="宋体" w:cs="宋体"/>
+      <w:b/>
+      <w:bCs/>
+      <w:kern w:val="0"/>
+      <w:sz w:val="27"/>
+      <w:szCs w:val="27"/>
+    </w:rPr>
   </w:style>
   <w:style w:type="character" w:default="1" w:styleId="a0">
     <w:name w:val="Default Paragraph Font"/>
@@ -1808,6 +3850,395 @@
       <w:szCs w:val="18"/>
     </w:rPr>
   </w:style>
+  <w:style w:type="paragraph" w:styleId="a7">
+    <w:name w:val="Balloon Text"/>
+    <w:basedOn w:val="a"/>
+    <w:link w:val="Char1"/>
+    <w:uiPriority w:val="99"/>
+    <w:semiHidden/>
+    <w:unhideWhenUsed/>
+    <w:rsid w:val="003E19BE"/>
+    <w:rPr>
+      <w:sz w:val="18"/>
+      <w:szCs w:val="18"/>
+    </w:rPr>
+  </w:style>
+  <w:style w:type="character" w:customStyle="1" w:styleId="Char1">
+    <w:name w:val="批注框文本 Char"/>
+    <w:basedOn w:val="a0"/>
+    <w:link w:val="a7"/>
+    <w:uiPriority w:val="99"/>
+    <w:semiHidden/>
+    <w:rsid w:val="003E19BE"/>
+    <w:rPr>
+      <w:sz w:val="18"/>
+      <w:szCs w:val="18"/>
+    </w:rPr>
+  </w:style>
+  <w:style w:type="character" w:customStyle="1" w:styleId="3Char">
+    <w:name w:val="标题 3 Char"/>
+    <w:basedOn w:val="a0"/>
+    <w:link w:val="3"/>
+    <w:uiPriority w:val="9"/>
+    <w:rsid w:val="003E19BE"/>
+    <w:rPr>
+      <w:rFonts w:ascii="宋体" w:eastAsia="宋体" w:hAnsi="宋体" w:cs="宋体"/>
+      <w:b/>
+      <w:bCs/>
+      <w:kern w:val="0"/>
+      <w:sz w:val="27"/>
+      <w:szCs w:val="27"/>
+    </w:rPr>
+  </w:style>
+</w:styles>
+</file>
+
+<file path=word/stylesWithEffects.xml><?xml version="1.0" encoding="utf-8"?>
+<w:styles xmlns:wpc="http://schemas.microsoft.com/office/word/2010/wordprocessingCanvas" xmlns:mc="http://schemas.openxmlformats.org/markup-compatibility/2006" xmlns:o="urn:schemas-microsoft-com:office:office" xmlns:r="http://schemas.openxmlformats.org/officeDocument/2006/relationships" xmlns:m="http://schemas.openxmlformats.org/officeDocument/2006/math" xmlns:v="urn:schemas-microsoft-com:vml" xmlns:wp14="http://schemas.microsoft.com/office/word/2010/wordprocessingDrawing" xmlns:wp="http://schemas.openxmlformats.org/drawingml/2006/wordprocessingDrawing" xmlns:w10="urn:schemas-microsoft-com:office:word" xmlns:w="http://schemas.openxmlformats.org/wordprocessingml/2006/main" xmlns:w14="http://schemas.microsoft.com/office/word/2010/wordml" xmlns:wpg="http://schemas.microsoft.com/office/word/2010/wordprocessingGroup" xmlns:wpi="http://schemas.microsoft.com/office/word/2010/wordprocessingInk" xmlns:wne="http://schemas.microsoft.com/office/word/2006/wordml" xmlns:wps="http://schemas.microsoft.com/office/word/2010/wordprocessingShape" mc:Ignorable="w14 wp14">
+  <w:docDefaults>
+    <w:rPrDefault>
+      <w:rPr>
+        <w:rFonts w:asciiTheme="minorHAnsi" w:eastAsiaTheme="minorEastAsia" w:hAnsiTheme="minorHAnsi" w:cstheme="minorBidi"/>
+        <w:kern w:val="2"/>
+        <w:sz w:val="21"/>
+        <w:szCs w:val="22"/>
+        <w:lang w:val="en-US" w:eastAsia="zh-CN" w:bidi="ar-SA"/>
+      </w:rPr>
+    </w:rPrDefault>
+    <w:pPrDefault/>
+  </w:docDefaults>
+  <w:latentStyles w:defLockedState="0" w:defUIPriority="99" w:defSemiHidden="1" w:defUnhideWhenUsed="1" w:defQFormat="0" w:count="267">
+    <w:lsdException w:name="Normal" w:semiHidden="0" w:uiPriority="0" w:unhideWhenUsed="0" w:qFormat="1"/>
+    <w:lsdException w:name="heading 1" w:semiHidden="0" w:uiPriority="9" w:unhideWhenUsed="0" w:qFormat="1"/>
+    <w:lsdException w:name="heading 2" w:uiPriority="9" w:qFormat="1"/>
+    <w:lsdException w:name="heading 3" w:uiPriority="9" w:qFormat="1"/>
+    <w:lsdException w:name="heading 4" w:uiPriority="9" w:qFormat="1"/>
+    <w:lsdException w:name="heading 5" w:uiPriority="9" w:qFormat="1"/>
+    <w:lsdException w:name="heading 6" w:uiPriority="9" w:qFormat="1"/>
+    <w:lsdException w:name="heading 7" w:uiPriority="9" w:qFormat="1"/>
+    <w:lsdException w:name="heading 8" w:uiPriority="9" w:qFormat="1"/>
+    <w:lsdException w:name="heading 9" w:uiPriority="9" w:qFormat="1"/>
+    <w:lsdException w:name="toc 1" w:uiPriority="39"/>
+    <w:lsdException w:name="toc 2" w:uiPriority="39"/>
+    <w:lsdException w:name="toc 3" w:uiPriority="39"/>
+    <w:lsdException w:name="toc 4" w:uiPriority="39"/>
+    <w:lsdException w:name="toc 5" w:uiPriority="39"/>
+    <w:lsdException w:name="toc 6" w:uiPriority="39"/>
+    <w:lsdException w:name="toc 7" w:uiPriority="39"/>
+    <w:lsdException w:name="toc 8" w:uiPriority="39"/>
+    <w:lsdException w:name="toc 9" w:uiPriority="39"/>
+    <w:lsdException w:name="caption" w:uiPriority="35" w:qFormat="1"/>
+    <w:lsdException w:name="Title" w:semiHidden="0" w:uiPriority="10" w:unhideWhenUsed="0" w:qFormat="1"/>
+    <w:lsdException w:name="Default Paragraph Font" w:uiPriority="1"/>
+    <w:lsdException w:name="Subtitle" w:semiHidden="0" w:uiPriority="11" w:unhideWhenUsed="0" w:qFormat="1"/>
+    <w:lsdException w:name="Strong" w:semiHidden="0" w:uiPriority="22" w:unhideWhenUsed="0" w:qFormat="1"/>
+    <w:lsdException w:name="Emphasis" w:semiHidden="0" w:uiPriority="20" w:unhideWhenUsed="0" w:qFormat="1"/>
+    <w:lsdException w:name="Table Grid" w:semiHidden="0" w:uiPriority="39" w:unhideWhenUsed="0"/>
+    <w:lsdException w:name="Placeholder Text" w:unhideWhenUsed="0"/>
+    <w:lsdException w:name="No Spacing" w:semiHidden="0" w:uiPriority="1" w:unhideWhenUsed="0" w:qFormat="1"/>
+    <w:lsdException w:name="Light Shading" w:semiHidden="0" w:uiPriority="60" w:unhideWhenUsed="0"/>
+    <w:lsdException w:name="Light List" w:semiHidden="0" w:uiPriority="61" w:unhideWhenUsed="0"/>
+    <w:lsdException w:name="Light Grid" w:semiHidden="0" w:uiPriority="62" w:unhideWhenUsed="0"/>
+    <w:lsdException w:name="Medium Shading 1" w:semiHidden="0" w:uiPriority="63" w:unhideWhenUsed="0"/>
+    <w:lsdException w:name="Medium Shading 2" w:semiHidden="0" w:uiPriority="64" w:unhideWhenUsed="0"/>
+    <w:lsdException w:name="Medium List 1" w:semiHidden="0" w:uiPriority="65" w:unhideWhenUsed="0"/>
+    <w:lsdException w:name="Medium List 2" w:semiHidden="0" w:uiPriority="66" w:unhideWhenUsed="0"/>
+    <w:lsdException w:name="Medium Grid 1" w:semiHidden="0" w:uiPriority="67" w:unhideWhenUsed="0"/>
+    <w:lsdException w:name="Medium Grid 2" w:semiHidden="0" w:uiPriority="68" w:unhideWhenUsed="0"/>
+    <w:lsdException w:name="Medium Grid 3" w:semiHidden="0" w:uiPriority="69" w:unhideWhenUsed="0"/>
+    <w:lsdException w:name="Dark List" w:semiHidden="0" w:uiPriority="70" w:unhideWhenUsed="0"/>
+    <w:lsdException w:name="Colorful Shading" w:semiHidden="0" w:uiPriority="71" w:unhideWhenUsed="0"/>
+    <w:lsdException w:name="Colorful List" w:semiHidden="0" w:uiPriority="72" w:unhideWhenUsed="0"/>
+    <w:lsdException w:name="Colorful Grid" w:semiHidden="0" w:uiPriority="73" w:unhideWhenUsed="0"/>
+    <w:lsdException w:name="Light Shading Accent 1" w:semiHidden="0" w:uiPriority="60" w:unhideWhenUsed="0"/>
+    <w:lsdException w:name="Light List Accent 1" w:semiHidden="0" w:uiPriority="61" w:unhideWhenUsed="0"/>
+    <w:lsdException w:name="Light Grid Accent 1" w:semiHidden="0" w:uiPriority="62" w:unhideWhenUsed="0"/>
+    <w:lsdException w:name="Medium Shading 1 Accent 1" w:semiHidden="0" w:uiPriority="63" w:unhideWhenUsed="0"/>
+    <w:lsdException w:name="Medium Shading 2 Accent 1" w:semiHidden="0" w:uiPriority="64" w:unhideWhenUsed="0"/>
+    <w:lsdException w:name="Medium List 1 Accent 1" w:semiHidden="0" w:uiPriority="65" w:unhideWhenUsed="0"/>
+    <w:lsdException w:name="Revision" w:unhideWhenUsed="0"/>
+    <w:lsdException w:name="List Paragraph" w:semiHidden="0" w:uiPriority="34" w:unhideWhenUsed="0" w:qFormat="1"/>
+    <w:lsdException w:name="Quote" w:semiHidden="0" w:uiPriority="29" w:unhideWhenUsed="0" w:qFormat="1"/>
+    <w:lsdException w:name="Intense Quote" w:semiHidden="0" w:uiPriority="30" w:unhideWhenUsed="0" w:qFormat="1"/>
+    <w:lsdException w:name="Medium List 2 Accent 1" w:semiHidden="0" w:uiPriority="66" w:unhideWhenUsed="0"/>
+    <w:lsdException w:name="Medium Grid 1 Accent 1" w:semiHidden="0" w:uiPriority="67" w:unhideWhenUsed="0"/>
+    <w:lsdException w:name="Medium Grid 2 Accent 1" w:semiHidden="0" w:uiPriority="68" w:unhideWhenUsed="0"/>
+    <w:lsdException w:name="Medium Grid 3 Accent 1" w:semiHidden="0" w:uiPriority="69" w:unhideWhenUsed="0"/>
+    <w:lsdException w:name="Dark List Accent 1" w:semiHidden="0" w:uiPriority="70" w:unhideWhenUsed="0"/>
+    <w:lsdException w:name="Colorful Shading Accent 1" w:semiHidden="0" w:uiPriority="71" w:unhideWhenUsed="0"/>
+    <w:lsdException w:name="Colorful List Accent 1" w:semiHidden="0" w:uiPriority="72" w:unhideWhenUsed="0"/>
+    <w:lsdException w:name="Colorful Grid Accent 1" w:semiHidden="0" w:uiPriority="73" w:unhideWhenUsed="0"/>
+    <w:lsdException w:name="Light Shading Accent 2" w:semiHidden="0" w:uiPriority="60" w:unhideWhenUsed="0"/>
+    <w:lsdException w:name="Light List Accent 2" w:semiHidden="0" w:uiPriority="61" w:unhideWhenUsed="0"/>
+    <w:lsdException w:name="Light Grid Accent 2" w:semiHidden="0" w:uiPriority="62" w:unhideWhenUsed="0"/>
+    <w:lsdException w:name="Medium Shading 1 Accent 2" w:semiHidden="0" w:uiPriority="63" w:unhideWhenUsed="0"/>
+    <w:lsdException w:name="Medium Shading 2 Accent 2" w:semiHidden="0" w:uiPriority="64" w:unhideWhenUsed="0"/>
+    <w:lsdException w:name="Medium List 1 Accent 2" w:semiHidden="0" w:uiPriority="65" w:unhideWhenUsed="0"/>
+    <w:lsdException w:name="Medium List 2 Accent 2" w:semiHidden="0" w:uiPriority="66" w:unhideWhenUsed="0"/>
+    <w:lsdException w:name="Medium Grid 1 Accent 2" w:semiHidden="0" w:uiPriority="67" w:unhideWhenUsed="0"/>
+    <w:lsdException w:name="Medium Grid 2 Accent 2" w:semiHidden="0" w:uiPriority="68" w:unhideWhenUsed="0"/>
+    <w:lsdException w:name="Medium Grid 3 Accent 2" w:semiHidden="0" w:uiPriority="69" w:unhideWhenUsed="0"/>
+    <w:lsdException w:name="Dark List Accent 2" w:semiHidden="0" w:uiPriority="70" w:unhideWhenUsed="0"/>
+    <w:lsdException w:name="Colorful Shading Accent 2" w:semiHidden="0" w:uiPriority="71" w:unhideWhenUsed="0"/>
+    <w:lsdException w:name="Colorful List Accent 2" w:semiHidden="0" w:uiPriority="72" w:unhideWhenUsed="0"/>
+    <w:lsdException w:name="Colorful Grid Accent 2" w:semiHidden="0" w:uiPriority="73" w:unhideWhenUsed="0"/>
+    <w:lsdException w:name="Light Shading Accent 3" w:semiHidden="0" w:uiPriority="60" w:unhideWhenUsed="0"/>
+    <w:lsdException w:name="Light List Accent 3" w:semiHidden="0" w:uiPriority="61" w:unhideWhenUsed="0"/>
+    <w:lsdException w:name="Light Grid Accent 3" w:semiHidden="0" w:uiPriority="62" w:unhideWhenUsed="0"/>
+    <w:lsdException w:name="Medium Shading 1 Accent 3" w:semiHidden="0" w:uiPriority="63" w:unhideWhenUsed="0"/>
+    <w:lsdException w:name="Medium Shading 2 Accent 3" w:semiHidden="0" w:uiPriority="64" w:unhideWhenUsed="0"/>
+    <w:lsdException w:name="Medium List 1 Accent 3" w:semiHidden="0" w:uiPriority="65" w:unhideWhenUsed="0"/>
+    <w:lsdException w:name="Medium List 2 Accent 3" w:semiHidden="0" w:uiPriority="66" w:unhideWhenUsed="0"/>
+    <w:lsdException w:name="Medium Grid 1 Accent 3" w:semiHidden="0" w:uiPriority="67" w:unhideWhenUsed="0"/>
+    <w:lsdException w:name="Medium Grid 2 Accent 3" w:semiHidden="0" w:uiPriority="68" w:unhideWhenUsed="0"/>
+    <w:lsdException w:name="Medium Grid 3 Accent 3" w:semiHidden="0" w:uiPriority="69" w:unhideWhenUsed="0"/>
+    <w:lsdException w:name="Dark List Accent 3" w:semiHidden="0" w:uiPriority="70" w:unhideWhenUsed="0"/>
+    <w:lsdException w:name="Colorful Shading Accent 3" w:semiHidden="0" w:uiPriority="71" w:unhideWhenUsed="0"/>
+    <w:lsdException w:name="Colorful List Accent 3" w:semiHidden="0" w:uiPriority="72" w:unhideWhenUsed="0"/>
+    <w:lsdException w:name="Colorful Grid Accent 3" w:semiHidden="0" w:uiPriority="73" w:unhideWhenUsed="0"/>
+    <w:lsdException w:name="Light Shading Accent 4" w:semiHidden="0" w:uiPriority="60" w:unhideWhenUsed="0"/>
+    <w:lsdException w:name="Light List Accent 4" w:semiHidden="0" w:uiPriority="61" w:unhideWhenUsed="0"/>
+    <w:lsdException w:name="Light Grid Accent 4" w:semiHidden="0" w:uiPriority="62" w:unhideWhenUsed="0"/>
+    <w:lsdException w:name="Medium Shading 1 Accent 4" w:semiHidden="0" w:uiPriority="63" w:unhideWhenUsed="0"/>
+    <w:lsdException w:name="Medium Shading 2 Accent 4" w:semiHidden="0" w:uiPriority="64" w:unhideWhenUsed="0"/>
+    <w:lsdException w:name="Medium List 1 Accent 4" w:semiHidden="0" w:uiPriority="65" w:unhideWhenUsed="0"/>
+    <w:lsdException w:name="Medium List 2 Accent 4" w:semiHidden="0" w:uiPriority="66" w:unhideWhenUsed="0"/>
+    <w:lsdException w:name="Medium Grid 1 Accent 4" w:semiHidden="0" w:uiPriority="67" w:unhideWhenUsed="0"/>
+    <w:lsdException w:name="Medium Grid 2 Accent 4" w:semiHidden="0" w:uiPriority="68" w:unhideWhenUsed="0"/>
+    <w:lsdException w:name="Medium Grid 3 Accent 4" w:semiHidden="0" w:uiPriority="69" w:unhideWhenUsed="0"/>
+    <w:lsdException w:name="Dark List Accent 4" w:semiHidden="0" w:uiPriority="70" w:unhideWhenUsed="0"/>
+    <w:lsdException w:name="Colorful Shading Accent 4" w:semiHidden="0" w:uiPriority="71" w:unhideWhenUsed="0"/>
+    <w:lsdException w:name="Colorful List Accent 4" w:semiHidden="0" w:uiPriority="72" w:unhideWhenUsed="0"/>
+    <w:lsdException w:name="Colorful Grid Accent 4" w:semiHidden="0" w:uiPriority="73" w:unhideWhenUsed="0"/>
+    <w:lsdException w:name="Light Shading Accent 5" w:semiHidden="0" w:uiPriority="60" w:unhideWhenUsed="0"/>
+    <w:lsdException w:name="Light List Accent 5" w:semiHidden="0" w:uiPriority="61" w:unhideWhenUsed="0"/>
+    <w:lsdException w:name="Light Grid Accent 5" w:semiHidden="0" w:uiPriority="62" w:unhideWhenUsed="0"/>
+    <w:lsdException w:name="Medium Shading 1 Accent 5" w:semiHidden="0" w:uiPriority="63" w:unhideWhenUsed="0"/>
+    <w:lsdException w:name="Medium Shading 2 Accent 5" w:semiHidden="0" w:uiPriority="64" w:unhideWhenUsed="0"/>
+    <w:lsdException w:name="Medium List 1 Accent 5" w:semiHidden="0" w:uiPriority="65" w:unhideWhenUsed="0"/>
+    <w:lsdException w:name="Medium List 2 Accent 5" w:semiHidden="0" w:uiPriority="66" w:unhideWhenUsed="0"/>
+    <w:lsdException w:name="Medium Grid 1 Accent 5" w:semiHidden="0" w:uiPriority="67" w:unhideWhenUsed="0"/>
+    <w:lsdException w:name="Medium Grid 2 Accent 5" w:semiHidden="0" w:uiPriority="68" w:unhideWhenUsed="0"/>
+    <w:lsdException w:name="Medium Grid 3 Accent 5" w:semiHidden="0" w:uiPriority="69" w:unhideWhenUsed="0"/>
+    <w:lsdException w:name="Dark List Accent 5" w:semiHidden="0" w:uiPriority="70" w:unhideWhenUsed="0"/>
+    <w:lsdException w:name="Colorful Shading Accent 5" w:semiHidden="0" w:uiPriority="71" w:unhideWhenUsed="0"/>
+    <w:lsdException w:name="Colorful List Accent 5" w:semiHidden="0" w:uiPriority="72" w:unhideWhenUsed="0"/>
+    <w:lsdException w:name="Colorful Grid Accent 5" w:semiHidden="0" w:uiPriority="73" w:unhideWhenUsed="0"/>
+    <w:lsdException w:name="Light Shading Accent 6" w:semiHidden="0" w:uiPriority="60" w:unhideWhenUsed="0"/>
+    <w:lsdException w:name="Light List Accent 6" w:semiHidden="0" w:uiPriority="61" w:unhideWhenUsed="0"/>
+    <w:lsdException w:name="Light Grid Accent 6" w:semiHidden="0" w:uiPriority="62" w:unhideWhenUsed="0"/>
+    <w:lsdException w:name="Medium Shading 1 Accent 6" w:semiHidden="0" w:uiPriority="63" w:unhideWhenUsed="0"/>
+    <w:lsdException w:name="Medium Shading 2 Accent 6" w:semiHidden="0" w:uiPriority="64" w:unhideWhenUsed="0"/>
+    <w:lsdException w:name="Medium List 1 Accent 6" w:semiHidden="0" w:uiPriority="65" w:unhideWhenUsed="0"/>
+    <w:lsdException w:name="Medium List 2 Accent 6" w:semiHidden="0" w:uiPriority="66" w:unhideWhenUsed="0"/>
+    <w:lsdException w:name="Medium Grid 1 Accent 6" w:semiHidden="0" w:uiPriority="67" w:unhideWhenUsed="0"/>
+    <w:lsdException w:name="Medium Grid 2 Accent 6" w:semiHidden="0" w:uiPriority="68" w:unhideWhenUsed="0"/>
+    <w:lsdException w:name="Medium Grid 3 Accent 6" w:semiHidden="0" w:uiPriority="69" w:unhideWhenUsed="0"/>
+    <w:lsdException w:name="Dark List Accent 6" w:semiHidden="0" w:uiPriority="70" w:unhideWhenUsed="0"/>
+    <w:lsdException w:name="Colorful Shading Accent 6" w:semiHidden="0" w:uiPriority="71" w:unhideWhenUsed="0"/>
+    <w:lsdException w:name="Colorful List Accent 6" w:semiHidden="0" w:uiPriority="72" w:unhideWhenUsed="0"/>
+    <w:lsdException w:name="Colorful Grid Accent 6" w:semiHidden="0" w:uiPriority="73" w:unhideWhenUsed="0"/>
+    <w:lsdException w:name="Subtle Emphasis" w:semiHidden="0" w:uiPriority="19" w:unhideWhenUsed="0" w:qFormat="1"/>
+    <w:lsdException w:name="Intense Emphasis" w:semiHidden="0" w:uiPriority="21" w:unhideWhenUsed="0" w:qFormat="1"/>
+    <w:lsdException w:name="Subtle Reference" w:semiHidden="0" w:uiPriority="31" w:unhideWhenUsed="0" w:qFormat="1"/>
+    <w:lsdException w:name="Intense Reference" w:semiHidden="0" w:uiPriority="32" w:unhideWhenUsed="0" w:qFormat="1"/>
+    <w:lsdException w:name="Book Title" w:semiHidden="0" w:uiPriority="33" w:unhideWhenUsed="0" w:qFormat="1"/>
+    <w:lsdException w:name="Bibliography" w:uiPriority="37"/>
+    <w:lsdException w:name="TOC Heading" w:uiPriority="39" w:qFormat="1"/>
+  </w:latentStyles>
+  <w:style w:type="paragraph" w:default="1" w:styleId="a">
+    <w:name w:val="Normal"/>
+    <w:qFormat/>
+    <w:pPr>
+      <w:widowControl w:val="0"/>
+      <w:jc w:val="both"/>
+    </w:pPr>
+  </w:style>
+  <w:style w:type="paragraph" w:styleId="3">
+    <w:name w:val="heading 3"/>
+    <w:basedOn w:val="a"/>
+    <w:link w:val="3Char"/>
+    <w:uiPriority w:val="9"/>
+    <w:qFormat/>
+    <w:rsid w:val="003E19BE"/>
+    <w:pPr>
+      <w:widowControl/>
+      <w:spacing w:before="100" w:beforeAutospacing="1" w:after="100" w:afterAutospacing="1"/>
+      <w:jc w:val="left"/>
+      <w:outlineLvl w:val="2"/>
+    </w:pPr>
+    <w:rPr>
+      <w:rFonts w:ascii="宋体" w:eastAsia="宋体" w:hAnsi="宋体" w:cs="宋体"/>
+      <w:b/>
+      <w:bCs/>
+      <w:kern w:val="0"/>
+      <w:sz w:val="27"/>
+      <w:szCs w:val="27"/>
+    </w:rPr>
+  </w:style>
+  <w:style w:type="character" w:default="1" w:styleId="a0">
+    <w:name w:val="Default Paragraph Font"/>
+    <w:uiPriority w:val="1"/>
+    <w:semiHidden/>
+    <w:unhideWhenUsed/>
+  </w:style>
+  <w:style w:type="table" w:default="1" w:styleId="a1">
+    <w:name w:val="Normal Table"/>
+    <w:uiPriority w:val="99"/>
+    <w:semiHidden/>
+    <w:unhideWhenUsed/>
+    <w:tblPr>
+      <w:tblInd w:w="0" w:type="dxa"/>
+      <w:tblCellMar>
+        <w:top w:w="0" w:type="dxa"/>
+        <w:left w:w="108" w:type="dxa"/>
+        <w:bottom w:w="0" w:type="dxa"/>
+        <w:right w:w="108" w:type="dxa"/>
+      </w:tblCellMar>
+    </w:tblPr>
+  </w:style>
+  <w:style w:type="numbering" w:default="1" w:styleId="a2">
+    <w:name w:val="No List"/>
+    <w:uiPriority w:val="99"/>
+    <w:semiHidden/>
+    <w:unhideWhenUsed/>
+  </w:style>
+  <w:style w:type="paragraph" w:styleId="a3">
+    <w:name w:val="Normal (Web)"/>
+    <w:basedOn w:val="a"/>
+    <w:uiPriority w:val="99"/>
+    <w:semiHidden/>
+    <w:unhideWhenUsed/>
+    <w:rsid w:val="00BF1A91"/>
+    <w:pPr>
+      <w:widowControl/>
+      <w:spacing w:before="100" w:beforeAutospacing="1" w:after="100" w:afterAutospacing="1"/>
+      <w:jc w:val="left"/>
+    </w:pPr>
+    <w:rPr>
+      <w:rFonts w:ascii="宋体" w:eastAsia="宋体" w:hAnsi="宋体" w:cs="宋体"/>
+      <w:kern w:val="0"/>
+      <w:sz w:val="24"/>
+      <w:szCs w:val="24"/>
+    </w:rPr>
+  </w:style>
+  <w:style w:type="character" w:styleId="a4">
+    <w:name w:val="Hyperlink"/>
+    <w:basedOn w:val="a0"/>
+    <w:uiPriority w:val="99"/>
+    <w:semiHidden/>
+    <w:unhideWhenUsed/>
+    <w:rsid w:val="00BF1A91"/>
+    <w:rPr>
+      <w:color w:val="0000FF"/>
+      <w:u w:val="single"/>
+    </w:rPr>
+  </w:style>
+  <w:style w:type="paragraph" w:styleId="a5">
+    <w:name w:val="header"/>
+    <w:basedOn w:val="a"/>
+    <w:link w:val="Char"/>
+    <w:uiPriority w:val="99"/>
+    <w:unhideWhenUsed/>
+    <w:rsid w:val="006501D8"/>
+    <w:pPr>
+      <w:pBdr>
+        <w:bottom w:val="single" w:sz="6" w:space="1" w:color="auto"/>
+      </w:pBdr>
+      <w:tabs>
+        <w:tab w:val="center" w:pos="4153"/>
+        <w:tab w:val="right" w:pos="8306"/>
+      </w:tabs>
+      <w:snapToGrid w:val="0"/>
+      <w:jc w:val="center"/>
+    </w:pPr>
+    <w:rPr>
+      <w:sz w:val="18"/>
+      <w:szCs w:val="18"/>
+    </w:rPr>
+  </w:style>
+  <w:style w:type="character" w:customStyle="1" w:styleId="Char">
+    <w:name w:val="页眉 Char"/>
+    <w:basedOn w:val="a0"/>
+    <w:link w:val="a5"/>
+    <w:uiPriority w:val="99"/>
+    <w:rsid w:val="006501D8"/>
+    <w:rPr>
+      <w:sz w:val="18"/>
+      <w:szCs w:val="18"/>
+    </w:rPr>
+  </w:style>
+  <w:style w:type="paragraph" w:styleId="a6">
+    <w:name w:val="footer"/>
+    <w:basedOn w:val="a"/>
+    <w:link w:val="Char0"/>
+    <w:uiPriority w:val="99"/>
+    <w:unhideWhenUsed/>
+    <w:rsid w:val="006501D8"/>
+    <w:pPr>
+      <w:tabs>
+        <w:tab w:val="center" w:pos="4153"/>
+        <w:tab w:val="right" w:pos="8306"/>
+      </w:tabs>
+      <w:snapToGrid w:val="0"/>
+      <w:jc w:val="left"/>
+    </w:pPr>
+    <w:rPr>
+      <w:sz w:val="18"/>
+      <w:szCs w:val="18"/>
+    </w:rPr>
+  </w:style>
+  <w:style w:type="character" w:customStyle="1" w:styleId="Char0">
+    <w:name w:val="页脚 Char"/>
+    <w:basedOn w:val="a0"/>
+    <w:link w:val="a6"/>
+    <w:uiPriority w:val="99"/>
+    <w:rsid w:val="006501D8"/>
+    <w:rPr>
+      <w:sz w:val="18"/>
+      <w:szCs w:val="18"/>
+    </w:rPr>
+  </w:style>
+  <w:style w:type="paragraph" w:styleId="a7">
+    <w:name w:val="Balloon Text"/>
+    <w:basedOn w:val="a"/>
+    <w:link w:val="Char1"/>
+    <w:uiPriority w:val="99"/>
+    <w:semiHidden/>
+    <w:unhideWhenUsed/>
+    <w:rsid w:val="003E19BE"/>
+    <w:rPr>
+      <w:sz w:val="18"/>
+      <w:szCs w:val="18"/>
+    </w:rPr>
+  </w:style>
+  <w:style w:type="character" w:customStyle="1" w:styleId="Char1">
+    <w:name w:val="批注框文本 Char"/>
+    <w:basedOn w:val="a0"/>
+    <w:link w:val="a7"/>
+    <w:uiPriority w:val="99"/>
+    <w:semiHidden/>
+    <w:rsid w:val="003E19BE"/>
+    <w:rPr>
+      <w:sz w:val="18"/>
+      <w:szCs w:val="18"/>
+    </w:rPr>
+  </w:style>
+  <w:style w:type="character" w:customStyle="1" w:styleId="3Char">
+    <w:name w:val="标题 3 Char"/>
+    <w:basedOn w:val="a0"/>
+    <w:link w:val="3"/>
+    <w:uiPriority w:val="9"/>
+    <w:rsid w:val="003E19BE"/>
+    <w:rPr>
+      <w:rFonts w:ascii="宋体" w:eastAsia="宋体" w:hAnsi="宋体" w:cs="宋体"/>
+      <w:b/>
+      <w:bCs/>
+      <w:kern w:val="0"/>
+      <w:sz w:val="27"/>
+      <w:szCs w:val="27"/>
+    </w:rPr>
+  </w:style>
 </w:styles>
 </file>
 
@@ -1854,7 +4285,7 @@
     </a:clrScheme>
     <a:fontScheme name="Office">
       <a:majorFont>
-        <a:latin typeface="Calibri Light" panose="020F0302020204030204"/>
+        <a:latin typeface="Calibri Light"/>
         <a:ea typeface=""/>
         <a:cs typeface=""/>
         <a:font script="Jpan" typeface="ＭＳ ゴシック"/>
@@ -1889,7 +4320,7 @@
         <a:font script="Geor" typeface="Sylfaen"/>
       </a:majorFont>
       <a:minorFont>
-        <a:latin typeface="Calibri" panose="020F0502020204030204"/>
+        <a:latin typeface="Calibri"/>
         <a:ea typeface=""/>
         <a:cs typeface=""/>
         <a:font script="Jpan" typeface="ＭＳ 明朝"/>
@@ -2066,7 +4497,7 @@
   <a:extraClrSchemeLst/>
   <a:extLst>
     <a:ext uri="{05A4C25C-085E-4340-85A3-A5531E510DB2}">
-      <thm15:themeFamily xmlns:thm15="http://schemas.microsoft.com/office/thememl/2012/main" name="Office Theme" id="{62F939B6-93AF-4DB8-9C6B-D6C7DFDC589F}" vid="{4A3C46E8-61CC-4603-A589-7422A47A8E4A}"/>
+      <thm15:themeFamily xmlns:thm15="http://schemas.microsoft.com/office/thememl/2012/main" xmlns="" name="Office Theme" id="{62F939B6-93AF-4DB8-9C6B-D6C7DFDC589F}" vid="{4A3C46E8-61CC-4603-A589-7422A47A8E4A}"/>
     </a:ext>
   </a:extLst>
 </a:theme>

</xml_diff>